<commit_message>
Update SRS Document and Gantt Chart
</commit_message>
<xml_diff>
--- a/SRS/Software Requirements Specification.docx
+++ b/SRS/Software Requirements Specification.docx
@@ -1156,7 +1156,25 @@
           <w:sz w:val="26"/>
           <w:szCs w:val="26"/>
         </w:rPr>
-        <w:t>Hệ thống phải cung cấp cho khách hàng dịch vụ đặt phòng trực tuyến 24 * 7 giờ.</w:t>
+        <w:t xml:space="preserve">Hệ thống phải cung cấp cho khách hàng dịch vụ đặt phòng trực tuyến 24 </w:t>
+      </w:r>
+      <w:r>
+        <w:rPr>
+          <w:rFonts w:ascii="Times New Roman" w:eastAsia="Times New Roman" w:hAnsi="Times New Roman" w:cs="Times New Roman"/>
+          <w:color w:val="000000"/>
+          <w:sz w:val="26"/>
+          <w:szCs w:val="26"/>
+        </w:rPr>
+        <w:t>/</w:t>
+      </w:r>
+      <w:r>
+        <w:rPr>
+          <w:rFonts w:ascii="Times New Roman" w:eastAsia="Times New Roman" w:hAnsi="Times New Roman" w:cs="Times New Roman"/>
+          <w:color w:val="000000"/>
+          <w:sz w:val="26"/>
+          <w:szCs w:val="26"/>
+        </w:rPr>
+        <w:t xml:space="preserve"> 7 giờ.</w:t>
       </w:r>
     </w:p>
     <w:p>
@@ -1303,243 +1321,6 @@
           <w:szCs w:val="24"/>
         </w:rPr>
       </w:pPr>
-      <w:r>
-        <w:rPr>
-          <w:rFonts w:ascii="Times New Roman" w:eastAsia="Times New Roman" w:hAnsi="Times New Roman" w:cs="Times New Roman"/>
-          <w:sz w:val="24"/>
-          <w:szCs w:val="24"/>
-        </w:rPr>
-        <w:t> </w:t>
-      </w:r>
-    </w:p>
-    <w:p>
-      <w:pPr>
-        <w:shd w:val="clear" w:color="auto" w:fill="FFFFFF"/>
-        <w:spacing w:after="0" w:line="240" w:lineRule="auto"/>
-        <w:rPr>
-          <w:rFonts w:ascii="Times New Roman" w:eastAsia="Times New Roman" w:hAnsi="Times New Roman" w:cs="Times New Roman"/>
-          <w:sz w:val="24"/>
-          <w:szCs w:val="24"/>
-        </w:rPr>
-      </w:pPr>
-      <w:r>
-        <w:rPr>
-          <w:rFonts w:ascii="Times New Roman" w:eastAsia="Times New Roman" w:hAnsi="Times New Roman" w:cs="Times New Roman"/>
-          <w:sz w:val="24"/>
-          <w:szCs w:val="24"/>
-        </w:rPr>
-        <w:t> </w:t>
-      </w:r>
-    </w:p>
-    <w:p>
-      <w:pPr>
-        <w:shd w:val="clear" w:color="auto" w:fill="FFFFFF"/>
-        <w:spacing w:after="0" w:line="240" w:lineRule="auto"/>
-        <w:rPr>
-          <w:rFonts w:ascii="Times New Roman" w:eastAsia="Times New Roman" w:hAnsi="Times New Roman" w:cs="Times New Roman"/>
-          <w:sz w:val="24"/>
-          <w:szCs w:val="24"/>
-        </w:rPr>
-      </w:pPr>
-      <w:r>
-        <w:rPr>
-          <w:rFonts w:ascii="Times New Roman" w:eastAsia="Times New Roman" w:hAnsi="Times New Roman" w:cs="Times New Roman"/>
-          <w:sz w:val="24"/>
-          <w:szCs w:val="24"/>
-        </w:rPr>
-        <w:t> </w:t>
-      </w:r>
-    </w:p>
-    <w:p>
-      <w:pPr>
-        <w:shd w:val="clear" w:color="auto" w:fill="FFFFFF"/>
-        <w:spacing w:after="0" w:line="240" w:lineRule="auto"/>
-        <w:rPr>
-          <w:rFonts w:ascii="Times New Roman" w:eastAsia="Times New Roman" w:hAnsi="Times New Roman" w:cs="Times New Roman"/>
-          <w:sz w:val="24"/>
-          <w:szCs w:val="24"/>
-        </w:rPr>
-      </w:pPr>
-      <w:r>
-        <w:rPr>
-          <w:rFonts w:ascii="Times New Roman" w:eastAsia="Times New Roman" w:hAnsi="Times New Roman" w:cs="Times New Roman"/>
-          <w:sz w:val="24"/>
-          <w:szCs w:val="24"/>
-        </w:rPr>
-        <w:t> </w:t>
-      </w:r>
-    </w:p>
-    <w:p>
-      <w:pPr>
-        <w:shd w:val="clear" w:color="auto" w:fill="FFFFFF"/>
-        <w:spacing w:after="0" w:line="240" w:lineRule="auto"/>
-        <w:rPr>
-          <w:rFonts w:ascii="Times New Roman" w:eastAsia="Times New Roman" w:hAnsi="Times New Roman" w:cs="Times New Roman"/>
-          <w:sz w:val="24"/>
-          <w:szCs w:val="24"/>
-        </w:rPr>
-      </w:pPr>
-      <w:r>
-        <w:rPr>
-          <w:rFonts w:ascii="Times New Roman" w:eastAsia="Times New Roman" w:hAnsi="Times New Roman" w:cs="Times New Roman"/>
-          <w:sz w:val="24"/>
-          <w:szCs w:val="24"/>
-        </w:rPr>
-        <w:t> </w:t>
-      </w:r>
-    </w:p>
-    <w:p>
-      <w:pPr>
-        <w:shd w:val="clear" w:color="auto" w:fill="FFFFFF"/>
-        <w:spacing w:after="0" w:line="240" w:lineRule="auto"/>
-        <w:rPr>
-          <w:rFonts w:ascii="Times New Roman" w:eastAsia="Times New Roman" w:hAnsi="Times New Roman" w:cs="Times New Roman"/>
-          <w:sz w:val="24"/>
-          <w:szCs w:val="24"/>
-        </w:rPr>
-      </w:pPr>
-      <w:r>
-        <w:rPr>
-          <w:rFonts w:ascii="Times New Roman" w:eastAsia="Times New Roman" w:hAnsi="Times New Roman" w:cs="Times New Roman"/>
-          <w:sz w:val="24"/>
-          <w:szCs w:val="24"/>
-        </w:rPr>
-        <w:t> </w:t>
-      </w:r>
-    </w:p>
-    <w:p>
-      <w:pPr>
-        <w:shd w:val="clear" w:color="auto" w:fill="FFFFFF"/>
-        <w:spacing w:after="0" w:line="240" w:lineRule="auto"/>
-        <w:rPr>
-          <w:rFonts w:ascii="Times New Roman" w:eastAsia="Times New Roman" w:hAnsi="Times New Roman" w:cs="Times New Roman"/>
-          <w:sz w:val="24"/>
-          <w:szCs w:val="24"/>
-        </w:rPr>
-      </w:pPr>
-    </w:p>
-    <w:p>
-      <w:pPr>
-        <w:shd w:val="clear" w:color="auto" w:fill="FFFFFF"/>
-        <w:spacing w:after="0" w:line="240" w:lineRule="auto"/>
-        <w:rPr>
-          <w:rFonts w:ascii="Times New Roman" w:eastAsia="Times New Roman" w:hAnsi="Times New Roman" w:cs="Times New Roman"/>
-          <w:sz w:val="24"/>
-          <w:szCs w:val="24"/>
-        </w:rPr>
-      </w:pPr>
-    </w:p>
-    <w:p>
-      <w:pPr>
-        <w:shd w:val="clear" w:color="auto" w:fill="FFFFFF"/>
-        <w:spacing w:after="0" w:line="240" w:lineRule="auto"/>
-        <w:rPr>
-          <w:rFonts w:ascii="Times New Roman" w:eastAsia="Times New Roman" w:hAnsi="Times New Roman" w:cs="Times New Roman"/>
-          <w:sz w:val="24"/>
-          <w:szCs w:val="24"/>
-        </w:rPr>
-      </w:pPr>
-    </w:p>
-    <w:p>
-      <w:pPr>
-        <w:shd w:val="clear" w:color="auto" w:fill="FFFFFF"/>
-        <w:spacing w:after="0" w:line="240" w:lineRule="auto"/>
-        <w:rPr>
-          <w:rFonts w:ascii="Times New Roman" w:eastAsia="Times New Roman" w:hAnsi="Times New Roman" w:cs="Times New Roman"/>
-          <w:sz w:val="24"/>
-          <w:szCs w:val="24"/>
-        </w:rPr>
-      </w:pPr>
-    </w:p>
-    <w:p>
-      <w:pPr>
-        <w:shd w:val="clear" w:color="auto" w:fill="FFFFFF"/>
-        <w:spacing w:after="0" w:line="240" w:lineRule="auto"/>
-        <w:rPr>
-          <w:rFonts w:ascii="Times New Roman" w:eastAsia="Times New Roman" w:hAnsi="Times New Roman" w:cs="Times New Roman"/>
-          <w:sz w:val="24"/>
-          <w:szCs w:val="24"/>
-        </w:rPr>
-      </w:pPr>
-    </w:p>
-    <w:p>
-      <w:pPr>
-        <w:shd w:val="clear" w:color="auto" w:fill="FFFFFF"/>
-        <w:spacing w:after="0" w:line="240" w:lineRule="auto"/>
-        <w:rPr>
-          <w:rFonts w:ascii="Times New Roman" w:eastAsia="Times New Roman" w:hAnsi="Times New Roman" w:cs="Times New Roman"/>
-          <w:sz w:val="24"/>
-          <w:szCs w:val="24"/>
-        </w:rPr>
-      </w:pPr>
-    </w:p>
-    <w:p>
-      <w:pPr>
-        <w:shd w:val="clear" w:color="auto" w:fill="FFFFFF"/>
-        <w:spacing w:after="0" w:line="240" w:lineRule="auto"/>
-        <w:rPr>
-          <w:rFonts w:ascii="Times New Roman" w:eastAsia="Times New Roman" w:hAnsi="Times New Roman" w:cs="Times New Roman"/>
-          <w:sz w:val="24"/>
-          <w:szCs w:val="24"/>
-        </w:rPr>
-      </w:pPr>
-    </w:p>
-    <w:p>
-      <w:pPr>
-        <w:shd w:val="clear" w:color="auto" w:fill="FFFFFF"/>
-        <w:spacing w:after="0" w:line="240" w:lineRule="auto"/>
-        <w:rPr>
-          <w:rFonts w:ascii="Times New Roman" w:eastAsia="Times New Roman" w:hAnsi="Times New Roman" w:cs="Times New Roman"/>
-          <w:sz w:val="24"/>
-          <w:szCs w:val="24"/>
-        </w:rPr>
-      </w:pPr>
-      <w:r>
-        <w:rPr>
-          <w:rFonts w:ascii="Times New Roman" w:eastAsia="Times New Roman" w:hAnsi="Times New Roman" w:cs="Times New Roman"/>
-          <w:sz w:val="24"/>
-          <w:szCs w:val="24"/>
-        </w:rPr>
-        <w:t> </w:t>
-      </w:r>
-    </w:p>
-    <w:p>
-      <w:pPr>
-        <w:shd w:val="clear" w:color="auto" w:fill="FFFFFF"/>
-        <w:spacing w:after="0" w:line="240" w:lineRule="auto"/>
-        <w:rPr>
-          <w:rFonts w:ascii="Times New Roman" w:eastAsia="Times New Roman" w:hAnsi="Times New Roman" w:cs="Times New Roman"/>
-          <w:sz w:val="24"/>
-          <w:szCs w:val="24"/>
-        </w:rPr>
-      </w:pPr>
-      <w:r>
-        <w:rPr>
-          <w:rFonts w:ascii="Times New Roman" w:eastAsia="Times New Roman" w:hAnsi="Times New Roman" w:cs="Times New Roman"/>
-          <w:sz w:val="24"/>
-          <w:szCs w:val="24"/>
-        </w:rPr>
-        <w:t> </w:t>
-      </w:r>
-    </w:p>
-    <w:p>
-      <w:pPr>
-        <w:shd w:val="clear" w:color="auto" w:fill="FFFFFF"/>
-        <w:spacing w:after="200" w:line="240" w:lineRule="auto"/>
-        <w:rPr>
-          <w:rFonts w:ascii="Times New Roman" w:eastAsia="Times New Roman" w:hAnsi="Times New Roman" w:cs="Times New Roman"/>
-          <w:sz w:val="24"/>
-          <w:szCs w:val="24"/>
-        </w:rPr>
-      </w:pPr>
-      <w:r>
-        <w:rPr>
-          <w:rFonts w:ascii="Times New Roman" w:eastAsia="Times New Roman" w:hAnsi="Times New Roman" w:cs="Times New Roman"/>
-          <w:sz w:val="24"/>
-          <w:szCs w:val="24"/>
-        </w:rPr>
-        <w:t> </w:t>
-      </w:r>
     </w:p>
     <w:p>
       <w:pPr>
@@ -1633,7 +1414,6 @@
           <w:sz w:val="26"/>
           <w:szCs w:val="26"/>
         </w:rPr>
-        <w:lastRenderedPageBreak/>
         <w:t>Khách hàng</w:t>
       </w:r>
     </w:p>
@@ -1649,18 +1429,13 @@
       </w:pPr>
       <w:r>
         <w:rPr>
-          <w:rFonts w:ascii="Times New Roman" w:eastAsia="Times New Roman" w:hAnsi="Times New Roman" w:cs="Times New Roman"/>
           <w:noProof/>
-          <w:color w:val="000000"/>
-          <w:sz w:val="26"/>
-          <w:szCs w:val="26"/>
-          <w:bdr w:val="none" w:sz="0" w:space="0" w:color="auto" w:frame="1"/>
         </w:rPr>
         <w:drawing>
-          <wp:inline distT="0" distB="0" distL="0" distR="0">
-            <wp:extent cx="4907280" cy="3093720"/>
-            <wp:effectExtent l="0" t="0" r="7620" b="0"/>
-            <wp:docPr id="2" name="Picture 2" descr="https://lh4.googleusercontent.com/mpKmX5GwzQOaTI_08nZnb7Hf_-gL3iOsof4T-Bjtn_ck8jboNMqmJr1W4zGIL_zpdQmGfPKe_-ZcpNRi_Tr8b3_Xqp_pfrzpIH8DvleJiXX7tIW6D40jbIlxa-CIE74WhujM8f2r"/>
+          <wp:inline distT="0" distB="0" distL="0" distR="0" wp14:anchorId="03F1793C" wp14:editId="5B77BC2E">
+            <wp:extent cx="3534937" cy="2369645"/>
+            <wp:effectExtent l="0" t="0" r="8890" b="0"/>
+            <wp:docPr id="3" name="Picture 3"/>
             <wp:cNvGraphicFramePr>
               <a:graphicFrameLocks xmlns:a="http://schemas.openxmlformats.org/drawingml/2006/main" noChangeAspect="1"/>
             </wp:cNvGraphicFramePr>
@@ -1668,36 +1443,23 @@
               <a:graphicData uri="http://schemas.openxmlformats.org/drawingml/2006/picture">
                 <pic:pic xmlns:pic="http://schemas.openxmlformats.org/drawingml/2006/picture">
                   <pic:nvPicPr>
-                    <pic:cNvPr id="0" name="Picture 1" descr="https://lh4.googleusercontent.com/mpKmX5GwzQOaTI_08nZnb7Hf_-gL3iOsof4T-Bjtn_ck8jboNMqmJr1W4zGIL_zpdQmGfPKe_-ZcpNRi_Tr8b3_Xqp_pfrzpIH8DvleJiXX7tIW6D40jbIlxa-CIE74WhujM8f2r"/>
-                    <pic:cNvPicPr>
-                      <a:picLocks noChangeAspect="1" noChangeArrowheads="1"/>
-                    </pic:cNvPicPr>
+                    <pic:cNvPr id="1" name=""/>
+                    <pic:cNvPicPr/>
                   </pic:nvPicPr>
                   <pic:blipFill>
-                    <a:blip r:embed="rId5">
-                      <a:extLst>
-                        <a:ext uri="{28A0092B-C50C-407E-A947-70E740481C1C}">
-                          <a14:useLocalDpi xmlns:a14="http://schemas.microsoft.com/office/drawing/2010/main" val="0"/>
-                        </a:ext>
-                      </a:extLst>
-                    </a:blip>
-                    <a:srcRect/>
+                    <a:blip r:embed="rId5"/>
                     <a:stretch>
                       <a:fillRect/>
                     </a:stretch>
                   </pic:blipFill>
-                  <pic:spPr bwMode="auto">
+                  <pic:spPr>
                     <a:xfrm>
                       <a:off x="0" y="0"/>
-                      <a:ext cx="4907280" cy="3093720"/>
+                      <a:ext cx="3548254" cy="2378572"/>
                     </a:xfrm>
                     <a:prstGeom prst="rect">
                       <a:avLst/>
                     </a:prstGeom>
-                    <a:noFill/>
-                    <a:ln>
-                      <a:noFill/>
-                    </a:ln>
                   </pic:spPr>
                 </pic:pic>
               </a:graphicData>
@@ -1739,6 +1501,7 @@
           <w:sz w:val="26"/>
           <w:szCs w:val="26"/>
         </w:rPr>
+        <w:lastRenderedPageBreak/>
         <w:t>Admin</w:t>
       </w:r>
     </w:p>
@@ -1763,8 +1526,8 @@
         </w:rPr>
         <w:drawing>
           <wp:inline distT="0" distB="0" distL="0" distR="0">
-            <wp:extent cx="4015740" cy="2895600"/>
-            <wp:effectExtent l="0" t="0" r="3810" b="0"/>
+            <wp:extent cx="3278459" cy="2363974"/>
+            <wp:effectExtent l="0" t="0" r="0" b="0"/>
             <wp:docPr id="1" name="Picture 1" descr="https://lh3.googleusercontent.com/3RMVvlAgRaHHQbIp1cNQKObyKdzvPffObQNbzVLz0HQs37fKPsFBQ5d1Qt_AGMO-qC_M4IWQ35VzCNLczKuCYC5BxtwLDn26SMB2ST17L0iNhJwfudytrel0Vq4jyMDMFunutBxK"/>
             <wp:cNvGraphicFramePr>
               <a:graphicFrameLocks xmlns:a="http://schemas.openxmlformats.org/drawingml/2006/main" noChangeAspect="1"/>
@@ -1794,7 +1557,7 @@
                   <pic:spPr bwMode="auto">
                     <a:xfrm>
                       <a:off x="0" y="0"/>
-                      <a:ext cx="4015740" cy="2895600"/>
+                      <a:ext cx="3299316" cy="2379013"/>
                     </a:xfrm>
                     <a:prstGeom prst="rect">
                       <a:avLst/>
@@ -1828,33 +1591,8 @@
           <w:szCs w:val="24"/>
         </w:rPr>
       </w:pPr>
-    </w:p>
-    <w:p>
-      <w:pPr>
-        <w:rPr>
-          <w:rFonts w:ascii="Times New Roman" w:eastAsia="Times New Roman" w:hAnsi="Times New Roman" w:cs="Times New Roman"/>
-          <w:sz w:val="24"/>
-          <w:szCs w:val="24"/>
-        </w:rPr>
-      </w:pPr>
-    </w:p>
-    <w:p>
-      <w:pPr>
-        <w:rPr>
-          <w:rFonts w:ascii="Times New Roman" w:eastAsia="Times New Roman" w:hAnsi="Times New Roman" w:cs="Times New Roman"/>
-          <w:sz w:val="24"/>
-          <w:szCs w:val="24"/>
-        </w:rPr>
-      </w:pPr>
-    </w:p>
-    <w:p>
-      <w:pPr>
-        <w:rPr>
-          <w:rFonts w:ascii="Times New Roman" w:eastAsia="Times New Roman" w:hAnsi="Times New Roman" w:cs="Times New Roman"/>
-          <w:sz w:val="24"/>
-          <w:szCs w:val="24"/>
-        </w:rPr>
-      </w:pPr>
+      <w:bookmarkStart w:id="0" w:name="_GoBack"/>
+      <w:bookmarkEnd w:id="0"/>
     </w:p>
     <w:p>
       <w:pPr>
@@ -1870,7 +1608,6 @@
           <w:sz w:val="24"/>
           <w:szCs w:val="24"/>
         </w:rPr>
-        <w:lastRenderedPageBreak/>
         <w:br/>
       </w:r>
       <w:r>
@@ -2115,8 +1852,6 @@
               </w:rPr>
               <w:t>Tìm kiếm thông tin phòng của khách sạn</w:t>
             </w:r>
-            <w:bookmarkStart w:id="0" w:name="_GoBack"/>
-            <w:bookmarkEnd w:id="0"/>
           </w:p>
         </w:tc>
       </w:tr>
@@ -2474,6 +2209,7 @@
                 <w:sz w:val="24"/>
                 <w:szCs w:val="24"/>
               </w:rPr>
+              <w:lastRenderedPageBreak/>
               <w:t>Hệ thống hiển thị chi tiết về phòng</w:t>
             </w:r>
           </w:p>
@@ -2529,6 +2265,7 @@
                 <w:sz w:val="24"/>
                 <w:szCs w:val="24"/>
               </w:rPr>
+              <w:lastRenderedPageBreak/>
               <w:t xml:space="preserve">Alternative Paths </w:t>
             </w:r>
           </w:p>
@@ -2684,7 +2421,6 @@
                 <w:sz w:val="24"/>
                 <w:szCs w:val="24"/>
               </w:rPr>
-              <w:lastRenderedPageBreak/>
               <w:t>Hệ thống tìm kiếm chi tiết của phòng với từ khóa đã nhập, sau đó tạo và hiển thị một danh sách tất cả các phòng trong cơ sở dữ liệu.Quay lại bước 5</w:t>
             </w:r>
           </w:p>
@@ -2719,7 +2455,6 @@
                 <w:sz w:val="24"/>
                 <w:szCs w:val="24"/>
               </w:rPr>
-              <w:lastRenderedPageBreak/>
               <w:t xml:space="preserve">Postcondition </w:t>
             </w:r>
           </w:p>
@@ -3230,6 +2965,7 @@
                 <w:sz w:val="24"/>
                 <w:szCs w:val="24"/>
               </w:rPr>
+              <w:lastRenderedPageBreak/>
               <w:t xml:space="preserve">Basic Path </w:t>
             </w:r>
           </w:p>

</xml_diff>

<commit_message>
add activity diagram vs sequence diagram Quan ly phong
</commit_message>
<xml_diff>
--- a/SRS/Software Requirements Specification.docx
+++ b/SRS/Software Requirements Specification.docx
@@ -1,6 +1,6 @@
 
 <file path=word/document.xml><?xml version="1.0" encoding="utf-8"?>
-<w:document xmlns:wpc="http://schemas.microsoft.com/office/word/2010/wordprocessingCanvas" xmlns:cx="http://schemas.microsoft.com/office/drawing/2014/chartex" xmlns:cx1="http://schemas.microsoft.com/office/drawing/2015/9/8/chartex" xmlns:mc="http://schemas.openxmlformats.org/markup-compatibility/2006" xmlns:o="urn:schemas-microsoft-com:office:office" xmlns:r="http://schemas.openxmlformats.org/officeDocument/2006/relationships" xmlns:m="http://schemas.openxmlformats.org/officeDocument/2006/math" xmlns:v="urn:schemas-microsoft-com:vml" xmlns:wp14="http://schemas.microsoft.com/office/word/2010/wordprocessingDrawing" xmlns:wp="http://schemas.openxmlformats.org/drawingml/2006/wordprocessingDrawing" xmlns:w10="urn:schemas-microsoft-com:office:word" xmlns:w="http://schemas.openxmlformats.org/wordprocessingml/2006/main" xmlns:w14="http://schemas.microsoft.com/office/word/2010/wordml" xmlns:w15="http://schemas.microsoft.com/office/word/2012/wordml" xmlns:w16se="http://schemas.microsoft.com/office/word/2015/wordml/symex" xmlns:wpg="http://schemas.microsoft.com/office/word/2010/wordprocessingGroup" xmlns:wpi="http://schemas.microsoft.com/office/word/2010/wordprocessingInk" xmlns:wne="http://schemas.microsoft.com/office/word/2006/wordml" xmlns:wps="http://schemas.microsoft.com/office/word/2010/wordprocessingShape" mc:Ignorable="w14 w15 w16se wp14">
+<w:document xmlns:wpc="http://schemas.microsoft.com/office/word/2010/wordprocessingCanvas" xmlns:cx="http://schemas.microsoft.com/office/drawing/2014/chartex" xmlns:mc="http://schemas.openxmlformats.org/markup-compatibility/2006" xmlns:o="urn:schemas-microsoft-com:office:office" xmlns:r="http://schemas.openxmlformats.org/officeDocument/2006/relationships" xmlns:m="http://schemas.openxmlformats.org/officeDocument/2006/math" xmlns:v="urn:schemas-microsoft-com:vml" xmlns:wp14="http://schemas.microsoft.com/office/word/2010/wordprocessingDrawing" xmlns:wp="http://schemas.openxmlformats.org/drawingml/2006/wordprocessingDrawing" xmlns:w10="urn:schemas-microsoft-com:office:word" xmlns:w="http://schemas.openxmlformats.org/wordprocessingml/2006/main" xmlns:w14="http://schemas.microsoft.com/office/word/2010/wordml" xmlns:w15="http://schemas.microsoft.com/office/word/2012/wordml" xmlns:w16se="http://schemas.microsoft.com/office/word/2015/wordml/symex" xmlns:wpg="http://schemas.microsoft.com/office/word/2010/wordprocessingGroup" xmlns:wpi="http://schemas.microsoft.com/office/word/2010/wordprocessingInk" xmlns:wne="http://schemas.microsoft.com/office/word/2006/wordml" xmlns:wps="http://schemas.microsoft.com/office/word/2010/wordprocessingShape" mc:Ignorable="w14 w15 w16se wp14">
   <w:body>
     <w:p>
       <w:pPr>
@@ -173,8 +173,6 @@
         </w:rPr>
         <w:tab/>
       </w:r>
-      <w:bookmarkStart w:id="0" w:name="_GoBack"/>
-      <w:bookmarkEnd w:id="0"/>
       <w:r>
         <w:rPr>
           <w:rFonts w:ascii="Arial" w:eastAsia="Times New Roman" w:hAnsi="Arial" w:cs="Arial"/>
@@ -424,7 +422,7 @@
           <w:sz w:val="24"/>
           <w:szCs w:val="24"/>
         </w:rPr>
-        <w:t>Phần mềm quản lý đặt phòng khách sạn là phần mềm hỗ trợ việc quản lý đặt phòng khách sạn diễn ra nhanh và chính xác nhất</w:t>
+        <w:t xml:space="preserve">Phần mềm quản lý đặt phòng khách sạn là phần mềm hỗ trợ việc quản lý đặt phòng khách sạn diễn ra nhanh và chính xác </w:t>
       </w:r>
       <w:proofErr w:type="gramStart"/>
       <w:r>
@@ -434,7 +432,7 @@
           <w:sz w:val="24"/>
           <w:szCs w:val="24"/>
         </w:rPr>
-        <w:t>,triệt</w:t>
+        <w:t>nhất,triệt</w:t>
       </w:r>
       <w:proofErr w:type="gramEnd"/>
       <w:r>
@@ -611,7 +609,7 @@
           <w:sz w:val="24"/>
           <w:szCs w:val="24"/>
         </w:rPr>
-        <w:t xml:space="preserve"> Khách hàng (Customer) có thể yêu cầu đặt phòng trước (reservation) trực tiếp với khách sạn. </w:t>
+        <w:t xml:space="preserve"> Khách hàng (Customer) có thể yêu cầu đặt phòng trước (reservation) trực tiếp với khách sạn. Thông tin mà khách hàng phải cung cấp khi đăng ký đặt phòng để nhân viên điều hành nhập vào hệ thống bao gồm: Tên khách hàng, số điện thoại liên lạc, số lượng từng loại phòng khách hàng muốn đặt, ngày nhận phòng, số ngày ở. Hệ thống sẽ kiểm tra các phòng có sẵn có đáp ứng nhu cầu của khách không để thông báo cho khách </w:t>
       </w:r>
       <w:proofErr w:type="gramStart"/>
       <w:r>
@@ -621,9 +619,18 @@
           <w:sz w:val="24"/>
           <w:szCs w:val="24"/>
         </w:rPr>
-        <w:t>Thông tin mà khách hàng phải cung cấp khi đăng ký đặt phòng để nhân viên điều hành nhập vào hệ thống bao gồm: Tên khách hàng, số điện thoại liên lạc, số lượng từng loại phòng khách hàng muốn đặt, ngày nhận phòng, số ngày ở. Hệ thống sẽ kiểm tra các phòng có sẵn có đáp ứng nhu cầu của khách không để thông báo cho khách hàng.Ngòai ra, khách hàng phải cung cấp thông tin chi tiết của các vị khách (guest) sẽ nghỉ ở khách sạn bao gồm: tên, địa chỉ, số điện thoại, ...</w:t>
+        <w:t>hàng.Ngòai</w:t>
       </w:r>
       <w:proofErr w:type="gramEnd"/>
+      <w:r>
+        <w:rPr>
+          <w:rFonts w:ascii="Arial" w:eastAsia="Times New Roman" w:hAnsi="Arial" w:cs="Arial"/>
+          <w:color w:val="000000"/>
+          <w:sz w:val="24"/>
+          <w:szCs w:val="24"/>
+        </w:rPr>
+        <w:t xml:space="preserve"> ra, khách hàng phải cung cấp thông tin chi tiết của các vị khách (guest) sẽ nghỉ ở khách sạn bao gồm: tên, địa chỉ, số điện thoại, ...</w:t>
+      </w:r>
     </w:p>
     <w:p>
       <w:pPr>
@@ -2325,25 +2332,7 @@
                 <w:sz w:val="24"/>
                 <w:szCs w:val="24"/>
               </w:rPr>
-              <w:t xml:space="preserve">Hệ thống tạo và hiển thị một danh sách tất cả phòng </w:t>
-            </w:r>
-            <w:proofErr w:type="gramStart"/>
-            <w:r>
-              <w:rPr>
-                <w:rFonts w:ascii="Arial" w:hAnsi="Arial" w:cs="Arial"/>
-                <w:sz w:val="24"/>
-                <w:szCs w:val="24"/>
-              </w:rPr>
-              <w:t>theo</w:t>
-            </w:r>
-            <w:proofErr w:type="gramEnd"/>
-            <w:r>
-              <w:rPr>
-                <w:rFonts w:ascii="Arial" w:hAnsi="Arial" w:cs="Arial"/>
-                <w:sz w:val="24"/>
-                <w:szCs w:val="24"/>
-              </w:rPr>
-              <w:t xml:space="preserve"> loại phòng đã chọn trong cơ sở dữ liệu. Quay về bước 5</w:t>
+              <w:t>Hệ thống tạo và hiển thị một danh sách tất cả phòng theo loại phòng đã chọn trong cơ sở dữ liệu. Quay về bước 5</w:t>
             </w:r>
           </w:p>
           <w:p>
@@ -2443,7 +2432,7 @@
                 <w:szCs w:val="24"/>
               </w:rPr>
             </w:pPr>
-            <w:bookmarkStart w:id="1" w:name="_Toc452026908"/>
+            <w:bookmarkStart w:id="0" w:name="_Toc452026908"/>
             <w:r>
               <w:rPr>
                 <w:rFonts w:ascii="Arial" w:eastAsia="Times New Roman" w:hAnsi="Arial" w:cs="Arial"/>
@@ -2454,7 +2443,7 @@
               </w:rPr>
               <w:t>Post-Conditions</w:t>
             </w:r>
-            <w:bookmarkEnd w:id="1"/>
+            <w:bookmarkEnd w:id="0"/>
           </w:p>
           <w:p>
             <w:pPr>
@@ -3992,25 +3981,7 @@
                 <w:sz w:val="24"/>
                 <w:szCs w:val="24"/>
               </w:rPr>
-              <w:t xml:space="preserve">Hệ thống tạo và hiển thị một danh sách tất cả phòng </w:t>
-            </w:r>
-            <w:proofErr w:type="gramStart"/>
-            <w:r>
-              <w:rPr>
-                <w:rFonts w:ascii="Arial" w:hAnsi="Arial" w:cs="Arial"/>
-                <w:sz w:val="24"/>
-                <w:szCs w:val="24"/>
-              </w:rPr>
-              <w:t>theo</w:t>
-            </w:r>
-            <w:proofErr w:type="gramEnd"/>
-            <w:r>
-              <w:rPr>
-                <w:rFonts w:ascii="Arial" w:hAnsi="Arial" w:cs="Arial"/>
-                <w:sz w:val="24"/>
-                <w:szCs w:val="24"/>
-              </w:rPr>
-              <w:t xml:space="preserve"> loại phòng đã chọn trong cơ sở dữ liệu. Quay về bước 5</w:t>
+              <w:t>Hệ thống tạo và hiển thị một danh sách tất cả phòng theo loại phòng đã chọn trong cơ sở dữ liệu. Quay về bước 5</w:t>
             </w:r>
           </w:p>
           <w:p>
@@ -6894,7 +6865,7 @@
                 <w:sz w:val="24"/>
                 <w:szCs w:val="24"/>
               </w:rPr>
-              <w:t>5. Người dùng cung cấp đầy đủ thông tin vào phiếu thuê: Họ tên KH, địa chỉ, cmnd, sđt</w:t>
+              <w:t xml:space="preserve">5. Người dùng cung cấp đầy đủ thông tin vào phiếu thuê: Họ tên KH, địa chỉ, cmnd, </w:t>
             </w:r>
             <w:proofErr w:type="gramStart"/>
             <w:r>
@@ -6906,7 +6877,7 @@
                 <w:sz w:val="24"/>
                 <w:szCs w:val="24"/>
               </w:rPr>
-              <w:t>..</w:t>
+              <w:t>sđt..</w:t>
             </w:r>
             <w:proofErr w:type="gramEnd"/>
           </w:p>
@@ -7021,31 +6992,7 @@
                 <w:sz w:val="24"/>
                 <w:szCs w:val="24"/>
               </w:rPr>
-              <w:t xml:space="preserve">Nếu có sai sót về thông tin ngày thuê hệ thống sẽ thông báo. </w:t>
-            </w:r>
-            <w:proofErr w:type="gramStart"/>
-            <w:r>
-              <w:rPr>
-                <w:rFonts w:ascii="Times New Roman" w:eastAsia="Times New Roman" w:hAnsi="Times New Roman" w:cs="Times New Roman"/>
-                <w:b/>
-                <w:bCs/>
-                <w:color w:val="000000"/>
-                <w:sz w:val="24"/>
-                <w:szCs w:val="24"/>
-              </w:rPr>
-              <w:t>vd</w:t>
-            </w:r>
-            <w:proofErr w:type="gramEnd"/>
-            <w:r>
-              <w:rPr>
-                <w:rFonts w:ascii="Times New Roman" w:eastAsia="Times New Roman" w:hAnsi="Times New Roman" w:cs="Times New Roman"/>
-                <w:b/>
-                <w:bCs/>
-                <w:color w:val="000000"/>
-                <w:sz w:val="24"/>
-                <w:szCs w:val="24"/>
-              </w:rPr>
-              <w:t>: ngày trả phòng trước ngày thuê…</w:t>
+              <w:t>Nếu có sai sót về thông tin ngày thuê hệ thống sẽ thông báo. vd: ngày trả phòng trước ngày thuê…</w:t>
             </w:r>
           </w:p>
           <w:p>
@@ -8109,7 +8056,7 @@
           <w:sz w:val="24"/>
           <w:szCs w:val="24"/>
         </w:rPr>
-        <w:t>Logout(</w:t>
+        <w:t>Logout( Đăng</w:t>
       </w:r>
       <w:proofErr w:type="gramEnd"/>
       <w:r>
@@ -8120,7 +8067,7 @@
           <w:sz w:val="24"/>
           <w:szCs w:val="24"/>
         </w:rPr>
-        <w:t xml:space="preserve"> Đăng xuất)</w:t>
+        <w:t xml:space="preserve"> xuất)</w:t>
       </w:r>
     </w:p>
     <w:p>
@@ -8638,7 +8585,6 @@
                 <w:szCs w:val="24"/>
               </w:rPr>
             </w:pPr>
-            <w:proofErr w:type="gramStart"/>
             <w:r>
               <w:rPr>
                 <w:rFonts w:ascii="Arial" w:hAnsi="Arial" w:cs="Arial"/>
@@ -8647,18 +8593,7 @@
                 <w:sz w:val="24"/>
                 <w:szCs w:val="24"/>
               </w:rPr>
-              <w:t>1.Actor</w:t>
-            </w:r>
-            <w:proofErr w:type="gramEnd"/>
-            <w:r>
-              <w:rPr>
-                <w:rFonts w:ascii="Arial" w:hAnsi="Arial" w:cs="Arial"/>
-                <w:b/>
-                <w:bCs/>
-                <w:sz w:val="24"/>
-                <w:szCs w:val="24"/>
-              </w:rPr>
-              <w:t xml:space="preserve"> thực hiện chức năng đăng xuất khỏi hệ thống.</w:t>
+              <w:t>1.Actor thực hiện chức năng đăng xuất khỏi hệ thống.</w:t>
             </w:r>
           </w:p>
           <w:p>
@@ -9435,7 +9370,6 @@
                 <w:szCs w:val="24"/>
               </w:rPr>
             </w:pPr>
-            <w:proofErr w:type="gramStart"/>
             <w:r>
               <w:rPr>
                 <w:rFonts w:ascii="Arial" w:hAnsi="Arial" w:cs="Arial"/>
@@ -9444,9 +9378,17 @@
                 <w:sz w:val="24"/>
                 <w:szCs w:val="24"/>
               </w:rPr>
-              <w:t>1.Nhân</w:t>
-            </w:r>
-            <w:proofErr w:type="gramEnd"/>
+              <w:t>1.Nhân viên tiếp tân sẽ ghi nhận lại thông tin về số phòng, CMND của khách hàng.</w:t>
+            </w:r>
+          </w:p>
+          <w:p>
+            <w:pPr>
+              <w:rPr>
+                <w:rFonts w:ascii="Arial" w:hAnsi="Arial" w:cs="Arial"/>
+                <w:sz w:val="24"/>
+                <w:szCs w:val="24"/>
+              </w:rPr>
+            </w:pPr>
             <w:r>
               <w:rPr>
                 <w:rFonts w:ascii="Arial" w:hAnsi="Arial" w:cs="Arial"/>
@@ -9455,17 +9397,9 @@
                 <w:sz w:val="24"/>
                 <w:szCs w:val="24"/>
               </w:rPr>
-              <w:t xml:space="preserve"> viên tiếp tân sẽ ghi nhận lại thông tin về số phòng, CMND của khách hàng.</w:t>
-            </w:r>
-          </w:p>
-          <w:p>
-            <w:pPr>
-              <w:rPr>
-                <w:rFonts w:ascii="Arial" w:hAnsi="Arial" w:cs="Arial"/>
-                <w:sz w:val="24"/>
-                <w:szCs w:val="24"/>
-              </w:rPr>
-            </w:pPr>
+              <w:t xml:space="preserve">2. Dựa vào đó sẽ tra </w:t>
+            </w:r>
+            <w:proofErr w:type="gramStart"/>
             <w:r>
               <w:rPr>
                 <w:rFonts w:ascii="Arial" w:hAnsi="Arial" w:cs="Arial"/>
@@ -9474,9 +9408,9 @@
                 <w:sz w:val="24"/>
                 <w:szCs w:val="24"/>
               </w:rPr>
-              <w:t xml:space="preserve">2. Dựa vào đó sẽ tra </w:t>
-            </w:r>
-            <w:proofErr w:type="gramStart"/>
+              <w:t>cứu( số</w:t>
+            </w:r>
+            <w:proofErr w:type="gramEnd"/>
             <w:r>
               <w:rPr>
                 <w:rFonts w:ascii="Arial" w:hAnsi="Arial" w:cs="Arial"/>
@@ -9485,18 +9419,7 @@
                 <w:sz w:val="24"/>
                 <w:szCs w:val="24"/>
               </w:rPr>
-              <w:t>cứu(</w:t>
-            </w:r>
-            <w:proofErr w:type="gramEnd"/>
-            <w:r>
-              <w:rPr>
-                <w:rFonts w:ascii="Arial" w:hAnsi="Arial" w:cs="Arial"/>
-                <w:b/>
-                <w:bCs/>
-                <w:sz w:val="24"/>
-                <w:szCs w:val="24"/>
-              </w:rPr>
-              <w:t xml:space="preserve"> số ngày đã ở, các loại dịch vụ khách hàng yêu cầu).</w:t>
+              <w:t xml:space="preserve"> ngày đã ở, các loại dịch vụ khách hàng yêu cầu).</w:t>
             </w:r>
           </w:p>
           <w:p>
@@ -9809,23 +9732,13 @@
           <w:szCs w:val="24"/>
         </w:rPr>
       </w:pPr>
-      <w:proofErr w:type="gramStart"/>
       <w:r>
         <w:rPr>
           <w:rFonts w:ascii="Arial" w:hAnsi="Arial" w:cs="Arial"/>
           <w:sz w:val="24"/>
           <w:szCs w:val="24"/>
         </w:rPr>
-        <w:t>b</w:t>
-      </w:r>
-      <w:proofErr w:type="gramEnd"/>
-      <w:r>
-        <w:rPr>
-          <w:rFonts w:ascii="Arial" w:hAnsi="Arial" w:cs="Arial"/>
-          <w:sz w:val="24"/>
-          <w:szCs w:val="24"/>
-        </w:rPr>
-        <w:t>. Đặt phòng:</w:t>
+        <w:t>b. Đặt phòng:</w:t>
       </w:r>
     </w:p>
     <w:p>
@@ -9997,6 +9910,73 @@
           <w:szCs w:val="24"/>
         </w:rPr>
       </w:pPr>
+      <w:r>
+        <w:rPr>
+          <w:rFonts w:ascii="Arial" w:hAnsi="Arial" w:cs="Arial"/>
+          <w:sz w:val="24"/>
+          <w:szCs w:val="24"/>
+        </w:rPr>
+        <w:t>d. Quản lý phòng</w:t>
+      </w:r>
+    </w:p>
+    <w:p>
+      <w:pPr>
+        <w:rPr>
+          <w:rFonts w:ascii="Arial" w:hAnsi="Arial" w:cs="Arial"/>
+          <w:sz w:val="24"/>
+          <w:szCs w:val="24"/>
+        </w:rPr>
+      </w:pPr>
+      <w:r>
+        <w:rPr>
+          <w:rFonts w:ascii="Arial" w:hAnsi="Arial" w:cs="Arial"/>
+          <w:noProof/>
+          <w:sz w:val="24"/>
+          <w:szCs w:val="24"/>
+        </w:rPr>
+        <w:lastRenderedPageBreak/>
+        <w:drawing>
+          <wp:inline distT="0" distB="0" distL="0" distR="0">
+            <wp:extent cx="5296535" cy="8229600"/>
+            <wp:effectExtent l="0" t="0" r="0" b="0"/>
+            <wp:docPr id="9" name="Picture 9"/>
+            <wp:cNvGraphicFramePr>
+              <a:graphicFrameLocks xmlns:a="http://schemas.openxmlformats.org/drawingml/2006/main" noChangeAspect="1"/>
+            </wp:cNvGraphicFramePr>
+            <a:graphic xmlns:a="http://schemas.openxmlformats.org/drawingml/2006/main">
+              <a:graphicData uri="http://schemas.openxmlformats.org/drawingml/2006/picture">
+                <pic:pic xmlns:pic="http://schemas.openxmlformats.org/drawingml/2006/picture">
+                  <pic:nvPicPr>
+                    <pic:cNvPr id="9" name="Quản lý phòng.png"/>
+                    <pic:cNvPicPr/>
+                  </pic:nvPicPr>
+                  <pic:blipFill>
+                    <a:blip r:embed="rId10">
+                      <a:extLst>
+                        <a:ext uri="{28A0092B-C50C-407E-A947-70E740481C1C}">
+                          <a14:useLocalDpi xmlns:a14="http://schemas.microsoft.com/office/drawing/2010/main" val="0"/>
+                        </a:ext>
+                      </a:extLst>
+                    </a:blip>
+                    <a:stretch>
+                      <a:fillRect/>
+                    </a:stretch>
+                  </pic:blipFill>
+                  <pic:spPr>
+                    <a:xfrm>
+                      <a:off x="0" y="0"/>
+                      <a:ext cx="5296535" cy="8229600"/>
+                    </a:xfrm>
+                    <a:prstGeom prst="rect">
+                      <a:avLst/>
+                    </a:prstGeom>
+                  </pic:spPr>
+                </pic:pic>
+              </a:graphicData>
+            </a:graphic>
+          </wp:inline>
+        </w:drawing>
+      </w:r>
     </w:p>
     <w:p>
       <w:pPr>
@@ -10084,7 +10064,6 @@
           <w:sz w:val="24"/>
           <w:szCs w:val="24"/>
         </w:rPr>
-        <w:lastRenderedPageBreak/>
         <w:drawing>
           <wp:inline distT="0" distB="0" distL="0" distR="0">
             <wp:extent cx="4632290" cy="2946651"/>
@@ -10101,7 +10080,7 @@
                     <pic:cNvPicPr/>
                   </pic:nvPicPr>
                   <pic:blipFill>
-                    <a:blip r:embed="rId10">
+                    <a:blip r:embed="rId11">
                       <a:extLst>
                         <a:ext uri="{28A0092B-C50C-407E-A947-70E740481C1C}">
                           <a14:useLocalDpi xmlns:a14="http://schemas.microsoft.com/office/drawing/2010/main" val="0"/>
@@ -10160,24 +10139,7 @@
           <w:szCs w:val="24"/>
         </w:rPr>
         <w:tab/>
-      </w:r>
-      <w:proofErr w:type="gramStart"/>
-      <w:r>
-        <w:rPr>
-          <w:rFonts w:ascii="Arial" w:hAnsi="Arial" w:cs="Arial"/>
-          <w:sz w:val="24"/>
-          <w:szCs w:val="24"/>
-        </w:rPr>
-        <w:t>b</w:t>
-      </w:r>
-      <w:proofErr w:type="gramEnd"/>
-      <w:r>
-        <w:rPr>
-          <w:rFonts w:ascii="Arial" w:hAnsi="Arial" w:cs="Arial"/>
-          <w:sz w:val="24"/>
-          <w:szCs w:val="24"/>
-        </w:rPr>
-        <w:t>. Đặt phòng:</w:t>
+        <w:t>b. Đặt phòng:</w:t>
       </w:r>
     </w:p>
     <w:p>
@@ -10222,7 +10184,7 @@
                     <pic:cNvPicPr/>
                   </pic:nvPicPr>
                   <pic:blipFill>
-                    <a:blip r:embed="rId11">
+                    <a:blip r:embed="rId12">
                       <a:extLst>
                         <a:ext uri="{28A0092B-C50C-407E-A947-70E740481C1C}">
                           <a14:useLocalDpi xmlns:a14="http://schemas.microsoft.com/office/drawing/2010/main" val="0"/>
@@ -10314,7 +10276,6 @@
           <w:sz w:val="24"/>
           <w:szCs w:val="24"/>
         </w:rPr>
-        <w:lastRenderedPageBreak/>
         <w:t>c. Quản lý đặt phòng:</w:t>
       </w:r>
     </w:p>
@@ -10350,7 +10311,7 @@
                     <pic:cNvPicPr/>
                   </pic:nvPicPr>
                   <pic:blipFill>
-                    <a:blip r:embed="rId12">
+                    <a:blip r:embed="rId13">
                       <a:extLst>
                         <a:ext uri="{28A0092B-C50C-407E-A947-70E740481C1C}">
                           <a14:useLocalDpi xmlns:a14="http://schemas.microsoft.com/office/drawing/2010/main" val="0"/>
@@ -10377,6 +10338,100 @@
         </w:drawing>
       </w:r>
     </w:p>
+    <w:p>
+      <w:pPr>
+        <w:rPr>
+          <w:rFonts w:ascii="Arial" w:hAnsi="Arial" w:cs="Arial"/>
+          <w:sz w:val="24"/>
+          <w:szCs w:val="24"/>
+        </w:rPr>
+      </w:pPr>
+    </w:p>
+    <w:p>
+      <w:pPr>
+        <w:tabs>
+          <w:tab w:val="left" w:pos="972"/>
+        </w:tabs>
+        <w:rPr>
+          <w:rFonts w:ascii="Arial" w:hAnsi="Arial" w:cs="Arial"/>
+          <w:sz w:val="24"/>
+          <w:szCs w:val="24"/>
+        </w:rPr>
+      </w:pPr>
+      <w:r>
+        <w:rPr>
+          <w:rFonts w:ascii="Arial" w:hAnsi="Arial" w:cs="Arial"/>
+          <w:sz w:val="24"/>
+          <w:szCs w:val="24"/>
+        </w:rPr>
+        <w:tab/>
+        <w:t>d. Quản lý Phòng:</w:t>
+      </w:r>
+    </w:p>
+    <w:p>
+      <w:pPr>
+        <w:tabs>
+          <w:tab w:val="left" w:pos="972"/>
+        </w:tabs>
+        <w:rPr>
+          <w:rFonts w:ascii="Arial" w:hAnsi="Arial" w:cs="Arial"/>
+          <w:sz w:val="24"/>
+          <w:szCs w:val="24"/>
+        </w:rPr>
+      </w:pPr>
+      <w:bookmarkStart w:id="1" w:name="_GoBack"/>
+      <w:r>
+        <w:rPr>
+          <w:rFonts w:ascii="Arial" w:hAnsi="Arial" w:cs="Arial"/>
+          <w:noProof/>
+          <w:sz w:val="24"/>
+          <w:szCs w:val="24"/>
+        </w:rPr>
+        <w:lastRenderedPageBreak/>
+        <w:drawing>
+          <wp:inline distT="0" distB="0" distL="0" distR="0">
+            <wp:extent cx="5943600" cy="3743960"/>
+            <wp:effectExtent l="0" t="0" r="0" b="8890"/>
+            <wp:docPr id="10" name="Picture 10"/>
+            <wp:cNvGraphicFramePr>
+              <a:graphicFrameLocks xmlns:a="http://schemas.openxmlformats.org/drawingml/2006/main" noChangeAspect="1"/>
+            </wp:cNvGraphicFramePr>
+            <a:graphic xmlns:a="http://schemas.openxmlformats.org/drawingml/2006/main">
+              <a:graphicData uri="http://schemas.openxmlformats.org/drawingml/2006/picture">
+                <pic:pic xmlns:pic="http://schemas.openxmlformats.org/drawingml/2006/picture">
+                  <pic:nvPicPr>
+                    <pic:cNvPr id="10" name="SequenceQLphong.PNG"/>
+                    <pic:cNvPicPr/>
+                  </pic:nvPicPr>
+                  <pic:blipFill>
+                    <a:blip r:embed="rId14">
+                      <a:extLst>
+                        <a:ext uri="{28A0092B-C50C-407E-A947-70E740481C1C}">
+                          <a14:useLocalDpi xmlns:a14="http://schemas.microsoft.com/office/drawing/2010/main" val="0"/>
+                        </a:ext>
+                      </a:extLst>
+                    </a:blip>
+                    <a:stretch>
+                      <a:fillRect/>
+                    </a:stretch>
+                  </pic:blipFill>
+                  <pic:spPr>
+                    <a:xfrm>
+                      <a:off x="0" y="0"/>
+                      <a:ext cx="5943600" cy="3743960"/>
+                    </a:xfrm>
+                    <a:prstGeom prst="rect">
+                      <a:avLst/>
+                    </a:prstGeom>
+                  </pic:spPr>
+                </pic:pic>
+              </a:graphicData>
+            </a:graphic>
+          </wp:inline>
+        </w:drawing>
+      </w:r>
+      <w:bookmarkEnd w:id="1"/>
+    </w:p>
     <w:sectPr>
       <w:pgSz w:w="12240" w:h="15840"/>
       <w:pgMar w:top="1440" w:right="1440" w:bottom="1440" w:left="1440" w:header="720" w:footer="720" w:gutter="0"/>
@@ -10388,7 +10443,7 @@
 </file>
 
 <file path=word/numbering.xml><?xml version="1.0" encoding="utf-8"?>
-<w:numbering xmlns:wpc="http://schemas.microsoft.com/office/word/2010/wordprocessingCanvas" xmlns:cx="http://schemas.microsoft.com/office/drawing/2014/chartex" xmlns:cx1="http://schemas.microsoft.com/office/drawing/2015/9/8/chartex" xmlns:mc="http://schemas.openxmlformats.org/markup-compatibility/2006" xmlns:o="urn:schemas-microsoft-com:office:office" xmlns:r="http://schemas.openxmlformats.org/officeDocument/2006/relationships" xmlns:m="http://schemas.openxmlformats.org/officeDocument/2006/math" xmlns:v="urn:schemas-microsoft-com:vml" xmlns:wp14="http://schemas.microsoft.com/office/word/2010/wordprocessingDrawing" xmlns:wp="http://schemas.openxmlformats.org/drawingml/2006/wordprocessingDrawing" xmlns:w10="urn:schemas-microsoft-com:office:word" xmlns:w="http://schemas.openxmlformats.org/wordprocessingml/2006/main" xmlns:w14="http://schemas.microsoft.com/office/word/2010/wordml" xmlns:w15="http://schemas.microsoft.com/office/word/2012/wordml" xmlns:w16se="http://schemas.microsoft.com/office/word/2015/wordml/symex" xmlns:wpg="http://schemas.microsoft.com/office/word/2010/wordprocessingGroup" xmlns:wpi="http://schemas.microsoft.com/office/word/2010/wordprocessingInk" xmlns:wne="http://schemas.microsoft.com/office/word/2006/wordml" xmlns:wps="http://schemas.microsoft.com/office/word/2010/wordprocessingShape" mc:Ignorable="w14 w15 w16se wp14">
+<w:numbering xmlns:wpc="http://schemas.microsoft.com/office/word/2010/wordprocessingCanvas" xmlns:cx="http://schemas.microsoft.com/office/drawing/2014/chartex" xmlns:mc="http://schemas.openxmlformats.org/markup-compatibility/2006" xmlns:o="urn:schemas-microsoft-com:office:office" xmlns:r="http://schemas.openxmlformats.org/officeDocument/2006/relationships" xmlns:m="http://schemas.openxmlformats.org/officeDocument/2006/math" xmlns:v="urn:schemas-microsoft-com:vml" xmlns:wp14="http://schemas.microsoft.com/office/word/2010/wordprocessingDrawing" xmlns:wp="http://schemas.openxmlformats.org/drawingml/2006/wordprocessingDrawing" xmlns:w10="urn:schemas-microsoft-com:office:word" xmlns:w="http://schemas.openxmlformats.org/wordprocessingml/2006/main" xmlns:w14="http://schemas.microsoft.com/office/word/2010/wordml" xmlns:w15="http://schemas.microsoft.com/office/word/2012/wordml" xmlns:w16se="http://schemas.microsoft.com/office/word/2015/wordml/symex" xmlns:wpg="http://schemas.microsoft.com/office/word/2010/wordprocessingGroup" xmlns:wpi="http://schemas.microsoft.com/office/word/2010/wordprocessingInk" xmlns:wne="http://schemas.microsoft.com/office/word/2006/wordml" xmlns:wps="http://schemas.microsoft.com/office/word/2010/wordprocessingShape" mc:Ignorable="w14 w15 w16se wp14">
   <w:abstractNum w:abstractNumId="0" w15:restartNumberingAfterBreak="0">
     <w:nsid w:val="03A5700F"/>
     <w:multiLevelType w:val="hybridMultilevel"/>

</xml_diff>

<commit_message>
Add Source Code and Update Gantt Chart
</commit_message>
<xml_diff>
--- a/SRS/Software Requirements Specification.docx
+++ b/SRS/Software Requirements Specification.docx
@@ -443,7 +443,17 @@
           <w:sz w:val="28"/>
           <w:szCs w:val="28"/>
         </w:rPr>
-        <w:t>Phần mềm quản lý đặt phòng khách sạn là phần mềm hỗ trợ việc quản lý đặt phòng khách sạn diễn ra nhanh và chính xác nhất</w:t>
+        <w:t xml:space="preserve">Phần mềm quản lý đặt phòng khách sạn là phần mềm hỗ trợ việc quản lý đặt phòng khách sạn diễn ra nhanh và chính xác </w:t>
+      </w:r>
+      <w:proofErr w:type="spellStart"/>
+      <w:r>
+        <w:rPr>
+          <w:rFonts w:ascii="Times New Roman" w:eastAsia="Times New Roman" w:hAnsi="Times New Roman" w:cs="Times New Roman"/>
+          <w:color w:val="000000"/>
+          <w:sz w:val="28"/>
+          <w:szCs w:val="28"/>
+        </w:rPr>
+        <w:t>nhất</w:t>
       </w:r>
       <w:proofErr w:type="gramStart"/>
       <w:r>
@@ -455,6 +465,7 @@
         </w:rPr>
         <w:t>,triệt</w:t>
       </w:r>
+      <w:proofErr w:type="spellEnd"/>
       <w:proofErr w:type="gramEnd"/>
       <w:r>
         <w:rPr>
@@ -483,7 +494,27 @@
           <w:sz w:val="28"/>
           <w:szCs w:val="28"/>
         </w:rPr>
-        <w:t>Phần mềm quản lý đặt phòng khách sạn chuyên nghiệp sẽ giúp các nhà quản lý từ khách sạn nhỏ tới các khách sạn lớn giải quyết tối đa những những khó khăn trong khâu quản lý đặt phòng</w:t>
+        <w:t xml:space="preserve">Phần mềm quản lý đặt phòng khách sạn chuyên nghiệp sẽ giúp các nhà quản lý từ khách sạn nhỏ tới các khách sạn lớn giải quyết tối đa những </w:t>
+      </w:r>
+      <w:proofErr w:type="spellStart"/>
+      <w:r>
+        <w:rPr>
+          <w:rFonts w:ascii="Times New Roman" w:eastAsia="Times New Roman" w:hAnsi="Times New Roman" w:cs="Times New Roman"/>
+          <w:color w:val="000000"/>
+          <w:sz w:val="28"/>
+          <w:szCs w:val="28"/>
+        </w:rPr>
+        <w:t>những</w:t>
+      </w:r>
+      <w:proofErr w:type="spellEnd"/>
+      <w:r>
+        <w:rPr>
+          <w:rFonts w:ascii="Times New Roman" w:eastAsia="Times New Roman" w:hAnsi="Times New Roman" w:cs="Times New Roman"/>
+          <w:color w:val="000000"/>
+          <w:sz w:val="28"/>
+          <w:szCs w:val="28"/>
+        </w:rPr>
+        <w:t xml:space="preserve"> khó khăn trong khâu quản lý đặt phòng</w:t>
       </w:r>
     </w:p>
     <w:p>
@@ -640,7 +671,27 @@
           <w:sz w:val="28"/>
           <w:szCs w:val="28"/>
         </w:rPr>
-        <w:t>Thông tin mà khách hàng phải cung cấp khi đăng ký đặt phòng để nhân viên điều hành nhập vào hệ thống bao gồm: Tên khách hàng, số điện thoại liên lạc, số lượng từng loại phòng khách hàng muốn đặt, ngày nhận phòng, số ngày ở. Hệ thống sẽ kiểm tra các phòng có sẵn có đáp ứng nhu cầu của khách không để thông báo cho khách hàng.Ngòai ra, khách hàng phải cung cấp thông tin chi tiết của các vị khách (guest) sẽ nghỉ ở khách sạn bao gồm: tên, địa chỉ, số điện thoại, ...</w:t>
+        <w:t xml:space="preserve">Thông tin mà khách hàng phải cung cấp khi đăng ký đặt phòng để nhân viên điều hành nhập vào hệ thống bao gồm: Tên khách hàng, số điện thoại liên lạc, số lượng từng loại phòng khách hàng muốn đặt, ngày nhận phòng, số ngày ở. Hệ thống sẽ kiểm tra các phòng có sẵn có đáp ứng nhu cầu của khách không để thông báo cho khách </w:t>
+      </w:r>
+      <w:proofErr w:type="spellStart"/>
+      <w:r>
+        <w:rPr>
+          <w:rFonts w:ascii="Times New Roman" w:eastAsia="Times New Roman" w:hAnsi="Times New Roman" w:cs="Times New Roman"/>
+          <w:color w:val="000000"/>
+          <w:sz w:val="28"/>
+          <w:szCs w:val="28"/>
+        </w:rPr>
+        <w:t>hàng.Ngòai</w:t>
+      </w:r>
+      <w:proofErr w:type="spellEnd"/>
+      <w:r>
+        <w:rPr>
+          <w:rFonts w:ascii="Times New Roman" w:eastAsia="Times New Roman" w:hAnsi="Times New Roman" w:cs="Times New Roman"/>
+          <w:color w:val="000000"/>
+          <w:sz w:val="28"/>
+          <w:szCs w:val="28"/>
+        </w:rPr>
+        <w:t xml:space="preserve"> ra, khách hàng phải cung cấp thông tin chi tiết của các vị khách (guest) sẽ nghỉ ở khách sạn bao gồm: tên, địa chỉ, số điện thoại, ...</w:t>
       </w:r>
       <w:proofErr w:type="gramEnd"/>
     </w:p>
@@ -1434,6 +1485,7 @@
       <w:r>
         <w:rPr>
           <w:noProof/>
+          <w:lang w:val="vi-VN" w:eastAsia="vi-VN"/>
         </w:rPr>
         <w:lastRenderedPageBreak/>
         <w:drawing>
@@ -1472,8 +1524,6 @@
           </wp:inline>
         </w:drawing>
       </w:r>
-      <w:bookmarkStart w:id="0" w:name="_GoBack"/>
-      <w:bookmarkEnd w:id="0"/>
     </w:p>
     <w:p>
       <w:pPr>
@@ -2313,6 +2363,7 @@
       <w:r>
         <w:rPr>
           <w:noProof/>
+          <w:lang w:val="vi-VN" w:eastAsia="vi-VN"/>
         </w:rPr>
         <w:drawing>
           <wp:inline distT="0" distB="0" distL="0" distR="0" wp14:anchorId="4D2FF0E8" wp14:editId="1FD1B147">
@@ -2373,6 +2424,7 @@
       <w:pPr>
         <w:rPr>
           <w:rFonts w:ascii="Times New Roman" w:hAnsi="Times New Roman" w:cs="Times New Roman"/>
+          <w:b/>
           <w:sz w:val="28"/>
           <w:szCs w:val="28"/>
         </w:rPr>
@@ -2380,6 +2432,7 @@
       <w:r>
         <w:rPr>
           <w:rFonts w:ascii="Times New Roman" w:hAnsi="Times New Roman" w:cs="Times New Roman"/>
+          <w:b/>
           <w:sz w:val="28"/>
           <w:szCs w:val="28"/>
         </w:rPr>
@@ -2702,6 +2755,14 @@
               </w:rPr>
               <w:t xml:space="preserve"> Click button “Đặt phòng”</w:t>
             </w:r>
+            <w:r>
+              <w:rPr>
+                <w:rFonts w:ascii="Times New Roman" w:hAnsi="Times New Roman" w:cs="Times New Roman"/>
+                <w:sz w:val="30"/>
+                <w:szCs w:val="30"/>
+              </w:rPr>
+              <w:t xml:space="preserve"> trong danh sách phòng trống</w:t>
+            </w:r>
           </w:p>
         </w:tc>
       </w:tr>
@@ -2749,7 +2810,59 @@
                 <w:sz w:val="30"/>
                 <w:szCs w:val="30"/>
               </w:rPr>
-              <w:t xml:space="preserve"> Hệ thống hiện thị form thông tin khách hàng gồm tên,số điện thoại, địa chỉ, CMND</w:t>
+              <w:t xml:space="preserve"> Hệ thống hiện thị form thông tin khách hàng gồm </w:t>
+            </w:r>
+            <w:proofErr w:type="spellStart"/>
+            <w:r>
+              <w:rPr>
+                <w:rFonts w:ascii="Times New Roman" w:hAnsi="Times New Roman" w:cs="Times New Roman"/>
+                <w:sz w:val="30"/>
+                <w:szCs w:val="30"/>
+              </w:rPr>
+              <w:t>tên,số</w:t>
+            </w:r>
+            <w:proofErr w:type="spellEnd"/>
+            <w:r>
+              <w:rPr>
+                <w:rFonts w:ascii="Times New Roman" w:hAnsi="Times New Roman" w:cs="Times New Roman"/>
+                <w:sz w:val="30"/>
+                <w:szCs w:val="30"/>
+              </w:rPr>
+              <w:t xml:space="preserve"> điện thoại, địa </w:t>
+            </w:r>
+            <w:proofErr w:type="spellStart"/>
+            <w:r>
+              <w:rPr>
+                <w:rFonts w:ascii="Times New Roman" w:hAnsi="Times New Roman" w:cs="Times New Roman"/>
+                <w:sz w:val="30"/>
+                <w:szCs w:val="30"/>
+              </w:rPr>
+              <w:t>chỉ</w:t>
+            </w:r>
+            <w:r>
+              <w:rPr>
+                <w:rFonts w:ascii="Times New Roman" w:hAnsi="Times New Roman" w:cs="Times New Roman"/>
+                <w:sz w:val="30"/>
+                <w:szCs w:val="30"/>
+              </w:rPr>
+              <w:t>,ngày</w:t>
+            </w:r>
+            <w:proofErr w:type="spellEnd"/>
+            <w:r>
+              <w:rPr>
+                <w:rFonts w:ascii="Times New Roman" w:hAnsi="Times New Roman" w:cs="Times New Roman"/>
+                <w:sz w:val="30"/>
+                <w:szCs w:val="30"/>
+              </w:rPr>
+              <w:t xml:space="preserve"> check-in, check-out</w:t>
+            </w:r>
+            <w:r>
+              <w:rPr>
+                <w:rFonts w:ascii="Times New Roman" w:hAnsi="Times New Roman" w:cs="Times New Roman"/>
+                <w:sz w:val="30"/>
+                <w:szCs w:val="30"/>
+              </w:rPr>
+              <w:t xml:space="preserve"> với các trường thông tin trong thông tin đăng ký thành viên tự động điền</w:t>
             </w:r>
           </w:p>
         </w:tc>
@@ -2798,8 +2911,34 @@
                 <w:sz w:val="30"/>
                 <w:szCs w:val="30"/>
               </w:rPr>
-              <w:t xml:space="preserve"> Khách hàng điền đầy đủ thông tin form</w:t>
-            </w:r>
+              <w:t xml:space="preserve"> </w:t>
+            </w:r>
+            <w:r>
+              <w:rPr>
+                <w:rFonts w:ascii="Times New Roman" w:hAnsi="Times New Roman" w:cs="Times New Roman"/>
+                <w:sz w:val="30"/>
+                <w:szCs w:val="30"/>
+              </w:rPr>
+              <w:t>Khách hàng chưa đăng ký thành viên thì k</w:t>
+            </w:r>
+            <w:r>
+              <w:rPr>
+                <w:rFonts w:ascii="Times New Roman" w:hAnsi="Times New Roman" w:cs="Times New Roman"/>
+                <w:sz w:val="30"/>
+                <w:szCs w:val="30"/>
+              </w:rPr>
+              <w:t>hách hàng điền đầy đủ thông tin form</w:t>
+            </w:r>
+            <w:r>
+              <w:rPr>
+                <w:rFonts w:ascii="Times New Roman" w:hAnsi="Times New Roman" w:cs="Times New Roman"/>
+                <w:sz w:val="30"/>
+                <w:szCs w:val="30"/>
+              </w:rPr>
+              <w:t xml:space="preserve"> đặt phòng</w:t>
+            </w:r>
+            <w:bookmarkStart w:id="0" w:name="_GoBack"/>
+            <w:bookmarkEnd w:id="0"/>
           </w:p>
         </w:tc>
       </w:tr>
@@ -2847,7 +2986,7 @@
                 <w:sz w:val="30"/>
                 <w:szCs w:val="30"/>
               </w:rPr>
-              <w:t xml:space="preserve"> Hệ thống hiển thị thông báo đặt phòng</w:t>
+              <w:t>Click button “Đặt phòng”</w:t>
             </w:r>
           </w:p>
         </w:tc>
@@ -2911,7 +3050,23 @@
                 <w:sz w:val="28"/>
                 <w:szCs w:val="28"/>
               </w:rPr>
-              <w:t>, nếu khách hàng chưa đăng nhập vào hệ thống thì thông báo lỗi và yêu cầu đăng nhập hoặc đăng ký làm thành viên nếu chưa có tài khoản thành viên</w:t>
+              <w:t>, nếu khách hàng chưa đăng nhập vào hệ thố</w:t>
+            </w:r>
+            <w:r>
+              <w:rPr>
+                <w:rFonts w:ascii="Times New Roman" w:hAnsi="Times New Roman" w:cs="Times New Roman"/>
+                <w:sz w:val="28"/>
+                <w:szCs w:val="28"/>
+              </w:rPr>
+              <w:t>ng thì thông báo khách hàng chưa đăng nhập</w:t>
+            </w:r>
+            <w:r>
+              <w:rPr>
+                <w:rFonts w:ascii="Times New Roman" w:hAnsi="Times New Roman" w:cs="Times New Roman"/>
+                <w:sz w:val="28"/>
+                <w:szCs w:val="28"/>
+              </w:rPr>
+              <w:t xml:space="preserve"> và yêu cầu đăng nhập hoặc đăng ký làm thành viên nếu chưa có tài khoản thành viên</w:t>
             </w:r>
           </w:p>
           <w:p>
@@ -3087,16 +3242,36 @@
           <w:sz w:val="28"/>
           <w:szCs w:val="28"/>
         </w:rPr>
-        <w:t>c. Use case: Quản</w:t>
+        <w:t xml:space="preserve">c. Use case: </w:t>
       </w:r>
+      <w:proofErr w:type="spellStart"/>
       <w:r>
         <w:rPr>
           <w:rFonts w:ascii="Times New Roman" w:hAnsi="Times New Roman" w:cs="Times New Roman"/>
           <w:sz w:val="28"/>
           <w:szCs w:val="28"/>
         </w:rPr>
-        <w:t xml:space="preserve"> lý phòng</w:t>
+        <w:t>Quản</w:t>
       </w:r>
+      <w:proofErr w:type="spellEnd"/>
+      <w:r>
+        <w:rPr>
+          <w:rFonts w:ascii="Times New Roman" w:hAnsi="Times New Roman" w:cs="Times New Roman"/>
+          <w:sz w:val="28"/>
+          <w:szCs w:val="28"/>
+        </w:rPr>
+        <w:t xml:space="preserve"> lý </w:t>
+      </w:r>
+      <w:proofErr w:type="spellStart"/>
+      <w:r>
+        <w:rPr>
+          <w:rFonts w:ascii="Times New Roman" w:hAnsi="Times New Roman" w:cs="Times New Roman"/>
+          <w:sz w:val="28"/>
+          <w:szCs w:val="28"/>
+        </w:rPr>
+        <w:t>phòng</w:t>
+      </w:r>
+      <w:proofErr w:type="spellEnd"/>
     </w:p>
     <w:tbl>
       <w:tblPr>
@@ -3163,14 +3338,34 @@
                 <w:szCs w:val="28"/>
               </w:rPr>
             </w:pPr>
-            <w:r>
-              <w:rPr>
-                <w:rFonts w:ascii="Times New Roman" w:hAnsi="Times New Roman" w:cs="Times New Roman"/>
-                <w:sz w:val="28"/>
-                <w:szCs w:val="28"/>
-              </w:rPr>
-              <w:t>Quản lý phòng</w:t>
-            </w:r>
+            <w:proofErr w:type="spellStart"/>
+            <w:r>
+              <w:rPr>
+                <w:rFonts w:ascii="Times New Roman" w:hAnsi="Times New Roman" w:cs="Times New Roman"/>
+                <w:sz w:val="28"/>
+                <w:szCs w:val="28"/>
+              </w:rPr>
+              <w:t>Quản</w:t>
+            </w:r>
+            <w:proofErr w:type="spellEnd"/>
+            <w:r>
+              <w:rPr>
+                <w:rFonts w:ascii="Times New Roman" w:hAnsi="Times New Roman" w:cs="Times New Roman"/>
+                <w:sz w:val="28"/>
+                <w:szCs w:val="28"/>
+              </w:rPr>
+              <w:t xml:space="preserve"> lý </w:t>
+            </w:r>
+            <w:proofErr w:type="spellStart"/>
+            <w:r>
+              <w:rPr>
+                <w:rFonts w:ascii="Times New Roman" w:hAnsi="Times New Roman" w:cs="Times New Roman"/>
+                <w:sz w:val="28"/>
+                <w:szCs w:val="28"/>
+              </w:rPr>
+              <w:t>phòng</w:t>
+            </w:r>
+            <w:proofErr w:type="spellEnd"/>
           </w:p>
         </w:tc>
       </w:tr>
@@ -3455,6 +3650,7 @@
                 <w:sz w:val="28"/>
                 <w:szCs w:val="28"/>
               </w:rPr>
+              <w:lastRenderedPageBreak/>
               <w:t xml:space="preserve">Basic Path </w:t>
             </w:r>
           </w:p>
@@ -3483,7 +3679,25 @@
                 <w:sz w:val="28"/>
                 <w:szCs w:val="28"/>
               </w:rPr>
-              <w:t>1. Khách hàng chọn cách tìm kiếm trên trang web.Những lựa chọn có thể là về giá, loại, vị trí và từ khóa</w:t>
+              <w:t xml:space="preserve">1. Khách hàng chọn cách tìm kiếm trên trang </w:t>
+            </w:r>
+            <w:proofErr w:type="spellStart"/>
+            <w:r>
+              <w:rPr>
+                <w:rFonts w:ascii="Times New Roman" w:hAnsi="Times New Roman" w:cs="Times New Roman"/>
+                <w:sz w:val="28"/>
+                <w:szCs w:val="28"/>
+              </w:rPr>
+              <w:t>web.Những</w:t>
+            </w:r>
+            <w:proofErr w:type="spellEnd"/>
+            <w:r>
+              <w:rPr>
+                <w:rFonts w:ascii="Times New Roman" w:hAnsi="Times New Roman" w:cs="Times New Roman"/>
+                <w:sz w:val="28"/>
+                <w:szCs w:val="28"/>
+              </w:rPr>
+              <w:t xml:space="preserve"> lựa chọn có thể là về giá, loại, vị trí và từ khóa</w:t>
             </w:r>
           </w:p>
         </w:tc>
@@ -3838,7 +4052,25 @@
                 <w:sz w:val="28"/>
                 <w:szCs w:val="28"/>
               </w:rPr>
-              <w:t>Hệ thống tìm kiếm chi tiết của phòng với từ khóa đã nhập, sau đó tạo và hiển thị một danh sách tất cả các phòng trong cơ sở dữ liệu.Quay lại bước 5</w:t>
+              <w:t xml:space="preserve">Hệ thống tìm kiếm chi tiết của phòng với từ khóa đã nhập, sau đó tạo và hiển thị một danh sách tất cả các phòng trong cơ sở dữ </w:t>
+            </w:r>
+            <w:proofErr w:type="spellStart"/>
+            <w:r>
+              <w:rPr>
+                <w:rFonts w:ascii="Times New Roman" w:hAnsi="Times New Roman" w:cs="Times New Roman"/>
+                <w:sz w:val="28"/>
+                <w:szCs w:val="28"/>
+              </w:rPr>
+              <w:t>liệu.Quay</w:t>
+            </w:r>
+            <w:proofErr w:type="spellEnd"/>
+            <w:r>
+              <w:rPr>
+                <w:rFonts w:ascii="Times New Roman" w:hAnsi="Times New Roman" w:cs="Times New Roman"/>
+                <w:sz w:val="28"/>
+                <w:szCs w:val="28"/>
+              </w:rPr>
+              <w:t xml:space="preserve"> lại bước 5</w:t>
             </w:r>
           </w:p>
         </w:tc>
@@ -3879,6 +4111,7 @@
                 <w:sz w:val="28"/>
                 <w:szCs w:val="28"/>
               </w:rPr>
+              <w:lastRenderedPageBreak/>
               <w:t>Post-Conditions</w:t>
             </w:r>
           </w:p>
@@ -3976,7 +4209,6 @@
                 <w:sz w:val="28"/>
                 <w:szCs w:val="28"/>
               </w:rPr>
-              <w:lastRenderedPageBreak/>
               <w:t xml:space="preserve">Exception Paths </w:t>
             </w:r>
           </w:p>
@@ -4052,8 +4284,54 @@
           <w:sz w:val="28"/>
           <w:szCs w:val="28"/>
         </w:rPr>
-        <w:t xml:space="preserve"> Quản  lý khách hàng</w:t>
+        <w:t xml:space="preserve"> </w:t>
       </w:r>
+      <w:proofErr w:type="spellStart"/>
+      <w:r>
+        <w:rPr>
+          <w:rFonts w:ascii="Times New Roman" w:hAnsi="Times New Roman" w:cs="Times New Roman"/>
+          <w:sz w:val="28"/>
+          <w:szCs w:val="28"/>
+        </w:rPr>
+        <w:t>Quản</w:t>
+      </w:r>
+      <w:proofErr w:type="spellEnd"/>
+      <w:r>
+        <w:rPr>
+          <w:rFonts w:ascii="Times New Roman" w:hAnsi="Times New Roman" w:cs="Times New Roman"/>
+          <w:sz w:val="28"/>
+          <w:szCs w:val="28"/>
+        </w:rPr>
+        <w:t xml:space="preserve">  lý </w:t>
+      </w:r>
+      <w:proofErr w:type="spellStart"/>
+      <w:r>
+        <w:rPr>
+          <w:rFonts w:ascii="Times New Roman" w:hAnsi="Times New Roman" w:cs="Times New Roman"/>
+          <w:sz w:val="28"/>
+          <w:szCs w:val="28"/>
+        </w:rPr>
+        <w:t>khách</w:t>
+      </w:r>
+      <w:proofErr w:type="spellEnd"/>
+      <w:r>
+        <w:rPr>
+          <w:rFonts w:ascii="Times New Roman" w:hAnsi="Times New Roman" w:cs="Times New Roman"/>
+          <w:sz w:val="28"/>
+          <w:szCs w:val="28"/>
+        </w:rPr>
+        <w:t xml:space="preserve"> </w:t>
+      </w:r>
+      <w:proofErr w:type="spellStart"/>
+      <w:r>
+        <w:rPr>
+          <w:rFonts w:ascii="Times New Roman" w:hAnsi="Times New Roman" w:cs="Times New Roman"/>
+          <w:sz w:val="28"/>
+          <w:szCs w:val="28"/>
+        </w:rPr>
+        <w:t>hàng</w:t>
+      </w:r>
+      <w:proofErr w:type="spellEnd"/>
     </w:p>
     <w:tbl>
       <w:tblPr>
@@ -4120,14 +4398,34 @@
                 <w:szCs w:val="28"/>
               </w:rPr>
             </w:pPr>
-            <w:r>
-              <w:rPr>
-                <w:rFonts w:ascii="Times New Roman" w:hAnsi="Times New Roman" w:cs="Times New Roman"/>
-                <w:sz w:val="28"/>
-                <w:szCs w:val="28"/>
-              </w:rPr>
-              <w:t>Quản lý phòng</w:t>
-            </w:r>
+            <w:proofErr w:type="spellStart"/>
+            <w:r>
+              <w:rPr>
+                <w:rFonts w:ascii="Times New Roman" w:hAnsi="Times New Roman" w:cs="Times New Roman"/>
+                <w:sz w:val="28"/>
+                <w:szCs w:val="28"/>
+              </w:rPr>
+              <w:t>Quản</w:t>
+            </w:r>
+            <w:proofErr w:type="spellEnd"/>
+            <w:r>
+              <w:rPr>
+                <w:rFonts w:ascii="Times New Roman" w:hAnsi="Times New Roman" w:cs="Times New Roman"/>
+                <w:sz w:val="28"/>
+                <w:szCs w:val="28"/>
+              </w:rPr>
+              <w:t xml:space="preserve"> lý </w:t>
+            </w:r>
+            <w:proofErr w:type="spellStart"/>
+            <w:r>
+              <w:rPr>
+                <w:rFonts w:ascii="Times New Roman" w:hAnsi="Times New Roman" w:cs="Times New Roman"/>
+                <w:sz w:val="28"/>
+                <w:szCs w:val="28"/>
+              </w:rPr>
+              <w:t>phòng</w:t>
+            </w:r>
+            <w:proofErr w:type="spellEnd"/>
           </w:p>
         </w:tc>
       </w:tr>
@@ -4246,6 +4544,7 @@
                 <w:rFonts w:ascii="Times New Roman" w:hAnsi="Times New Roman" w:cs="Times New Roman"/>
                 <w:sz w:val="28"/>
                 <w:szCs w:val="28"/>
+                <w:lang w:val="vi-VN"/>
               </w:rPr>
             </w:pPr>
             <w:r>
@@ -4379,8 +4678,36 @@
                 <w:sz w:val="28"/>
                 <w:szCs w:val="28"/>
               </w:rPr>
-              <w:t>truy cập hệ thống</w:t>
-            </w:r>
+              <w:t xml:space="preserve">truy </w:t>
+            </w:r>
+            <w:proofErr w:type="spellStart"/>
+            <w:r>
+              <w:rPr>
+                <w:rFonts w:ascii="Times New Roman" w:hAnsi="Times New Roman" w:cs="Times New Roman"/>
+                <w:sz w:val="28"/>
+                <w:szCs w:val="28"/>
+              </w:rPr>
+              <w:t>cập</w:t>
+            </w:r>
+            <w:proofErr w:type="spellEnd"/>
+            <w:r>
+              <w:rPr>
+                <w:rFonts w:ascii="Times New Roman" w:hAnsi="Times New Roman" w:cs="Times New Roman"/>
+                <w:sz w:val="28"/>
+                <w:szCs w:val="28"/>
+              </w:rPr>
+              <w:t xml:space="preserve"> hệ </w:t>
+            </w:r>
+            <w:proofErr w:type="spellStart"/>
+            <w:r>
+              <w:rPr>
+                <w:rFonts w:ascii="Times New Roman" w:hAnsi="Times New Roman" w:cs="Times New Roman"/>
+                <w:sz w:val="28"/>
+                <w:szCs w:val="28"/>
+              </w:rPr>
+              <w:t>thống</w:t>
+            </w:r>
+            <w:proofErr w:type="spellEnd"/>
           </w:p>
         </w:tc>
       </w:tr>
@@ -4761,15 +5088,35 @@
                 <w:szCs w:val="28"/>
                 <w:shd w:val="clear" w:color="auto" w:fill="FFFFFF"/>
               </w:rPr>
-              <w:t> được thực hiện.</w:t>
-            </w:r>
-            <w:r>
-              <w:rPr>
-                <w:rFonts w:ascii="Times New Roman" w:hAnsi="Times New Roman" w:cs="Times New Roman"/>
-                <w:sz w:val="28"/>
-                <w:szCs w:val="28"/>
-              </w:rPr>
-              <w:t>Khách hàng chọn một loại</w:t>
+              <w:t xml:space="preserve"> được thực </w:t>
+            </w:r>
+            <w:proofErr w:type="spellStart"/>
+            <w:r>
+              <w:rPr>
+                <w:rFonts w:ascii="Times New Roman" w:hAnsi="Times New Roman" w:cs="Times New Roman"/>
+                <w:color w:val="000000"/>
+                <w:sz w:val="28"/>
+                <w:szCs w:val="28"/>
+                <w:shd w:val="clear" w:color="auto" w:fill="FFFFFF"/>
+              </w:rPr>
+              <w:t>hiện.</w:t>
+            </w:r>
+            <w:r>
+              <w:rPr>
+                <w:rFonts w:ascii="Times New Roman" w:hAnsi="Times New Roman" w:cs="Times New Roman"/>
+                <w:sz w:val="28"/>
+                <w:szCs w:val="28"/>
+              </w:rPr>
+              <w:t>Khách</w:t>
+            </w:r>
+            <w:proofErr w:type="spellEnd"/>
+            <w:r>
+              <w:rPr>
+                <w:rFonts w:ascii="Times New Roman" w:hAnsi="Times New Roman" w:cs="Times New Roman"/>
+                <w:sz w:val="28"/>
+                <w:szCs w:val="28"/>
+              </w:rPr>
+              <w:t xml:space="preserve"> hàng chọn một loại</w:t>
             </w:r>
           </w:p>
           <w:p>
@@ -4849,7 +5196,6 @@
                 <w:shd w:val="clear" w:color="auto" w:fill="FFFF00"/>
                 <w:lang w:val="vi-VN"/>
               </w:rPr>
-              <w:lastRenderedPageBreak/>
               <w:t>Họ tên</w:t>
             </w:r>
             <w:r>
@@ -5090,7 +5436,33 @@
                 <w:szCs w:val="28"/>
                 <w:shd w:val="clear" w:color="auto" w:fill="FFFFFF"/>
               </w:rPr>
-              <w:t>Cập nhât thông tin khách hàng</w:t>
+              <w:t xml:space="preserve">Cập </w:t>
+            </w:r>
+            <w:proofErr w:type="spellStart"/>
+            <w:r>
+              <w:rPr>
+                <w:rFonts w:ascii="Times New Roman" w:hAnsi="Times New Roman" w:cs="Times New Roman"/>
+                <w:b/>
+                <w:bCs/>
+                <w:color w:val="000000"/>
+                <w:sz w:val="28"/>
+                <w:szCs w:val="28"/>
+                <w:shd w:val="clear" w:color="auto" w:fill="FFFFFF"/>
+              </w:rPr>
+              <w:t>nhât</w:t>
+            </w:r>
+            <w:proofErr w:type="spellEnd"/>
+            <w:r>
+              <w:rPr>
+                <w:rFonts w:ascii="Times New Roman" w:hAnsi="Times New Roman" w:cs="Times New Roman"/>
+                <w:b/>
+                <w:bCs/>
+                <w:color w:val="000000"/>
+                <w:sz w:val="28"/>
+                <w:szCs w:val="28"/>
+                <w:shd w:val="clear" w:color="auto" w:fill="FFFFFF"/>
+              </w:rPr>
+              <w:t xml:space="preserve"> thông tin khách hàng</w:t>
             </w:r>
             <w:r>
               <w:rPr>
@@ -5144,6 +5516,7 @@
                 <w:color w:val="000000"/>
                 <w:sz w:val="28"/>
                 <w:szCs w:val="28"/>
+                <w:lang w:val="vi-VN"/>
               </w:rPr>
             </w:pPr>
             <w:r>
@@ -5199,6 +5572,7 @@
                 <w:color w:val="000000"/>
                 <w:sz w:val="28"/>
                 <w:szCs w:val="28"/>
+                <w:lang w:val="vi-VN"/>
               </w:rPr>
             </w:pPr>
             <w:r>
@@ -5207,6 +5581,7 @@
                 <w:color w:val="000000"/>
                 <w:sz w:val="28"/>
                 <w:szCs w:val="28"/>
+                <w:lang w:val="vi-VN"/>
               </w:rPr>
               <w:t>Actor</w:t>
             </w:r>
@@ -5226,6 +5601,7 @@
                 <w:color w:val="000000"/>
                 <w:sz w:val="28"/>
                 <w:szCs w:val="28"/>
+                <w:lang w:val="vi-VN"/>
               </w:rPr>
               <w:t>khách hàng</w:t>
             </w:r>
@@ -5276,6 +5652,7 @@
                 <w:color w:val="000000"/>
                 <w:sz w:val="28"/>
                 <w:szCs w:val="28"/>
+                <w:lang w:val="vi-VN"/>
               </w:rPr>
             </w:pPr>
             <w:r>
@@ -5299,13 +5676,15 @@
                 <w:sz w:val="28"/>
                 <w:szCs w:val="28"/>
                 <w:shd w:val="clear" w:color="auto" w:fill="FFFFFF"/>
-              </w:rPr>
-            </w:pPr>
-            <w:r>
-              <w:rPr>
-                <w:rFonts w:ascii="Times New Roman" w:hAnsi="Times New Roman" w:cs="Times New Roman"/>
-                <w:sz w:val="28"/>
-                <w:szCs w:val="28"/>
+                <w:lang w:val="vi-VN"/>
+              </w:rPr>
+            </w:pPr>
+            <w:r>
+              <w:rPr>
+                <w:rFonts w:ascii="Times New Roman" w:hAnsi="Times New Roman" w:cs="Times New Roman"/>
+                <w:sz w:val="28"/>
+                <w:szCs w:val="28"/>
+                <w:lang w:val="vi-VN"/>
               </w:rPr>
               <w:t>Ở bước 2,</w:t>
             </w:r>
@@ -5316,6 +5695,7 @@
                 <w:sz w:val="28"/>
                 <w:szCs w:val="28"/>
                 <w:shd w:val="clear" w:color="auto" w:fill="FFFFFF"/>
+                <w:lang w:val="vi-VN"/>
               </w:rPr>
               <w:t xml:space="preserve"> nếu actor chọn “Xóa thông tin khách hàng”, luồng phụ </w:t>
             </w:r>
@@ -5328,6 +5708,7 @@
                 <w:sz w:val="28"/>
                 <w:szCs w:val="28"/>
                 <w:shd w:val="clear" w:color="auto" w:fill="FFFFFF"/>
+                <w:lang w:val="vi-VN"/>
               </w:rPr>
               <w:t>Xóa khách hàng</w:t>
             </w:r>
@@ -5338,6 +5719,7 @@
                 <w:sz w:val="28"/>
                 <w:szCs w:val="28"/>
                 <w:shd w:val="clear" w:color="auto" w:fill="FFFFFF"/>
+                <w:lang w:val="vi-VN"/>
               </w:rPr>
               <w:t> được thực hiện</w:t>
             </w:r>
@@ -5356,6 +5738,7 @@
                 <w:color w:val="000000"/>
                 <w:sz w:val="28"/>
                 <w:szCs w:val="28"/>
+                <w:lang w:val="vi-VN"/>
               </w:rPr>
             </w:pPr>
             <w:r>
@@ -5374,6 +5757,7 @@
                 <w:color w:val="000000"/>
                 <w:sz w:val="28"/>
                 <w:szCs w:val="28"/>
+                <w:lang w:val="vi-VN"/>
               </w:rPr>
               <w:t>actor</w:t>
             </w:r>
@@ -5393,6 +5777,7 @@
                 <w:color w:val="000000"/>
                 <w:sz w:val="28"/>
                 <w:szCs w:val="28"/>
+                <w:lang w:val="vi-VN"/>
               </w:rPr>
               <w:t>khách hàng hoặc tìm kiếm khách hàng</w:t>
             </w:r>
@@ -5421,6 +5806,7 @@
                 <w:color w:val="000000"/>
                 <w:sz w:val="28"/>
                 <w:szCs w:val="28"/>
+                <w:lang w:val="vi-VN"/>
               </w:rPr>
             </w:pPr>
             <w:r>
@@ -5430,6 +5816,7 @@
                 <w:sz w:val="28"/>
                 <w:szCs w:val="28"/>
               </w:rPr>
+              <w:lastRenderedPageBreak/>
               <w:t>Actor</w:t>
             </w:r>
             <w:r>
@@ -5467,6 +5854,7 @@
                 <w:color w:val="000000"/>
                 <w:sz w:val="28"/>
                 <w:szCs w:val="28"/>
+                <w:lang w:val="vi-VN"/>
               </w:rPr>
               <w:t>:</w:t>
             </w:r>
@@ -5485,6 +5873,7 @@
                 <w:color w:val="000000"/>
                 <w:sz w:val="28"/>
                 <w:szCs w:val="28"/>
+                <w:lang w:val="vi-VN"/>
               </w:rPr>
             </w:pPr>
             <w:r>
@@ -5558,7 +5947,6 @@
                 <w:szCs w:val="28"/>
                 <w:lang w:val="vi-VN"/>
               </w:rPr>
-              <w:lastRenderedPageBreak/>
               <w:t>Hệ thống xóa thông tin của khách hàng này ra khỏi hệ thống.</w:t>
             </w:r>
           </w:p>
@@ -5763,6 +6151,7 @@
                 <w:color w:val="auto"/>
                 <w:sz w:val="28"/>
                 <w:szCs w:val="28"/>
+                <w:lang w:val="vi-VN"/>
               </w:rPr>
             </w:pPr>
             <w:r>
@@ -5773,6 +6162,7 @@
                 <w:color w:val="auto"/>
                 <w:sz w:val="28"/>
                 <w:szCs w:val="28"/>
+                <w:lang w:val="vi-VN"/>
               </w:rPr>
               <w:t>Thao tác xóa bị hủy</w:t>
             </w:r>
@@ -5790,6 +6180,7 @@
                 <w:color w:val="auto"/>
                 <w:sz w:val="28"/>
                 <w:szCs w:val="28"/>
+                <w:lang w:val="vi-VN"/>
               </w:rPr>
             </w:pPr>
             <w:r>
@@ -5812,6 +6203,7 @@
                 <w:color w:val="000000"/>
                 <w:sz w:val="28"/>
                 <w:szCs w:val="28"/>
+                <w:lang w:val="vi-VN"/>
               </w:rPr>
               <w:t>Xóa khách hàng </w:t>
             </w:r>
@@ -5822,6 +6214,7 @@
                 <w:color w:val="000000"/>
                 <w:sz w:val="28"/>
                 <w:szCs w:val="28"/>
+                <w:lang w:val="vi-VN"/>
               </w:rPr>
               <w:t>actor</w:t>
             </w:r>
@@ -5843,6 +6236,7 @@
                 <w:color w:val="000000"/>
                 <w:sz w:val="28"/>
                 <w:szCs w:val="28"/>
+                <w:lang w:val="vi-VN"/>
               </w:rPr>
               <w:t>khách hàng</w:t>
             </w:r>
@@ -5958,6 +6352,7 @@
                 <w:rFonts w:ascii="Times New Roman" w:hAnsi="Times New Roman" w:cs="Times New Roman"/>
                 <w:sz w:val="28"/>
                 <w:szCs w:val="28"/>
+                <w:lang w:val="vi-VN"/>
               </w:rPr>
             </w:pPr>
             <w:r>
@@ -6276,7 +6671,31 @@
                 <w:sz w:val="28"/>
                 <w:szCs w:val="28"/>
               </w:rPr>
-              <w:t>Khách hàng,nhân viên lễ tân</w:t>
+              <w:t xml:space="preserve">Khách </w:t>
+            </w:r>
+            <w:proofErr w:type="spellStart"/>
+            <w:r>
+              <w:rPr>
+                <w:rFonts w:ascii="Times New Roman" w:eastAsia="Times New Roman" w:hAnsi="Times New Roman" w:cs="Times New Roman"/>
+                <w:b/>
+                <w:bCs/>
+                <w:color w:val="000000"/>
+                <w:sz w:val="28"/>
+                <w:szCs w:val="28"/>
+              </w:rPr>
+              <w:t>hàng,nhân</w:t>
+            </w:r>
+            <w:proofErr w:type="spellEnd"/>
+            <w:r>
+              <w:rPr>
+                <w:rFonts w:ascii="Times New Roman" w:eastAsia="Times New Roman" w:hAnsi="Times New Roman" w:cs="Times New Roman"/>
+                <w:b/>
+                <w:bCs/>
+                <w:color w:val="000000"/>
+                <w:sz w:val="28"/>
+                <w:szCs w:val="28"/>
+              </w:rPr>
+              <w:t xml:space="preserve"> viên lễ tân</w:t>
             </w:r>
           </w:p>
         </w:tc>
@@ -6321,6 +6740,7 @@
                 <w:sz w:val="28"/>
                 <w:szCs w:val="28"/>
               </w:rPr>
+              <w:lastRenderedPageBreak/>
               <w:t>Description</w:t>
             </w:r>
           </w:p>
@@ -6491,7 +6911,6 @@
                 <w:sz w:val="28"/>
                 <w:szCs w:val="28"/>
               </w:rPr>
-              <w:lastRenderedPageBreak/>
               <w:t>Precondition</w:t>
             </w:r>
           </w:p>
@@ -6705,8 +7124,45 @@
                 <w:sz w:val="28"/>
                 <w:szCs w:val="28"/>
               </w:rPr>
-              <w:t>5. Người dùng cung cấp đầy đủ thông tin vào phiếu thuê: Họ tên KH, địa chỉ, cmnd, sđt</w:t>
-            </w:r>
+              <w:t xml:space="preserve">5. Người dùng cung cấp đầy đủ thông tin vào phiếu thuê: Họ tên KH, địa chỉ, </w:t>
+            </w:r>
+            <w:proofErr w:type="spellStart"/>
+            <w:r>
+              <w:rPr>
+                <w:rFonts w:ascii="Times New Roman" w:eastAsia="Times New Roman" w:hAnsi="Times New Roman" w:cs="Times New Roman"/>
+                <w:b/>
+                <w:bCs/>
+                <w:color w:val="000000"/>
+                <w:sz w:val="28"/>
+                <w:szCs w:val="28"/>
+              </w:rPr>
+              <w:t>cmnd</w:t>
+            </w:r>
+            <w:proofErr w:type="spellEnd"/>
+            <w:r>
+              <w:rPr>
+                <w:rFonts w:ascii="Times New Roman" w:eastAsia="Times New Roman" w:hAnsi="Times New Roman" w:cs="Times New Roman"/>
+                <w:b/>
+                <w:bCs/>
+                <w:color w:val="000000"/>
+                <w:sz w:val="28"/>
+                <w:szCs w:val="28"/>
+              </w:rPr>
+              <w:t xml:space="preserve">, </w:t>
+            </w:r>
+            <w:proofErr w:type="spellStart"/>
+            <w:r>
+              <w:rPr>
+                <w:rFonts w:ascii="Times New Roman" w:eastAsia="Times New Roman" w:hAnsi="Times New Roman" w:cs="Times New Roman"/>
+                <w:b/>
+                <w:bCs/>
+                <w:color w:val="000000"/>
+                <w:sz w:val="28"/>
+                <w:szCs w:val="28"/>
+              </w:rPr>
+              <w:t>sđt</w:t>
+            </w:r>
+            <w:proofErr w:type="spellEnd"/>
             <w:proofErr w:type="gramStart"/>
             <w:r>
               <w:rPr>
@@ -6834,6 +7290,7 @@
               </w:rPr>
               <w:t xml:space="preserve">Nếu có sai sót về thông tin ngày thuê hệ thống sẽ thông báo. </w:t>
             </w:r>
+            <w:proofErr w:type="spellStart"/>
             <w:proofErr w:type="gramStart"/>
             <w:r>
               <w:rPr>
@@ -6846,6 +7303,7 @@
               </w:rPr>
               <w:t>vd</w:t>
             </w:r>
+            <w:proofErr w:type="spellEnd"/>
             <w:proofErr w:type="gramEnd"/>
             <w:r>
               <w:rPr>
@@ -6921,6 +7379,7 @@
                 <w:szCs w:val="28"/>
               </w:rPr>
             </w:pPr>
+            <w:proofErr w:type="spellStart"/>
             <w:r>
               <w:rPr>
                 <w:rFonts w:ascii="Times New Roman" w:eastAsia="Times New Roman" w:hAnsi="Times New Roman" w:cs="Times New Roman"/>
@@ -6932,6 +7391,7 @@
               </w:rPr>
               <w:t>Postcondition</w:t>
             </w:r>
+            <w:proofErr w:type="spellEnd"/>
           </w:p>
         </w:tc>
         <w:tc>
@@ -7091,6 +7551,7 @@
                 <w:sz w:val="28"/>
                 <w:szCs w:val="28"/>
               </w:rPr>
+              <w:lastRenderedPageBreak/>
               <w:t>Use Case Name</w:t>
             </w:r>
           </w:p>
@@ -7187,7 +7648,6 @@
                 <w:sz w:val="28"/>
                 <w:szCs w:val="28"/>
               </w:rPr>
-              <w:lastRenderedPageBreak/>
               <w:t>Actor</w:t>
             </w:r>
           </w:p>
@@ -7825,6 +8285,7 @@
                 <w:szCs w:val="28"/>
               </w:rPr>
             </w:pPr>
+            <w:proofErr w:type="spellStart"/>
             <w:r>
               <w:rPr>
                 <w:rFonts w:ascii="Times New Roman" w:hAnsi="Times New Roman" w:cs="Times New Roman"/>
@@ -7833,8 +8294,10 @@
                 <w:sz w:val="28"/>
                 <w:szCs w:val="28"/>
               </w:rPr>
+              <w:lastRenderedPageBreak/>
               <w:t>Postcondition</w:t>
             </w:r>
+            <w:proofErr w:type="spellEnd"/>
           </w:p>
         </w:tc>
         <w:tc>
@@ -7901,7 +8364,6 @@
           <w:sz w:val="28"/>
           <w:szCs w:val="28"/>
         </w:rPr>
-        <w:lastRenderedPageBreak/>
         <w:t xml:space="preserve">g. Use case </w:t>
       </w:r>
       <w:proofErr w:type="gramStart"/>
@@ -8635,6 +9097,7 @@
                 <w:szCs w:val="28"/>
               </w:rPr>
             </w:pPr>
+            <w:proofErr w:type="spellStart"/>
             <w:r>
               <w:rPr>
                 <w:rFonts w:ascii="Times New Roman" w:hAnsi="Times New Roman" w:cs="Times New Roman"/>
@@ -8643,8 +9106,10 @@
                 <w:sz w:val="28"/>
                 <w:szCs w:val="28"/>
               </w:rPr>
+              <w:lastRenderedPageBreak/>
               <w:t>Postcondition</w:t>
             </w:r>
+            <w:proofErr w:type="spellEnd"/>
           </w:p>
         </w:tc>
         <w:tc>
@@ -8720,7 +9185,6 @@
           <w:sz w:val="28"/>
           <w:szCs w:val="28"/>
         </w:rPr>
-        <w:lastRenderedPageBreak/>
         <w:t>Use case này cho phép nhân viên lập hóa đơn tính tiền khi khách hàng trả phòng.</w:t>
       </w:r>
     </w:p>
@@ -9348,6 +9812,7 @@
                 <w:sz w:val="28"/>
                 <w:szCs w:val="28"/>
               </w:rPr>
+              <w:lastRenderedPageBreak/>
               <w:t>Alternative Paths</w:t>
             </w:r>
           </w:p>
@@ -9414,6 +9879,7 @@
                 <w:szCs w:val="28"/>
               </w:rPr>
             </w:pPr>
+            <w:proofErr w:type="spellStart"/>
             <w:r>
               <w:rPr>
                 <w:rFonts w:ascii="Times New Roman" w:hAnsi="Times New Roman" w:cs="Times New Roman"/>
@@ -9424,6 +9890,7 @@
               </w:rPr>
               <w:t>Postcondition</w:t>
             </w:r>
+            <w:proofErr w:type="spellEnd"/>
           </w:p>
         </w:tc>
         <w:tc>
@@ -9459,7 +9926,29 @@
                 <w:sz w:val="28"/>
                 <w:szCs w:val="28"/>
               </w:rPr>
-              <w:t>Nếu usecase thực hiện thành công hóa đơn sẽ được lưu xuống database nếu không hệ thống không thay đổi.</w:t>
+              <w:t xml:space="preserve">Nếu </w:t>
+            </w:r>
+            <w:proofErr w:type="spellStart"/>
+            <w:r>
+              <w:rPr>
+                <w:rFonts w:ascii="Times New Roman" w:hAnsi="Times New Roman" w:cs="Times New Roman"/>
+                <w:b/>
+                <w:bCs/>
+                <w:sz w:val="28"/>
+                <w:szCs w:val="28"/>
+              </w:rPr>
+              <w:t>usecase</w:t>
+            </w:r>
+            <w:proofErr w:type="spellEnd"/>
+            <w:r>
+              <w:rPr>
+                <w:rFonts w:ascii="Times New Roman" w:hAnsi="Times New Roman" w:cs="Times New Roman"/>
+                <w:b/>
+                <w:bCs/>
+                <w:sz w:val="28"/>
+                <w:szCs w:val="28"/>
+              </w:rPr>
+              <w:t xml:space="preserve"> thực hiện thành công hóa đơn sẽ được lưu xuống database nếu không hệ thống không thay đổi.</w:t>
             </w:r>
           </w:p>
         </w:tc>
@@ -9550,6 +10039,7 @@
           <w:noProof/>
           <w:sz w:val="28"/>
           <w:szCs w:val="28"/>
+          <w:lang w:val="vi-VN" w:eastAsia="vi-VN"/>
         </w:rPr>
         <w:drawing>
           <wp:inline distT="0" distB="0" distL="0" distR="0">
@@ -9635,6 +10125,7 @@
           <w:noProof/>
           <w:sz w:val="28"/>
           <w:szCs w:val="28"/>
+          <w:lang w:val="vi-VN" w:eastAsia="vi-VN"/>
         </w:rPr>
         <w:lastRenderedPageBreak/>
         <w:drawing>
@@ -9729,6 +10220,7 @@
           <w:noProof/>
           <w:sz w:val="28"/>
           <w:szCs w:val="28"/>
+          <w:lang w:val="vi-VN" w:eastAsia="vi-VN"/>
         </w:rPr>
         <w:drawing>
           <wp:inline distT="0" distB="0" distL="0" distR="0">
@@ -9813,6 +10305,7 @@
           <w:noProof/>
           <w:sz w:val="28"/>
           <w:szCs w:val="28"/>
+          <w:lang w:val="vi-VN" w:eastAsia="vi-VN"/>
         </w:rPr>
         <w:lastRenderedPageBreak/>
         <w:drawing>
@@ -9867,6 +10360,7 @@
           <w:szCs w:val="28"/>
         </w:rPr>
       </w:pPr>
+      <w:proofErr w:type="spellStart"/>
       <w:proofErr w:type="gramStart"/>
       <w:r>
         <w:rPr>
@@ -9877,6 +10371,7 @@
         <w:lastRenderedPageBreak/>
         <w:t>e.Đăng</w:t>
       </w:r>
+      <w:proofErr w:type="spellEnd"/>
       <w:proofErr w:type="gramEnd"/>
       <w:r>
         <w:rPr>
@@ -9902,6 +10397,7 @@
           <w:noProof/>
           <w:sz w:val="28"/>
           <w:szCs w:val="28"/>
+          <w:lang w:val="vi-VN" w:eastAsia="vi-VN"/>
         </w:rPr>
         <w:drawing>
           <wp:inline distT="0" distB="0" distL="0" distR="0" wp14:anchorId="4E2CFB74" wp14:editId="643587DE">
@@ -10015,6 +10511,7 @@
           <w:noProof/>
           <w:sz w:val="28"/>
           <w:szCs w:val="28"/>
+          <w:lang w:val="vi-VN" w:eastAsia="vi-VN"/>
         </w:rPr>
         <w:drawing>
           <wp:inline distT="0" distB="0" distL="0" distR="0" wp14:anchorId="2EB76357" wp14:editId="24FFF8D5">
@@ -10085,6 +10582,7 @@
           <w:szCs w:val="28"/>
         </w:rPr>
       </w:pPr>
+      <w:proofErr w:type="spellStart"/>
       <w:proofErr w:type="gramStart"/>
       <w:r>
         <w:rPr>
@@ -10094,6 +10592,7 @@
         </w:rPr>
         <w:t>g.Thanh</w:t>
       </w:r>
+      <w:proofErr w:type="spellEnd"/>
       <w:proofErr w:type="gramEnd"/>
       <w:r>
         <w:rPr>
@@ -10119,6 +10618,7 @@
           <w:noProof/>
           <w:sz w:val="28"/>
           <w:szCs w:val="28"/>
+          <w:lang w:val="vi-VN" w:eastAsia="vi-VN"/>
         </w:rPr>
         <w:lastRenderedPageBreak/>
         <w:drawing>
@@ -10248,6 +10748,7 @@
           <w:noProof/>
           <w:sz w:val="28"/>
           <w:szCs w:val="28"/>
+          <w:lang w:val="vi-VN" w:eastAsia="vi-VN"/>
         </w:rPr>
         <w:lastRenderedPageBreak/>
         <w:drawing>
@@ -10370,6 +10871,7 @@
           <w:noProof/>
           <w:sz w:val="28"/>
           <w:szCs w:val="28"/>
+          <w:lang w:val="vi-VN" w:eastAsia="vi-VN"/>
         </w:rPr>
         <w:drawing>
           <wp:inline distT="0" distB="0" distL="0" distR="0">
@@ -10497,6 +10999,7 @@
           <w:noProof/>
           <w:sz w:val="28"/>
           <w:szCs w:val="28"/>
+          <w:lang w:val="vi-VN" w:eastAsia="vi-VN"/>
         </w:rPr>
         <w:drawing>
           <wp:inline distT="0" distB="0" distL="0" distR="0">
@@ -10588,6 +11091,7 @@
           <w:noProof/>
           <w:sz w:val="28"/>
           <w:szCs w:val="28"/>
+          <w:lang w:val="vi-VN" w:eastAsia="vi-VN"/>
         </w:rPr>
         <w:lastRenderedPageBreak/>
         <w:drawing>
@@ -10656,6 +11160,74 @@
           <w:szCs w:val="28"/>
         </w:rPr>
       </w:pPr>
+    </w:p>
+    <w:p>
+      <w:pPr>
+        <w:tabs>
+          <w:tab w:val="left" w:pos="972"/>
+        </w:tabs>
+        <w:rPr>
+          <w:rFonts w:ascii="Times New Roman" w:hAnsi="Times New Roman" w:cs="Times New Roman"/>
+          <w:sz w:val="28"/>
+          <w:szCs w:val="28"/>
+        </w:rPr>
+      </w:pPr>
+      <w:r>
+        <w:rPr>
+          <w:rFonts w:ascii="Times New Roman" w:hAnsi="Times New Roman" w:cs="Times New Roman"/>
+          <w:sz w:val="28"/>
+          <w:szCs w:val="28"/>
+        </w:rPr>
+        <w:t>5.</w:t>
+      </w:r>
+      <w:r>
+        <w:rPr>
+          <w:rFonts w:ascii="Times New Roman" w:hAnsi="Times New Roman" w:cs="Times New Roman"/>
+          <w:sz w:val="28"/>
+          <w:szCs w:val="28"/>
+        </w:rPr>
+        <w:t xml:space="preserve">  Giao diện hệ thống:</w:t>
+      </w:r>
+    </w:p>
+    <w:p>
+      <w:pPr>
+        <w:tabs>
+          <w:tab w:val="left" w:pos="972"/>
+        </w:tabs>
+        <w:rPr>
+          <w:rFonts w:ascii="Times New Roman" w:hAnsi="Times New Roman" w:cs="Times New Roman"/>
+          <w:sz w:val="28"/>
+          <w:szCs w:val="28"/>
+        </w:rPr>
+      </w:pPr>
+      <w:r>
+        <w:rPr>
+          <w:rFonts w:ascii="Times New Roman" w:hAnsi="Times New Roman" w:cs="Times New Roman"/>
+          <w:sz w:val="28"/>
+          <w:szCs w:val="28"/>
+        </w:rPr>
+        <w:t>6. Class Diagram:</w:t>
+      </w:r>
+    </w:p>
+    <w:p>
+      <w:pPr>
+        <w:tabs>
+          <w:tab w:val="left" w:pos="972"/>
+        </w:tabs>
+        <w:rPr>
+          <w:rFonts w:ascii="Times New Roman" w:hAnsi="Times New Roman" w:cs="Times New Roman"/>
+          <w:sz w:val="28"/>
+          <w:szCs w:val="28"/>
+        </w:rPr>
+      </w:pPr>
+      <w:r>
+        <w:rPr>
+          <w:rFonts w:ascii="Times New Roman" w:hAnsi="Times New Roman" w:cs="Times New Roman"/>
+          <w:sz w:val="28"/>
+          <w:szCs w:val="28"/>
+        </w:rPr>
+        <w:t>7. Database:</w:t>
+      </w:r>
     </w:p>
     <w:p>
       <w:pPr>
@@ -17278,7 +17850,7 @@
 </file>
 
 <file path=customXml/itemProps1.xml><?xml version="1.0" encoding="utf-8"?>
-<ds:datastoreItem xmlns:ds="http://schemas.openxmlformats.org/officeDocument/2006/customXml" ds:itemID="{CCA3B0B7-C9EF-43FA-9F32-9A5DC2955AF4}">
+<ds:datastoreItem xmlns:ds="http://schemas.openxmlformats.org/officeDocument/2006/customXml" ds:itemID="{22C788AA-7DDC-4854-B01E-8A399A408049}">
   <ds:schemaRefs>
     <ds:schemaRef ds:uri="http://schemas.openxmlformats.org/officeDocument/2006/bibliography"/>
   </ds:schemaRefs>

</xml_diff>

<commit_message>
Update Source Code and SRS Document
</commit_message>
<xml_diff>
--- a/SRS/Software Requirements Specification.docx
+++ b/SRS/Software Requirements Specification.docx
@@ -424,9 +424,19 @@
           <w:sz w:val="28"/>
           <w:szCs w:val="28"/>
         </w:rPr>
-        <w:t xml:space="preserve">Phần mềm quản lý đặt phòng khách sạn là phần mềm hỗ trợ việc quản lý đặt phòng khách sạn diễn ra nhanh và chính xác </w:t>
+        <w:t>Phần mềm quản lý đặt phòng khách sạn là phần mềm hỗ trợ việc quản lý đặt phòng khách sạn diễn ra nhanh và chính xác nhất,triệt tiêu được thời gian chết trong các khâu xử lý quy trình nghiệp vụ.</w:t>
       </w:r>
-      <w:proofErr w:type="spellStart"/>
+    </w:p>
+    <w:p>
+      <w:pPr>
+        <w:spacing w:after="0" w:line="240" w:lineRule="auto"/>
+        <w:ind w:left="720"/>
+        <w:rPr>
+          <w:rFonts w:ascii="Times New Roman" w:eastAsia="Times New Roman" w:hAnsi="Times New Roman" w:cs="Times New Roman"/>
+          <w:sz w:val="28"/>
+          <w:szCs w:val="28"/>
+        </w:rPr>
+      </w:pPr>
       <w:r>
         <w:rPr>
           <w:rFonts w:ascii="Times New Roman" w:eastAsia="Times New Roman" w:hAnsi="Times New Roman" w:cs="Times New Roman"/>
@@ -434,68 +444,7 @@
           <w:sz w:val="28"/>
           <w:szCs w:val="28"/>
         </w:rPr>
-        <w:t>nhất</w:t>
-      </w:r>
-      <w:proofErr w:type="gramStart"/>
-      <w:r>
-        <w:rPr>
-          <w:rFonts w:ascii="Times New Roman" w:eastAsia="Times New Roman" w:hAnsi="Times New Roman" w:cs="Times New Roman"/>
-          <w:color w:val="000000"/>
-          <w:sz w:val="28"/>
-          <w:szCs w:val="28"/>
-        </w:rPr>
-        <w:t>,triệt</w:t>
-      </w:r>
-      <w:proofErr w:type="spellEnd"/>
-      <w:proofErr w:type="gramEnd"/>
-      <w:r>
-        <w:rPr>
-          <w:rFonts w:ascii="Times New Roman" w:eastAsia="Times New Roman" w:hAnsi="Times New Roman" w:cs="Times New Roman"/>
-          <w:color w:val="000000"/>
-          <w:sz w:val="28"/>
-          <w:szCs w:val="28"/>
-        </w:rPr>
-        <w:t xml:space="preserve"> tiêu được thời gian chết trong các khâu xử lý quy trình nghiệp vụ.</w:t>
-      </w:r>
-    </w:p>
-    <w:p>
-      <w:pPr>
-        <w:spacing w:after="0" w:line="240" w:lineRule="auto"/>
-        <w:ind w:left="720"/>
-        <w:rPr>
-          <w:rFonts w:ascii="Times New Roman" w:eastAsia="Times New Roman" w:hAnsi="Times New Roman" w:cs="Times New Roman"/>
-          <w:sz w:val="28"/>
-          <w:szCs w:val="28"/>
-        </w:rPr>
-      </w:pPr>
-      <w:r>
-        <w:rPr>
-          <w:rFonts w:ascii="Times New Roman" w:eastAsia="Times New Roman" w:hAnsi="Times New Roman" w:cs="Times New Roman"/>
-          <w:color w:val="000000"/>
-          <w:sz w:val="28"/>
-          <w:szCs w:val="28"/>
-        </w:rPr>
-        <w:t xml:space="preserve">Phần mềm quản lý đặt phòng khách sạn chuyên nghiệp sẽ giúp các nhà quản lý từ khách sạn nhỏ tới các khách sạn lớn giải quyết tối đa những </w:t>
-      </w:r>
-      <w:proofErr w:type="spellStart"/>
-      <w:r>
-        <w:rPr>
-          <w:rFonts w:ascii="Times New Roman" w:eastAsia="Times New Roman" w:hAnsi="Times New Roman" w:cs="Times New Roman"/>
-          <w:color w:val="000000"/>
-          <w:sz w:val="28"/>
-          <w:szCs w:val="28"/>
-        </w:rPr>
-        <w:t>những</w:t>
-      </w:r>
-      <w:proofErr w:type="spellEnd"/>
-      <w:r>
-        <w:rPr>
-          <w:rFonts w:ascii="Times New Roman" w:eastAsia="Times New Roman" w:hAnsi="Times New Roman" w:cs="Times New Roman"/>
-          <w:color w:val="000000"/>
-          <w:sz w:val="28"/>
-          <w:szCs w:val="28"/>
-        </w:rPr>
-        <w:t xml:space="preserve"> khó khăn trong khâu quản lý đặt phòng</w:t>
+        <w:t>Phần mềm quản lý đặt phòng khách sạn chuyên nghiệp sẽ giúp các nhà quản lý từ khách sạn nhỏ tới các khách sạn lớn giải quyết tối đa những những khó khăn trong khâu quản lý đặt phòng</w:t>
       </w:r>
     </w:p>
     <w:p>
@@ -642,39 +591,8 @@
           <w:sz w:val="28"/>
           <w:szCs w:val="28"/>
         </w:rPr>
-        <w:t xml:space="preserve"> Khách hàng (Customer) có thể yêu cầu đặt phòng trước (reservation) trực tiếp với khách sạn. </w:t>
+        <w:t> Khách hàng (Customer) có thể yêu cầu đặt phòng trước (reservation) trực tiếp với khách sạn. Thông tin mà khách hàng phải cung cấp khi đăng ký đặt phòng để nhân viên điều hành nhập vào hệ thống bao gồm: Tên khách hàng, số điện thoại liên lạc, số lượng từng loại phòng khách hàng muốn đặt, ngày nhận phòng, số ngày ở. Hệ thống sẽ kiểm tra các phòng có sẵn có đáp ứng nhu cầu của khách không để thông báo cho khách hàng.Ngòai ra, khách hàng phải cung cấp thông tin chi tiết của các vị khách (guest) sẽ nghỉ ở khách sạn bao gồm: tên, địa chỉ, số điện thoại, ...</w:t>
       </w:r>
-      <w:proofErr w:type="gramStart"/>
-      <w:r>
-        <w:rPr>
-          <w:rFonts w:ascii="Times New Roman" w:eastAsia="Times New Roman" w:hAnsi="Times New Roman" w:cs="Times New Roman"/>
-          <w:color w:val="000000"/>
-          <w:sz w:val="28"/>
-          <w:szCs w:val="28"/>
-        </w:rPr>
-        <w:t xml:space="preserve">Thông tin mà khách hàng phải cung cấp khi đăng ký đặt phòng để nhân viên điều hành nhập vào hệ thống bao gồm: Tên khách hàng, số điện thoại liên lạc, số lượng từng loại phòng khách hàng muốn đặt, ngày nhận phòng, số ngày ở. Hệ thống sẽ kiểm tra các phòng có sẵn có đáp ứng nhu cầu của khách không để thông báo cho khách </w:t>
-      </w:r>
-      <w:proofErr w:type="spellStart"/>
-      <w:r>
-        <w:rPr>
-          <w:rFonts w:ascii="Times New Roman" w:eastAsia="Times New Roman" w:hAnsi="Times New Roman" w:cs="Times New Roman"/>
-          <w:color w:val="000000"/>
-          <w:sz w:val="28"/>
-          <w:szCs w:val="28"/>
-        </w:rPr>
-        <w:t>hàng.Ngòai</w:t>
-      </w:r>
-      <w:proofErr w:type="spellEnd"/>
-      <w:r>
-        <w:rPr>
-          <w:rFonts w:ascii="Times New Roman" w:eastAsia="Times New Roman" w:hAnsi="Times New Roman" w:cs="Times New Roman"/>
-          <w:color w:val="000000"/>
-          <w:sz w:val="28"/>
-          <w:szCs w:val="28"/>
-        </w:rPr>
-        <w:t xml:space="preserve"> ra, khách hàng phải cung cấp thông tin chi tiết của các vị khách (guest) sẽ nghỉ ở khách sạn bao gồm: tên, địa chỉ, số điện thoại, ...</w:t>
-      </w:r>
-      <w:proofErr w:type="gramEnd"/>
     </w:p>
     <w:p>
       <w:pPr>
@@ -1219,25 +1137,7 @@
           <w:sz w:val="28"/>
           <w:szCs w:val="28"/>
         </w:rPr>
-        <w:t xml:space="preserve">Hệ thống phải cung cấp cho khách hàng dịch vụ đặt phòng trực tuyến 24 </w:t>
-      </w:r>
-      <w:r>
-        <w:rPr>
-          <w:rFonts w:ascii="Times New Roman" w:eastAsia="Times New Roman" w:hAnsi="Times New Roman" w:cs="Times New Roman"/>
-          <w:color w:val="000000"/>
-          <w:sz w:val="28"/>
-          <w:szCs w:val="28"/>
-        </w:rPr>
-        <w:t>/</w:t>
-      </w:r>
-      <w:r>
-        <w:rPr>
-          <w:rFonts w:ascii="Times New Roman" w:eastAsia="Times New Roman" w:hAnsi="Times New Roman" w:cs="Times New Roman"/>
-          <w:color w:val="000000"/>
-          <w:sz w:val="28"/>
-          <w:szCs w:val="28"/>
-        </w:rPr>
-        <w:t xml:space="preserve"> 7 giờ.</w:t>
+        <w:t>Hệ thống phải cung cấp cho khách hàng dịch vụ đặt phòng trực tuyến 24 / 7 giờ.</w:t>
       </w:r>
     </w:p>
     <w:p>
@@ -1376,72 +1276,46 @@
     </w:p>
     <w:p>
       <w:pPr>
-        <w:shd w:val="clear" w:color="auto" w:fill="FFFFFF"/>
-        <w:spacing w:after="200" w:line="240" w:lineRule="auto"/>
+        <w:spacing w:after="0" w:line="240" w:lineRule="auto"/>
         <w:textAlignment w:val="baseline"/>
         <w:rPr>
           <w:rFonts w:ascii="Times New Roman" w:eastAsia="Times New Roman" w:hAnsi="Times New Roman" w:cs="Times New Roman"/>
+          <w:b/>
+          <w:bCs/>
           <w:color w:val="000000"/>
           <w:sz w:val="28"/>
           <w:szCs w:val="28"/>
-          <w:shd w:val="clear" w:color="auto" w:fill="FFFFFF"/>
-        </w:rPr>
-      </w:pPr>
-    </w:p>
-    <w:p>
-      <w:pPr>
-        <w:shd w:val="clear" w:color="auto" w:fill="FFFFFF"/>
-        <w:spacing w:after="200" w:line="240" w:lineRule="auto"/>
+        </w:rPr>
+      </w:pPr>
+    </w:p>
+    <w:p>
+      <w:pPr>
+        <w:numPr>
+          <w:ilvl w:val="0"/>
+          <w:numId w:val="2"/>
+        </w:numPr>
+        <w:spacing w:after="0" w:line="240" w:lineRule="auto"/>
         <w:textAlignment w:val="baseline"/>
         <w:rPr>
           <w:rFonts w:ascii="Times New Roman" w:eastAsia="Times New Roman" w:hAnsi="Times New Roman" w:cs="Times New Roman"/>
+          <w:b/>
+          <w:bCs/>
           <w:color w:val="000000"/>
           <w:sz w:val="28"/>
           <w:szCs w:val="28"/>
-          <w:shd w:val="clear" w:color="auto" w:fill="FFFFFF"/>
-        </w:rPr>
-      </w:pPr>
-    </w:p>
-    <w:p>
-      <w:pPr>
-        <w:shd w:val="clear" w:color="auto" w:fill="FFFFFF"/>
-        <w:spacing w:after="200" w:line="240" w:lineRule="auto"/>
-        <w:textAlignment w:val="baseline"/>
+        </w:rPr>
+      </w:pPr>
+      <w:r>
         <w:rPr>
           <w:rFonts w:ascii="Times New Roman" w:eastAsia="Times New Roman" w:hAnsi="Times New Roman" w:cs="Times New Roman"/>
+          <w:b/>
+          <w:bCs/>
           <w:color w:val="000000"/>
           <w:sz w:val="28"/>
           <w:szCs w:val="28"/>
-          <w:shd w:val="clear" w:color="auto" w:fill="FFFFFF"/>
-        </w:rPr>
-      </w:pPr>
-    </w:p>
-    <w:p>
-      <w:pPr>
-        <w:shd w:val="clear" w:color="auto" w:fill="FFFFFF"/>
-        <w:spacing w:after="200" w:line="240" w:lineRule="auto"/>
-        <w:textAlignment w:val="baseline"/>
-        <w:rPr>
-          <w:rFonts w:ascii="Times New Roman" w:eastAsia="Times New Roman" w:hAnsi="Times New Roman" w:cs="Times New Roman"/>
-          <w:color w:val="000000"/>
-          <w:sz w:val="28"/>
-          <w:szCs w:val="28"/>
-          <w:shd w:val="clear" w:color="auto" w:fill="FFFFFF"/>
-        </w:rPr>
-      </w:pPr>
-    </w:p>
-    <w:p>
-      <w:pPr>
-        <w:shd w:val="clear" w:color="auto" w:fill="FFFFFF"/>
-        <w:spacing w:after="200" w:line="240" w:lineRule="auto"/>
-        <w:textAlignment w:val="baseline"/>
-        <w:rPr>
-          <w:rFonts w:ascii="Times New Roman" w:eastAsia="Times New Roman" w:hAnsi="Times New Roman" w:cs="Times New Roman"/>
-          <w:color w:val="000000"/>
-          <w:sz w:val="28"/>
-          <w:szCs w:val="28"/>
-        </w:rPr>
-      </w:pPr>
+        </w:rPr>
+        <w:t>Công nghệ sử dụng:</w:t>
+      </w:r>
     </w:p>
     <w:p>
       <w:pPr>
@@ -1453,6 +1327,23 @@
           <w:szCs w:val="28"/>
         </w:rPr>
       </w:pPr>
+      <w:r>
+        <w:rPr>
+          <w:rFonts w:ascii="Times New Roman" w:eastAsia="Times New Roman" w:hAnsi="Times New Roman" w:cs="Times New Roman"/>
+          <w:b/>
+          <w:sz w:val="28"/>
+          <w:szCs w:val="28"/>
+        </w:rPr>
+        <w:t>Fontend:</w:t>
+      </w:r>
+      <w:r>
+        <w:rPr>
+          <w:rFonts w:ascii="Times New Roman" w:eastAsia="Times New Roman" w:hAnsi="Times New Roman" w:cs="Times New Roman"/>
+          <w:sz w:val="28"/>
+          <w:szCs w:val="28"/>
+        </w:rPr>
+        <w:t xml:space="preserve"> Bootstrap, JavaScript, HTML,CSS</w:t>
+      </w:r>
     </w:p>
     <w:p>
       <w:pPr>
@@ -1464,6 +1355,23 @@
           <w:szCs w:val="28"/>
         </w:rPr>
       </w:pPr>
+      <w:r>
+        <w:rPr>
+          <w:rFonts w:ascii="Times New Roman" w:eastAsia="Times New Roman" w:hAnsi="Times New Roman" w:cs="Times New Roman"/>
+          <w:b/>
+          <w:sz w:val="28"/>
+          <w:szCs w:val="28"/>
+        </w:rPr>
+        <w:t>Backend:</w:t>
+      </w:r>
+      <w:r>
+        <w:rPr>
+          <w:rFonts w:ascii="Times New Roman" w:eastAsia="Times New Roman" w:hAnsi="Times New Roman" w:cs="Times New Roman"/>
+          <w:sz w:val="28"/>
+          <w:szCs w:val="28"/>
+        </w:rPr>
+        <w:t xml:space="preserve"> JSP, Servlet</w:t>
+      </w:r>
     </w:p>
     <w:p>
       <w:pPr>
@@ -1475,6 +1383,25 @@
           <w:szCs w:val="28"/>
         </w:rPr>
       </w:pPr>
+      <w:r>
+        <w:rPr>
+          <w:rFonts w:ascii="Times New Roman" w:eastAsia="Times New Roman" w:hAnsi="Times New Roman" w:cs="Times New Roman"/>
+          <w:b/>
+          <w:sz w:val="28"/>
+          <w:szCs w:val="28"/>
+        </w:rPr>
+        <w:t>Database:</w:t>
+      </w:r>
+      <w:r>
+        <w:rPr>
+          <w:rFonts w:ascii="Times New Roman" w:eastAsia="Times New Roman" w:hAnsi="Times New Roman" w:cs="Times New Roman"/>
+          <w:sz w:val="28"/>
+          <w:szCs w:val="28"/>
+        </w:rPr>
+        <w:t xml:space="preserve"> MySql</w:t>
+      </w:r>
+      <w:bookmarkStart w:id="0" w:name="_GoBack"/>
+      <w:bookmarkEnd w:id="0"/>
     </w:p>
     <w:p>
       <w:pPr>
@@ -1489,9 +1416,10 @@
     </w:p>
     <w:p>
       <w:pPr>
+        <w:pStyle w:val="ListParagraph"/>
         <w:numPr>
           <w:ilvl w:val="0"/>
-          <w:numId w:val="12"/>
+          <w:numId w:val="2"/>
         </w:numPr>
         <w:spacing w:after="0" w:line="240" w:lineRule="auto"/>
         <w:textAlignment w:val="baseline"/>
@@ -1570,6 +1498,7 @@
           <w:noProof/>
           <w:lang w:val="vi-VN" w:eastAsia="vi-VN"/>
         </w:rPr>
+        <w:lastRenderedPageBreak/>
         <w:drawing>
           <wp:inline distT="0" distB="0" distL="0" distR="0" wp14:anchorId="37455DA0" wp14:editId="7AB64BE7">
             <wp:extent cx="5943600" cy="4169410"/>
@@ -1787,6 +1716,7 @@
           <w:sz w:val="28"/>
           <w:szCs w:val="28"/>
         </w:rPr>
+        <w:lastRenderedPageBreak/>
         <w:tab/>
       </w:r>
     </w:p>
@@ -2555,7 +2485,6 @@
           <w:sz w:val="28"/>
           <w:szCs w:val="28"/>
         </w:rPr>
-        <w:lastRenderedPageBreak/>
         <w:t>b. Use case: Đặt phòng</w:t>
       </w:r>
     </w:p>
@@ -2591,6 +2520,7 @@
                 <w:sz w:val="28"/>
                 <w:szCs w:val="28"/>
               </w:rPr>
+              <w:lastRenderedPageBreak/>
               <w:t>Use Case</w:t>
             </w:r>
           </w:p>
@@ -2929,51 +2859,15 @@
                 <w:sz w:val="30"/>
                 <w:szCs w:val="30"/>
               </w:rPr>
-              <w:t xml:space="preserve"> Hệ thống hiện thị form thông tin khách hàng gồm </w:t>
-            </w:r>
-            <w:proofErr w:type="spellStart"/>
+              <w:t xml:space="preserve"> Hệ thống hiện thị form thông tin khách hàng gồm tên,số điện thoại, địa chỉ</w:t>
+            </w:r>
             <w:r>
               <w:rPr>
                 <w:rFonts w:ascii="Times New Roman" w:hAnsi="Times New Roman" w:cs="Times New Roman"/>
                 <w:sz w:val="30"/>
                 <w:szCs w:val="30"/>
               </w:rPr>
-              <w:t>tên,số</w:t>
-            </w:r>
-            <w:proofErr w:type="spellEnd"/>
-            <w:r>
-              <w:rPr>
-                <w:rFonts w:ascii="Times New Roman" w:hAnsi="Times New Roman" w:cs="Times New Roman"/>
-                <w:sz w:val="30"/>
-                <w:szCs w:val="30"/>
-              </w:rPr>
-              <w:t xml:space="preserve"> điện thoại, địa </w:t>
-            </w:r>
-            <w:proofErr w:type="spellStart"/>
-            <w:r>
-              <w:rPr>
-                <w:rFonts w:ascii="Times New Roman" w:hAnsi="Times New Roman" w:cs="Times New Roman"/>
-                <w:sz w:val="30"/>
-                <w:szCs w:val="30"/>
-              </w:rPr>
-              <w:t>chỉ</w:t>
-            </w:r>
-            <w:r>
-              <w:rPr>
-                <w:rFonts w:ascii="Times New Roman" w:hAnsi="Times New Roman" w:cs="Times New Roman"/>
-                <w:sz w:val="30"/>
-                <w:szCs w:val="30"/>
-              </w:rPr>
-              <w:t>,ngày</w:t>
-            </w:r>
-            <w:proofErr w:type="spellEnd"/>
-            <w:r>
-              <w:rPr>
-                <w:rFonts w:ascii="Times New Roman" w:hAnsi="Times New Roman" w:cs="Times New Roman"/>
-                <w:sz w:val="30"/>
-                <w:szCs w:val="30"/>
-              </w:rPr>
-              <w:t xml:space="preserve"> check-in, check-out</w:t>
+              <w:t>,ngày check-in, check-out</w:t>
             </w:r>
             <w:r>
               <w:rPr>
@@ -3404,37 +3298,16 @@
           <w:sz w:val="28"/>
           <w:szCs w:val="28"/>
         </w:rPr>
-        <w:lastRenderedPageBreak/>
-        <w:t xml:space="preserve">c. Use case: </w:t>
+        <w:t>c. Use case: Quản</w:t>
       </w:r>
-      <w:proofErr w:type="spellStart"/>
       <w:r>
         <w:rPr>
           <w:rFonts w:ascii="Times New Roman" w:hAnsi="Times New Roman" w:cs="Times New Roman"/>
           <w:sz w:val="28"/>
           <w:szCs w:val="28"/>
         </w:rPr>
-        <w:t>Quản</w:t>
+        <w:t xml:space="preserve"> lý phòng</w:t>
       </w:r>
-      <w:proofErr w:type="spellEnd"/>
-      <w:r>
-        <w:rPr>
-          <w:rFonts w:ascii="Times New Roman" w:hAnsi="Times New Roman" w:cs="Times New Roman"/>
-          <w:sz w:val="28"/>
-          <w:szCs w:val="28"/>
-        </w:rPr>
-        <w:t xml:space="preserve"> lý </w:t>
-      </w:r>
-      <w:proofErr w:type="spellStart"/>
-      <w:r>
-        <w:rPr>
-          <w:rFonts w:ascii="Times New Roman" w:hAnsi="Times New Roman" w:cs="Times New Roman"/>
-          <w:sz w:val="28"/>
-          <w:szCs w:val="28"/>
-        </w:rPr>
-        <w:t>phòng</w:t>
-      </w:r>
-      <w:proofErr w:type="spellEnd"/>
     </w:p>
     <w:tbl>
       <w:tblPr>
@@ -3479,6 +3352,7 @@
                 <w:sz w:val="28"/>
                 <w:szCs w:val="28"/>
               </w:rPr>
+              <w:lastRenderedPageBreak/>
               <w:t xml:space="preserve">Use Case Name </w:t>
             </w:r>
           </w:p>
@@ -3501,34 +3375,14 @@
                 <w:szCs w:val="28"/>
               </w:rPr>
             </w:pPr>
-            <w:proofErr w:type="spellStart"/>
-            <w:r>
-              <w:rPr>
-                <w:rFonts w:ascii="Times New Roman" w:hAnsi="Times New Roman" w:cs="Times New Roman"/>
-                <w:sz w:val="28"/>
-                <w:szCs w:val="28"/>
-              </w:rPr>
-              <w:t>Quản</w:t>
-            </w:r>
-            <w:proofErr w:type="spellEnd"/>
-            <w:r>
-              <w:rPr>
-                <w:rFonts w:ascii="Times New Roman" w:hAnsi="Times New Roman" w:cs="Times New Roman"/>
-                <w:sz w:val="28"/>
-                <w:szCs w:val="28"/>
-              </w:rPr>
-              <w:t xml:space="preserve"> lý </w:t>
-            </w:r>
-            <w:proofErr w:type="spellStart"/>
-            <w:r>
-              <w:rPr>
-                <w:rFonts w:ascii="Times New Roman" w:hAnsi="Times New Roman" w:cs="Times New Roman"/>
-                <w:sz w:val="28"/>
-                <w:szCs w:val="28"/>
-              </w:rPr>
-              <w:t>phòng</w:t>
-            </w:r>
-            <w:proofErr w:type="spellEnd"/>
+            <w:r>
+              <w:rPr>
+                <w:rFonts w:ascii="Times New Roman" w:hAnsi="Times New Roman" w:cs="Times New Roman"/>
+                <w:sz w:val="28"/>
+                <w:szCs w:val="28"/>
+              </w:rPr>
+              <w:t>Quản lý phòng</w:t>
+            </w:r>
           </w:p>
         </w:tc>
       </w:tr>
@@ -3841,25 +3695,7 @@
                 <w:sz w:val="28"/>
                 <w:szCs w:val="28"/>
               </w:rPr>
-              <w:t xml:space="preserve">1. Khách hàng chọn cách tìm kiếm trên trang </w:t>
-            </w:r>
-            <w:proofErr w:type="spellStart"/>
-            <w:r>
-              <w:rPr>
-                <w:rFonts w:ascii="Times New Roman" w:hAnsi="Times New Roman" w:cs="Times New Roman"/>
-                <w:sz w:val="28"/>
-                <w:szCs w:val="28"/>
-              </w:rPr>
-              <w:t>web.Những</w:t>
-            </w:r>
-            <w:proofErr w:type="spellEnd"/>
-            <w:r>
-              <w:rPr>
-                <w:rFonts w:ascii="Times New Roman" w:hAnsi="Times New Roman" w:cs="Times New Roman"/>
-                <w:sz w:val="28"/>
-                <w:szCs w:val="28"/>
-              </w:rPr>
-              <w:t xml:space="preserve"> lựa chọn có thể là về giá, loại, vị trí và từ khóa</w:t>
+              <w:t>1. Khách hàng chọn cách tìm kiếm trên trang web.Những lựa chọn có thể là về giá, loại, vị trí và từ khóa</w:t>
             </w:r>
           </w:p>
         </w:tc>
@@ -4137,25 +3973,7 @@
                 <w:sz w:val="28"/>
                 <w:szCs w:val="28"/>
               </w:rPr>
-              <w:t xml:space="preserve">Hệ thống tạo và hiển thị một danh sách tất cả phòng </w:t>
-            </w:r>
-            <w:proofErr w:type="gramStart"/>
-            <w:r>
-              <w:rPr>
-                <w:rFonts w:ascii="Times New Roman" w:hAnsi="Times New Roman" w:cs="Times New Roman"/>
-                <w:sz w:val="28"/>
-                <w:szCs w:val="28"/>
-              </w:rPr>
-              <w:t>theo</w:t>
-            </w:r>
-            <w:proofErr w:type="gramEnd"/>
-            <w:r>
-              <w:rPr>
-                <w:rFonts w:ascii="Times New Roman" w:hAnsi="Times New Roman" w:cs="Times New Roman"/>
-                <w:sz w:val="28"/>
-                <w:szCs w:val="28"/>
-              </w:rPr>
-              <w:t xml:space="preserve"> loại phòng đã chọn trong cơ sở dữ liệu. Quay về bước 5</w:t>
+              <w:t>Hệ thống tạo và hiển thị một danh sách tất cả phòng theo loại phòng đã chọn trong cơ sở dữ liệu. Quay về bước 5</w:t>
             </w:r>
           </w:p>
           <w:p>
@@ -4215,25 +4033,7 @@
                 <w:sz w:val="28"/>
                 <w:szCs w:val="28"/>
               </w:rPr>
-              <w:t xml:space="preserve">Hệ thống tìm kiếm chi tiết của phòng với từ khóa đã nhập, sau đó tạo và hiển thị một danh sách tất cả các phòng trong cơ sở dữ </w:t>
-            </w:r>
-            <w:proofErr w:type="spellStart"/>
-            <w:r>
-              <w:rPr>
-                <w:rFonts w:ascii="Times New Roman" w:hAnsi="Times New Roman" w:cs="Times New Roman"/>
-                <w:sz w:val="28"/>
-                <w:szCs w:val="28"/>
-              </w:rPr>
-              <w:t>liệu.Quay</w:t>
-            </w:r>
-            <w:proofErr w:type="spellEnd"/>
-            <w:r>
-              <w:rPr>
-                <w:rFonts w:ascii="Times New Roman" w:hAnsi="Times New Roman" w:cs="Times New Roman"/>
-                <w:sz w:val="28"/>
-                <w:szCs w:val="28"/>
-              </w:rPr>
-              <w:t xml:space="preserve"> lại bước 5</w:t>
+              <w:t>Hệ thống tìm kiếm chi tiết của phòng với từ khóa đã nhập, sau đó tạo và hiển thị một danh sách tất cả các phòng trong cơ sở dữ liệu.Quay lại bước 5</w:t>
             </w:r>
           </w:p>
         </w:tc>
@@ -4429,72 +4229,8 @@
           <w:sz w:val="28"/>
           <w:szCs w:val="28"/>
         </w:rPr>
-        <w:t xml:space="preserve">d. Use </w:t>
+        <w:t>d. Use case : Quản  lý khách hàng</w:t>
       </w:r>
-      <w:proofErr w:type="gramStart"/>
-      <w:r>
-        <w:rPr>
-          <w:rFonts w:ascii="Times New Roman" w:hAnsi="Times New Roman" w:cs="Times New Roman"/>
-          <w:sz w:val="28"/>
-          <w:szCs w:val="28"/>
-        </w:rPr>
-        <w:t>case :</w:t>
-      </w:r>
-      <w:proofErr w:type="gramEnd"/>
-      <w:r>
-        <w:rPr>
-          <w:rFonts w:ascii="Times New Roman" w:hAnsi="Times New Roman" w:cs="Times New Roman"/>
-          <w:sz w:val="28"/>
-          <w:szCs w:val="28"/>
-        </w:rPr>
-        <w:t xml:space="preserve"> </w:t>
-      </w:r>
-      <w:proofErr w:type="spellStart"/>
-      <w:r>
-        <w:rPr>
-          <w:rFonts w:ascii="Times New Roman" w:hAnsi="Times New Roman" w:cs="Times New Roman"/>
-          <w:sz w:val="28"/>
-          <w:szCs w:val="28"/>
-        </w:rPr>
-        <w:t>Quản</w:t>
-      </w:r>
-      <w:proofErr w:type="spellEnd"/>
-      <w:r>
-        <w:rPr>
-          <w:rFonts w:ascii="Times New Roman" w:hAnsi="Times New Roman" w:cs="Times New Roman"/>
-          <w:sz w:val="28"/>
-          <w:szCs w:val="28"/>
-        </w:rPr>
-        <w:t xml:space="preserve">  lý </w:t>
-      </w:r>
-      <w:proofErr w:type="spellStart"/>
-      <w:r>
-        <w:rPr>
-          <w:rFonts w:ascii="Times New Roman" w:hAnsi="Times New Roman" w:cs="Times New Roman"/>
-          <w:sz w:val="28"/>
-          <w:szCs w:val="28"/>
-        </w:rPr>
-        <w:t>khách</w:t>
-      </w:r>
-      <w:proofErr w:type="spellEnd"/>
-      <w:r>
-        <w:rPr>
-          <w:rFonts w:ascii="Times New Roman" w:hAnsi="Times New Roman" w:cs="Times New Roman"/>
-          <w:sz w:val="28"/>
-          <w:szCs w:val="28"/>
-        </w:rPr>
-        <w:t xml:space="preserve"> </w:t>
-      </w:r>
-      <w:proofErr w:type="spellStart"/>
-      <w:r>
-        <w:rPr>
-          <w:rFonts w:ascii="Times New Roman" w:hAnsi="Times New Roman" w:cs="Times New Roman"/>
-          <w:sz w:val="28"/>
-          <w:szCs w:val="28"/>
-        </w:rPr>
-        <w:t>hàng</w:t>
-      </w:r>
-      <w:proofErr w:type="spellEnd"/>
     </w:p>
     <w:tbl>
       <w:tblPr>
@@ -4561,34 +4297,14 @@
                 <w:szCs w:val="28"/>
               </w:rPr>
             </w:pPr>
-            <w:proofErr w:type="spellStart"/>
-            <w:r>
-              <w:rPr>
-                <w:rFonts w:ascii="Times New Roman" w:hAnsi="Times New Roman" w:cs="Times New Roman"/>
-                <w:sz w:val="28"/>
-                <w:szCs w:val="28"/>
-              </w:rPr>
-              <w:t>Quản</w:t>
-            </w:r>
-            <w:proofErr w:type="spellEnd"/>
-            <w:r>
-              <w:rPr>
-                <w:rFonts w:ascii="Times New Roman" w:hAnsi="Times New Roman" w:cs="Times New Roman"/>
-                <w:sz w:val="28"/>
-                <w:szCs w:val="28"/>
-              </w:rPr>
-              <w:t xml:space="preserve"> lý </w:t>
-            </w:r>
-            <w:proofErr w:type="spellStart"/>
-            <w:r>
-              <w:rPr>
-                <w:rFonts w:ascii="Times New Roman" w:hAnsi="Times New Roman" w:cs="Times New Roman"/>
-                <w:sz w:val="28"/>
-                <w:szCs w:val="28"/>
-              </w:rPr>
-              <w:t>phòng</w:t>
-            </w:r>
-            <w:proofErr w:type="spellEnd"/>
+            <w:r>
+              <w:rPr>
+                <w:rFonts w:ascii="Times New Roman" w:hAnsi="Times New Roman" w:cs="Times New Roman"/>
+                <w:sz w:val="28"/>
+                <w:szCs w:val="28"/>
+              </w:rPr>
+              <w:t>Quản lý phòng</w:t>
+            </w:r>
           </w:p>
         </w:tc>
       </w:tr>
@@ -4841,36 +4557,8 @@
                 <w:sz w:val="28"/>
                 <w:szCs w:val="28"/>
               </w:rPr>
-              <w:t xml:space="preserve">truy </w:t>
-            </w:r>
-            <w:proofErr w:type="spellStart"/>
-            <w:r>
-              <w:rPr>
-                <w:rFonts w:ascii="Times New Roman" w:hAnsi="Times New Roman" w:cs="Times New Roman"/>
-                <w:sz w:val="28"/>
-                <w:szCs w:val="28"/>
-              </w:rPr>
-              <w:t>cập</w:t>
-            </w:r>
-            <w:proofErr w:type="spellEnd"/>
-            <w:r>
-              <w:rPr>
-                <w:rFonts w:ascii="Times New Roman" w:hAnsi="Times New Roman" w:cs="Times New Roman"/>
-                <w:sz w:val="28"/>
-                <w:szCs w:val="28"/>
-              </w:rPr>
-              <w:t xml:space="preserve"> hệ </w:t>
-            </w:r>
-            <w:proofErr w:type="spellStart"/>
-            <w:r>
-              <w:rPr>
-                <w:rFonts w:ascii="Times New Roman" w:hAnsi="Times New Roman" w:cs="Times New Roman"/>
-                <w:sz w:val="28"/>
-                <w:szCs w:val="28"/>
-              </w:rPr>
-              <w:t>thống</w:t>
-            </w:r>
-            <w:proofErr w:type="spellEnd"/>
+              <w:t>truy cập hệ thống</w:t>
+            </w:r>
           </w:p>
         </w:tc>
       </w:tr>
@@ -5252,35 +4940,15 @@
                 <w:szCs w:val="28"/>
                 <w:shd w:val="clear" w:color="auto" w:fill="FFFFFF"/>
               </w:rPr>
-              <w:t xml:space="preserve"> được thực </w:t>
-            </w:r>
-            <w:proofErr w:type="spellStart"/>
-            <w:r>
-              <w:rPr>
-                <w:rFonts w:ascii="Times New Roman" w:hAnsi="Times New Roman" w:cs="Times New Roman"/>
-                <w:color w:val="000000"/>
-                <w:sz w:val="28"/>
-                <w:szCs w:val="28"/>
-                <w:shd w:val="clear" w:color="auto" w:fill="FFFFFF"/>
-              </w:rPr>
-              <w:t>hiện.</w:t>
-            </w:r>
-            <w:r>
-              <w:rPr>
-                <w:rFonts w:ascii="Times New Roman" w:hAnsi="Times New Roman" w:cs="Times New Roman"/>
-                <w:sz w:val="28"/>
-                <w:szCs w:val="28"/>
-              </w:rPr>
-              <w:t>Khách</w:t>
-            </w:r>
-            <w:proofErr w:type="spellEnd"/>
-            <w:r>
-              <w:rPr>
-                <w:rFonts w:ascii="Times New Roman" w:hAnsi="Times New Roman" w:cs="Times New Roman"/>
-                <w:sz w:val="28"/>
-                <w:szCs w:val="28"/>
-              </w:rPr>
-              <w:t xml:space="preserve"> hàng chọn một loại</w:t>
+              <w:t> được thực hiện.</w:t>
+            </w:r>
+            <w:r>
+              <w:rPr>
+                <w:rFonts w:ascii="Times New Roman" w:hAnsi="Times New Roman" w:cs="Times New Roman"/>
+                <w:sz w:val="28"/>
+                <w:szCs w:val="28"/>
+              </w:rPr>
+              <w:t>Khách hàng chọn một loại</w:t>
             </w:r>
           </w:p>
           <w:p>
@@ -5600,33 +5268,7 @@
                 <w:szCs w:val="28"/>
                 <w:shd w:val="clear" w:color="auto" w:fill="FFFFFF"/>
               </w:rPr>
-              <w:t xml:space="preserve">Cập </w:t>
-            </w:r>
-            <w:proofErr w:type="spellStart"/>
-            <w:r>
-              <w:rPr>
-                <w:rFonts w:ascii="Times New Roman" w:hAnsi="Times New Roman" w:cs="Times New Roman"/>
-                <w:b/>
-                <w:bCs/>
-                <w:color w:val="000000"/>
-                <w:sz w:val="28"/>
-                <w:szCs w:val="28"/>
-                <w:shd w:val="clear" w:color="auto" w:fill="FFFFFF"/>
-              </w:rPr>
-              <w:t>nhât</w:t>
-            </w:r>
-            <w:proofErr w:type="spellEnd"/>
-            <w:r>
-              <w:rPr>
-                <w:rFonts w:ascii="Times New Roman" w:hAnsi="Times New Roman" w:cs="Times New Roman"/>
-                <w:b/>
-                <w:bCs/>
-                <w:color w:val="000000"/>
-                <w:sz w:val="28"/>
-                <w:szCs w:val="28"/>
-                <w:shd w:val="clear" w:color="auto" w:fill="FFFFFF"/>
-              </w:rPr>
-              <w:t xml:space="preserve"> thông tin khách hàng</w:t>
+              <w:t>Cập nhât thông tin khách hàng</w:t>
             </w:r>
             <w:r>
               <w:rPr>
@@ -6835,29 +6477,7 @@
                 <w:sz w:val="28"/>
                 <w:szCs w:val="28"/>
               </w:rPr>
-              <w:t xml:space="preserve">Khách </w:t>
-            </w:r>
-            <w:proofErr w:type="spellStart"/>
-            <w:r>
-              <w:rPr>
-                <w:rFonts w:ascii="Times New Roman" w:eastAsia="Times New Roman" w:hAnsi="Times New Roman" w:cs="Times New Roman"/>
-                <w:bCs/>
-                <w:color w:val="000000"/>
-                <w:sz w:val="28"/>
-                <w:szCs w:val="28"/>
-              </w:rPr>
-              <w:t>hàng,nhân</w:t>
-            </w:r>
-            <w:proofErr w:type="spellEnd"/>
-            <w:r>
-              <w:rPr>
-                <w:rFonts w:ascii="Times New Roman" w:eastAsia="Times New Roman" w:hAnsi="Times New Roman" w:cs="Times New Roman"/>
-                <w:bCs/>
-                <w:color w:val="000000"/>
-                <w:sz w:val="28"/>
-                <w:szCs w:val="28"/>
-              </w:rPr>
-              <w:t xml:space="preserve"> viên lễ tân</w:t>
+              <w:t>Khách hàng,nhân viên lễ tân</w:t>
             </w:r>
           </w:p>
         </w:tc>
@@ -7277,54 +6897,8 @@
                 <w:sz w:val="28"/>
                 <w:szCs w:val="28"/>
               </w:rPr>
-              <w:t xml:space="preserve">5. Người dùng cung cấp đầy đủ thông tin vào phiếu thuê: Họ tên KH, địa chỉ, </w:t>
-            </w:r>
-            <w:proofErr w:type="spellStart"/>
-            <w:r>
-              <w:rPr>
-                <w:rFonts w:ascii="Times New Roman" w:eastAsia="Times New Roman" w:hAnsi="Times New Roman" w:cs="Times New Roman"/>
-                <w:bCs/>
-                <w:color w:val="000000"/>
-                <w:sz w:val="28"/>
-                <w:szCs w:val="28"/>
-              </w:rPr>
-              <w:t>cmnd</w:t>
-            </w:r>
-            <w:proofErr w:type="spellEnd"/>
-            <w:r>
-              <w:rPr>
-                <w:rFonts w:ascii="Times New Roman" w:eastAsia="Times New Roman" w:hAnsi="Times New Roman" w:cs="Times New Roman"/>
-                <w:bCs/>
-                <w:color w:val="000000"/>
-                <w:sz w:val="28"/>
-                <w:szCs w:val="28"/>
-              </w:rPr>
-              <w:t xml:space="preserve">, </w:t>
-            </w:r>
-            <w:proofErr w:type="spellStart"/>
-            <w:r>
-              <w:rPr>
-                <w:rFonts w:ascii="Times New Roman" w:eastAsia="Times New Roman" w:hAnsi="Times New Roman" w:cs="Times New Roman"/>
-                <w:bCs/>
-                <w:color w:val="000000"/>
-                <w:sz w:val="28"/>
-                <w:szCs w:val="28"/>
-              </w:rPr>
-              <w:t>sđt</w:t>
-            </w:r>
-            <w:proofErr w:type="spellEnd"/>
-            <w:proofErr w:type="gramStart"/>
-            <w:r>
-              <w:rPr>
-                <w:rFonts w:ascii="Times New Roman" w:eastAsia="Times New Roman" w:hAnsi="Times New Roman" w:cs="Times New Roman"/>
-                <w:bCs/>
-                <w:color w:val="000000"/>
-                <w:sz w:val="28"/>
-                <w:szCs w:val="28"/>
-              </w:rPr>
-              <w:t>..</w:t>
-            </w:r>
-            <w:proofErr w:type="gramEnd"/>
+              <w:t>5. Người dùng cung cấp đầy đủ thông tin vào phiếu thuê: Họ tên KH, địa chỉ, cmnd, sđt..</w:t>
+            </w:r>
           </w:p>
           <w:p>
             <w:pPr>
@@ -7435,31 +7009,7 @@
                 <w:sz w:val="28"/>
                 <w:szCs w:val="28"/>
               </w:rPr>
-              <w:t xml:space="preserve">Nếu có sai sót về thông tin ngày thuê hệ thống sẽ thông báo. </w:t>
-            </w:r>
-            <w:proofErr w:type="spellStart"/>
-            <w:proofErr w:type="gramStart"/>
-            <w:r>
-              <w:rPr>
-                <w:rFonts w:ascii="Times New Roman" w:eastAsia="Times New Roman" w:hAnsi="Times New Roman" w:cs="Times New Roman"/>
-                <w:bCs/>
-                <w:color w:val="000000"/>
-                <w:sz w:val="28"/>
-                <w:szCs w:val="28"/>
-              </w:rPr>
-              <w:t>vd</w:t>
-            </w:r>
-            <w:proofErr w:type="spellEnd"/>
-            <w:proofErr w:type="gramEnd"/>
-            <w:r>
-              <w:rPr>
-                <w:rFonts w:ascii="Times New Roman" w:eastAsia="Times New Roman" w:hAnsi="Times New Roman" w:cs="Times New Roman"/>
-                <w:bCs/>
-                <w:color w:val="000000"/>
-                <w:sz w:val="28"/>
-                <w:szCs w:val="28"/>
-              </w:rPr>
-              <w:t>: ngày trả phòng trước ngày thuê…</w:t>
+              <w:t>Nếu có sai sót về thông tin ngày thuê hệ thống sẽ thông báo. vd: ngày trả phòng trước ngày thuê…</w:t>
             </w:r>
           </w:p>
           <w:p>
@@ -7522,7 +7072,6 @@
                 <w:szCs w:val="28"/>
               </w:rPr>
             </w:pPr>
-            <w:proofErr w:type="spellStart"/>
             <w:r>
               <w:rPr>
                 <w:rFonts w:ascii="Times New Roman" w:eastAsia="Times New Roman" w:hAnsi="Times New Roman" w:cs="Times New Roman"/>
@@ -7534,7 +7083,6 @@
               </w:rPr>
               <w:t>Postcondition</w:t>
             </w:r>
-            <w:proofErr w:type="spellEnd"/>
           </w:p>
         </w:tc>
         <w:tc>
@@ -7592,29 +7140,7 @@
           <w:sz w:val="28"/>
           <w:szCs w:val="28"/>
         </w:rPr>
-        <w:t xml:space="preserve">f. Use case: Login </w:t>
-      </w:r>
-      <w:proofErr w:type="gramStart"/>
-      <w:r>
-        <w:rPr>
-          <w:rFonts w:ascii="Times New Roman" w:hAnsi="Times New Roman" w:cs="Times New Roman"/>
-          <w:b/>
-          <w:bCs/>
-          <w:sz w:val="28"/>
-          <w:szCs w:val="28"/>
-        </w:rPr>
-        <w:t>( Đăng</w:t>
-      </w:r>
-      <w:proofErr w:type="gramEnd"/>
-      <w:r>
-        <w:rPr>
-          <w:rFonts w:ascii="Times New Roman" w:hAnsi="Times New Roman" w:cs="Times New Roman"/>
-          <w:b/>
-          <w:bCs/>
-          <w:sz w:val="28"/>
-          <w:szCs w:val="28"/>
-        </w:rPr>
-        <w:t xml:space="preserve"> nhập):</w:t>
+        <w:t>f. Use case: Login ( Đăng nhập):</w:t>
       </w:r>
     </w:p>
     <w:p>
@@ -8407,7 +7933,6 @@
                 <w:szCs w:val="28"/>
               </w:rPr>
             </w:pPr>
-            <w:proofErr w:type="spellStart"/>
             <w:r>
               <w:rPr>
                 <w:rFonts w:ascii="Times New Roman" w:hAnsi="Times New Roman" w:cs="Times New Roman"/>
@@ -8418,7 +7943,6 @@
               </w:rPr>
               <w:t>Postcondition</w:t>
             </w:r>
-            <w:proofErr w:type="spellEnd"/>
           </w:p>
         </w:tc>
         <w:tc>
@@ -8594,29 +8118,7 @@
           <w:szCs w:val="28"/>
         </w:rPr>
         <w:lastRenderedPageBreak/>
-        <w:t xml:space="preserve">g. Use case </w:t>
-      </w:r>
-      <w:proofErr w:type="gramStart"/>
-      <w:r>
-        <w:rPr>
-          <w:rFonts w:ascii="Times New Roman" w:hAnsi="Times New Roman" w:cs="Times New Roman"/>
-          <w:b/>
-          <w:bCs/>
-          <w:sz w:val="28"/>
-          <w:szCs w:val="28"/>
-        </w:rPr>
-        <w:t>Logout(</w:t>
-      </w:r>
-      <w:proofErr w:type="gramEnd"/>
-      <w:r>
-        <w:rPr>
-          <w:rFonts w:ascii="Times New Roman" w:hAnsi="Times New Roman" w:cs="Times New Roman"/>
-          <w:b/>
-          <w:bCs/>
-          <w:sz w:val="28"/>
-          <w:szCs w:val="28"/>
-        </w:rPr>
-        <w:t xml:space="preserve"> Đăng xuất)</w:t>
+        <w:t>g. Use case Logout( Đăng xuất)</w:t>
       </w:r>
     </w:p>
     <w:p>
@@ -9126,7 +8628,6 @@
                 <w:szCs w:val="28"/>
               </w:rPr>
             </w:pPr>
-            <w:proofErr w:type="gramStart"/>
             <w:r>
               <w:rPr>
                 <w:rFonts w:ascii="Times New Roman" w:hAnsi="Times New Roman" w:cs="Times New Roman"/>
@@ -9134,17 +8635,7 @@
                 <w:sz w:val="28"/>
                 <w:szCs w:val="28"/>
               </w:rPr>
-              <w:t>1.Actor</w:t>
-            </w:r>
-            <w:proofErr w:type="gramEnd"/>
-            <w:r>
-              <w:rPr>
-                <w:rFonts w:ascii="Times New Roman" w:hAnsi="Times New Roman" w:cs="Times New Roman"/>
-                <w:bCs/>
-                <w:sz w:val="28"/>
-                <w:szCs w:val="28"/>
-              </w:rPr>
-              <w:t xml:space="preserve"> thực hiện chức năng đăng xuất khỏi hệ thống.</w:t>
+              <w:t>1.Actor thực hiện chức năng đăng xuất khỏi hệ thống.</w:t>
             </w:r>
           </w:p>
           <w:p>
@@ -9313,7 +8804,6 @@
                 <w:szCs w:val="28"/>
               </w:rPr>
             </w:pPr>
-            <w:proofErr w:type="spellStart"/>
             <w:r>
               <w:rPr>
                 <w:rFonts w:ascii="Times New Roman" w:hAnsi="Times New Roman" w:cs="Times New Roman"/>
@@ -9324,7 +8814,6 @@
               </w:rPr>
               <w:t>Postcondition</w:t>
             </w:r>
-            <w:proofErr w:type="spellEnd"/>
           </w:p>
         </w:tc>
         <w:tc>
@@ -9921,7 +9410,6 @@
                 <w:szCs w:val="28"/>
               </w:rPr>
             </w:pPr>
-            <w:proofErr w:type="gramStart"/>
             <w:r>
               <w:rPr>
                 <w:rFonts w:ascii="Times New Roman" w:hAnsi="Times New Roman" w:cs="Times New Roman"/>
@@ -9929,9 +9417,17 @@
                 <w:sz w:val="28"/>
                 <w:szCs w:val="28"/>
               </w:rPr>
-              <w:t>1.Nhân</w:t>
-            </w:r>
-            <w:proofErr w:type="gramEnd"/>
+              <w:t>1.Nhân viên tiếp tân sẽ ghi nhận lại thông tin về số phòng, CMND của khách hàng.</w:t>
+            </w:r>
+          </w:p>
+          <w:p>
+            <w:pPr>
+              <w:rPr>
+                <w:rFonts w:ascii="Times New Roman" w:hAnsi="Times New Roman" w:cs="Times New Roman"/>
+                <w:sz w:val="28"/>
+                <w:szCs w:val="28"/>
+              </w:rPr>
+            </w:pPr>
             <w:r>
               <w:rPr>
                 <w:rFonts w:ascii="Times New Roman" w:hAnsi="Times New Roman" w:cs="Times New Roman"/>
@@ -9939,45 +9435,7 @@
                 <w:sz w:val="28"/>
                 <w:szCs w:val="28"/>
               </w:rPr>
-              <w:t xml:space="preserve"> viên tiếp tân sẽ ghi nhận lại thông tin về số phòng, CMND của khách hàng.</w:t>
-            </w:r>
-          </w:p>
-          <w:p>
-            <w:pPr>
-              <w:rPr>
-                <w:rFonts w:ascii="Times New Roman" w:hAnsi="Times New Roman" w:cs="Times New Roman"/>
-                <w:sz w:val="28"/>
-                <w:szCs w:val="28"/>
-              </w:rPr>
-            </w:pPr>
-            <w:r>
-              <w:rPr>
-                <w:rFonts w:ascii="Times New Roman" w:hAnsi="Times New Roman" w:cs="Times New Roman"/>
-                <w:bCs/>
-                <w:sz w:val="28"/>
-                <w:szCs w:val="28"/>
-              </w:rPr>
-              <w:t xml:space="preserve">2. Dựa vào đó sẽ tra </w:t>
-            </w:r>
-            <w:proofErr w:type="gramStart"/>
-            <w:r>
-              <w:rPr>
-                <w:rFonts w:ascii="Times New Roman" w:hAnsi="Times New Roman" w:cs="Times New Roman"/>
-                <w:bCs/>
-                <w:sz w:val="28"/>
-                <w:szCs w:val="28"/>
-              </w:rPr>
-              <w:t>cứu(</w:t>
-            </w:r>
-            <w:proofErr w:type="gramEnd"/>
-            <w:r>
-              <w:rPr>
-                <w:rFonts w:ascii="Times New Roman" w:hAnsi="Times New Roman" w:cs="Times New Roman"/>
-                <w:bCs/>
-                <w:sz w:val="28"/>
-                <w:szCs w:val="28"/>
-              </w:rPr>
-              <w:t xml:space="preserve"> số ngày đã ở, các loại dịch vụ khách hàng yêu cầu).</w:t>
+              <w:t>2. Dựa vào đó sẽ tra cứu( số ngày đã ở, các loại dịch vụ khách hàng yêu cầu).</w:t>
             </w:r>
           </w:p>
           <w:p>
@@ -10100,7 +9558,6 @@
                 <w:szCs w:val="28"/>
               </w:rPr>
             </w:pPr>
-            <w:proofErr w:type="spellStart"/>
             <w:r>
               <w:rPr>
                 <w:rFonts w:ascii="Times New Roman" w:hAnsi="Times New Roman" w:cs="Times New Roman"/>
@@ -10111,7 +9568,6 @@
               </w:rPr>
               <w:t>Postcondition</w:t>
             </w:r>
-            <w:proofErr w:type="spellEnd"/>
           </w:p>
         </w:tc>
         <w:tc>
@@ -10146,27 +9602,7 @@
                 <w:sz w:val="28"/>
                 <w:szCs w:val="28"/>
               </w:rPr>
-              <w:t xml:space="preserve">Nếu </w:t>
-            </w:r>
-            <w:proofErr w:type="spellStart"/>
-            <w:r>
-              <w:rPr>
-                <w:rFonts w:ascii="Times New Roman" w:hAnsi="Times New Roman" w:cs="Times New Roman"/>
-                <w:bCs/>
-                <w:sz w:val="28"/>
-                <w:szCs w:val="28"/>
-              </w:rPr>
-              <w:t>usecase</w:t>
-            </w:r>
-            <w:proofErr w:type="spellEnd"/>
-            <w:r>
-              <w:rPr>
-                <w:rFonts w:ascii="Times New Roman" w:hAnsi="Times New Roman" w:cs="Times New Roman"/>
-                <w:bCs/>
-                <w:sz w:val="28"/>
-                <w:szCs w:val="28"/>
-              </w:rPr>
-              <w:t xml:space="preserve"> thực hiện thành công hóa đơn sẽ được lưu xuống database nếu không hệ thống không thay đổi.</w:t>
+              <w:t>Nếu usecase thực hiện thành công hóa đơn sẽ được lưu xuống database nếu không hệ thống không thay đổi.</w:t>
             </w:r>
           </w:p>
         </w:tc>
@@ -10289,23 +9725,13 @@
           <w:szCs w:val="28"/>
         </w:rPr>
       </w:pPr>
-      <w:proofErr w:type="gramStart"/>
       <w:r>
         <w:rPr>
           <w:rFonts w:ascii="Times New Roman" w:hAnsi="Times New Roman" w:cs="Times New Roman"/>
           <w:sz w:val="28"/>
           <w:szCs w:val="28"/>
         </w:rPr>
-        <w:t>b</w:t>
-      </w:r>
-      <w:proofErr w:type="gramEnd"/>
-      <w:r>
-        <w:rPr>
-          <w:rFonts w:ascii="Times New Roman" w:hAnsi="Times New Roman" w:cs="Times New Roman"/>
-          <w:sz w:val="28"/>
-          <w:szCs w:val="28"/>
-        </w:rPr>
-        <w:t>. Đặt phòng:</w:t>
+        <w:t>b. Đặt phòng:</w:t>
       </w:r>
     </w:p>
     <w:p>
@@ -10537,8 +9963,6 @@
           <w:szCs w:val="28"/>
         </w:rPr>
       </w:pPr>
-      <w:proofErr w:type="spellStart"/>
-      <w:proofErr w:type="gramStart"/>
       <w:r>
         <w:rPr>
           <w:rFonts w:ascii="Times New Roman" w:eastAsia="Calibri" w:hAnsi="Times New Roman" w:cs="Times New Roman"/>
@@ -10546,17 +9970,7 @@
           <w:szCs w:val="28"/>
         </w:rPr>
         <w:lastRenderedPageBreak/>
-        <w:t>e.Đăng</w:t>
-      </w:r>
-      <w:proofErr w:type="spellEnd"/>
-      <w:proofErr w:type="gramEnd"/>
-      <w:r>
-        <w:rPr>
-          <w:rFonts w:ascii="Times New Roman" w:eastAsia="Calibri" w:hAnsi="Times New Roman" w:cs="Times New Roman"/>
-          <w:sz w:val="28"/>
-          <w:szCs w:val="28"/>
-        </w:rPr>
-        <w:t xml:space="preserve"> nhập:</w:t>
+        <w:t>e.Đăng nhập:</w:t>
       </w:r>
     </w:p>
     <w:p>
@@ -10635,23 +10049,13 @@
           <w:szCs w:val="28"/>
         </w:rPr>
       </w:pPr>
-      <w:proofErr w:type="gramStart"/>
       <w:r>
         <w:rPr>
           <w:rFonts w:ascii="Times New Roman" w:eastAsia="Calibri" w:hAnsi="Times New Roman" w:cs="Times New Roman"/>
           <w:sz w:val="28"/>
           <w:szCs w:val="28"/>
         </w:rPr>
-        <w:t>f</w:t>
-      </w:r>
-      <w:proofErr w:type="gramEnd"/>
-      <w:r>
-        <w:rPr>
-          <w:rFonts w:ascii="Times New Roman" w:eastAsia="Calibri" w:hAnsi="Times New Roman" w:cs="Times New Roman"/>
-          <w:sz w:val="28"/>
-          <w:szCs w:val="28"/>
-        </w:rPr>
-        <w:t>. Đăng xuất:</w:t>
+        <w:t>f. Đăng xuất:</w:t>
       </w:r>
     </w:p>
     <w:p>
@@ -10760,8 +10164,6 @@
           <w:szCs w:val="28"/>
         </w:rPr>
       </w:pPr>
-      <w:proofErr w:type="spellStart"/>
-      <w:proofErr w:type="gramStart"/>
       <w:r>
         <w:rPr>
           <w:rFonts w:ascii="Times New Roman" w:eastAsia="Calibri" w:hAnsi="Times New Roman" w:cs="Times New Roman"/>
@@ -10769,17 +10171,7 @@
           <w:szCs w:val="28"/>
         </w:rPr>
         <w:lastRenderedPageBreak/>
-        <w:t>g.Thanh</w:t>
-      </w:r>
-      <w:proofErr w:type="spellEnd"/>
-      <w:proofErr w:type="gramEnd"/>
-      <w:r>
-        <w:rPr>
-          <w:rFonts w:ascii="Times New Roman" w:eastAsia="Calibri" w:hAnsi="Times New Roman" w:cs="Times New Roman"/>
-          <w:sz w:val="28"/>
-          <w:szCs w:val="28"/>
-        </w:rPr>
-        <w:t xml:space="preserve"> toán:</w:t>
+        <w:t>g.Thanh toán:</w:t>
       </w:r>
     </w:p>
     <w:p>
@@ -11073,24 +10465,7 @@
           <w:szCs w:val="28"/>
         </w:rPr>
         <w:tab/>
-      </w:r>
-      <w:proofErr w:type="gramStart"/>
-      <w:r>
-        <w:rPr>
-          <w:rFonts w:ascii="Times New Roman" w:hAnsi="Times New Roman" w:cs="Times New Roman"/>
-          <w:sz w:val="28"/>
-          <w:szCs w:val="28"/>
-        </w:rPr>
-        <w:t>b</w:t>
-      </w:r>
-      <w:proofErr w:type="gramEnd"/>
-      <w:r>
-        <w:rPr>
-          <w:rFonts w:ascii="Times New Roman" w:hAnsi="Times New Roman" w:cs="Times New Roman"/>
-          <w:sz w:val="28"/>
-          <w:szCs w:val="28"/>
-        </w:rPr>
-        <w:t>. Đặt phòng:</w:t>
+        <w:t>b. Đặt phòng:</w:t>
       </w:r>
     </w:p>
     <w:p>
@@ -11402,9 +10777,10 @@
         <w:rPr>
           <w:rFonts w:ascii="Times New Roman" w:hAnsi="Times New Roman" w:cs="Times New Roman"/>
           <w:b/>
-          <w:sz w:val="28"/>
-          <w:szCs w:val="28"/>
-          <w:lang w:val="vi-VN"/>
+          <w:noProof/>
+          <w:sz w:val="28"/>
+          <w:szCs w:val="28"/>
+          <w:lang w:val="vi-VN" w:eastAsia="vi-VN"/>
         </w:rPr>
         <w:drawing>
           <wp:inline distT="0" distB="0" distL="0" distR="0" wp14:anchorId="2C0341A6" wp14:editId="03393749">
@@ -11563,9 +10939,10 @@
         <w:rPr>
           <w:rFonts w:ascii="Times New Roman" w:hAnsi="Times New Roman" w:cs="Times New Roman"/>
           <w:b/>
-          <w:sz w:val="28"/>
-          <w:szCs w:val="28"/>
-          <w:lang w:val="vi-VN"/>
+          <w:noProof/>
+          <w:sz w:val="28"/>
+          <w:szCs w:val="28"/>
+          <w:lang w:val="vi-VN" w:eastAsia="vi-VN"/>
         </w:rPr>
         <w:drawing>
           <wp:inline distT="0" distB="0" distL="0" distR="0" wp14:anchorId="0889B346" wp14:editId="08AC9E19">
@@ -12068,24 +11445,7 @@
           <w:szCs w:val="28"/>
         </w:rPr>
         <w:tab/>
-      </w:r>
-      <w:proofErr w:type="gramStart"/>
-      <w:r>
-        <w:rPr>
-          <w:rFonts w:ascii="Times New Roman" w:hAnsi="Times New Roman" w:cs="Times New Roman"/>
-          <w:sz w:val="28"/>
-          <w:szCs w:val="28"/>
-        </w:rPr>
-        <w:t>d</w:t>
-      </w:r>
-      <w:proofErr w:type="gramEnd"/>
-      <w:r>
-        <w:rPr>
-          <w:rFonts w:ascii="Times New Roman" w:hAnsi="Times New Roman" w:cs="Times New Roman"/>
-          <w:sz w:val="28"/>
-          <w:szCs w:val="28"/>
-        </w:rPr>
-        <w:t>. Search Room:</w:t>
+        <w:t>d. Search Room:</w:t>
       </w:r>
     </w:p>
     <w:p>
@@ -12316,24 +11676,7 @@
           <w:szCs w:val="28"/>
         </w:rPr>
         <w:tab/>
-      </w:r>
-      <w:proofErr w:type="gramStart"/>
-      <w:r>
-        <w:rPr>
-          <w:rFonts w:ascii="Times New Roman" w:hAnsi="Times New Roman" w:cs="Times New Roman"/>
-          <w:sz w:val="28"/>
-          <w:szCs w:val="28"/>
-        </w:rPr>
-        <w:t>f.  Booking</w:t>
-      </w:r>
-      <w:proofErr w:type="gramEnd"/>
-      <w:r>
-        <w:rPr>
-          <w:rFonts w:ascii="Times New Roman" w:hAnsi="Times New Roman" w:cs="Times New Roman"/>
-          <w:sz w:val="28"/>
-          <w:szCs w:val="28"/>
-        </w:rPr>
-        <w:t xml:space="preserve"> Form:</w:t>
+        <w:t>f.  Booking Form:</w:t>
       </w:r>
     </w:p>
     <w:p>
@@ -12474,9 +11817,10 @@
         <w:rPr>
           <w:rFonts w:ascii="Times New Roman" w:hAnsi="Times New Roman" w:cs="Times New Roman"/>
           <w:b/>
-          <w:sz w:val="28"/>
-          <w:szCs w:val="28"/>
-          <w:lang w:val="vi-VN"/>
+          <w:noProof/>
+          <w:sz w:val="28"/>
+          <w:szCs w:val="28"/>
+          <w:lang w:val="vi-VN" w:eastAsia="vi-VN"/>
         </w:rPr>
         <w:drawing>
           <wp:inline distT="0" distB="0" distL="0" distR="0" wp14:anchorId="06CCC9D4" wp14:editId="11C7A224">
@@ -12661,8 +12005,6 @@
           <w:szCs w:val="28"/>
         </w:rPr>
       </w:pPr>
-      <w:bookmarkStart w:id="0" w:name="_GoBack"/>
-      <w:bookmarkEnd w:id="0"/>
       <w:r>
         <w:rPr>
           <w:rFonts w:ascii="Times New Roman" w:hAnsi="Times New Roman" w:cs="Times New Roman"/>
@@ -14697,6 +14039,92 @@
     </w:lvl>
   </w:abstractNum>
   <w:abstractNum w:abstractNumId="13" w15:restartNumberingAfterBreak="0">
+    <w:nsid w:val="1D033DC7"/>
+    <w:multiLevelType w:val="hybridMultilevel"/>
+    <w:tmpl w:val="76B6B0BE"/>
+    <w:lvl w:ilvl="0" w:tplc="042A000F">
+      <w:start w:val="1"/>
+      <w:numFmt w:val="decimal"/>
+      <w:lvlText w:val="%1."/>
+      <w:lvlJc w:val="left"/>
+      <w:pPr>
+        <w:ind w:left="720" w:hanging="360"/>
+      </w:pPr>
+    </w:lvl>
+    <w:lvl w:ilvl="1" w:tplc="042A0019" w:tentative="1">
+      <w:start w:val="1"/>
+      <w:numFmt w:val="lowerLetter"/>
+      <w:lvlText w:val="%2."/>
+      <w:lvlJc w:val="left"/>
+      <w:pPr>
+        <w:ind w:left="1440" w:hanging="360"/>
+      </w:pPr>
+    </w:lvl>
+    <w:lvl w:ilvl="2" w:tplc="042A001B" w:tentative="1">
+      <w:start w:val="1"/>
+      <w:numFmt w:val="lowerRoman"/>
+      <w:lvlText w:val="%3."/>
+      <w:lvlJc w:val="right"/>
+      <w:pPr>
+        <w:ind w:left="2160" w:hanging="180"/>
+      </w:pPr>
+    </w:lvl>
+    <w:lvl w:ilvl="3" w:tplc="042A000F" w:tentative="1">
+      <w:start w:val="1"/>
+      <w:numFmt w:val="decimal"/>
+      <w:lvlText w:val="%4."/>
+      <w:lvlJc w:val="left"/>
+      <w:pPr>
+        <w:ind w:left="2880" w:hanging="360"/>
+      </w:pPr>
+    </w:lvl>
+    <w:lvl w:ilvl="4" w:tplc="042A0019" w:tentative="1">
+      <w:start w:val="1"/>
+      <w:numFmt w:val="lowerLetter"/>
+      <w:lvlText w:val="%5."/>
+      <w:lvlJc w:val="left"/>
+      <w:pPr>
+        <w:ind w:left="3600" w:hanging="360"/>
+      </w:pPr>
+    </w:lvl>
+    <w:lvl w:ilvl="5" w:tplc="042A001B" w:tentative="1">
+      <w:start w:val="1"/>
+      <w:numFmt w:val="lowerRoman"/>
+      <w:lvlText w:val="%6."/>
+      <w:lvlJc w:val="right"/>
+      <w:pPr>
+        <w:ind w:left="4320" w:hanging="180"/>
+      </w:pPr>
+    </w:lvl>
+    <w:lvl w:ilvl="6" w:tplc="042A000F" w:tentative="1">
+      <w:start w:val="1"/>
+      <w:numFmt w:val="decimal"/>
+      <w:lvlText w:val="%7."/>
+      <w:lvlJc w:val="left"/>
+      <w:pPr>
+        <w:ind w:left="5040" w:hanging="360"/>
+      </w:pPr>
+    </w:lvl>
+    <w:lvl w:ilvl="7" w:tplc="042A0019" w:tentative="1">
+      <w:start w:val="1"/>
+      <w:numFmt w:val="lowerLetter"/>
+      <w:lvlText w:val="%8."/>
+      <w:lvlJc w:val="left"/>
+      <w:pPr>
+        <w:ind w:left="5760" w:hanging="360"/>
+      </w:pPr>
+    </w:lvl>
+    <w:lvl w:ilvl="8" w:tplc="042A001B" w:tentative="1">
+      <w:start w:val="1"/>
+      <w:numFmt w:val="lowerRoman"/>
+      <w:lvlText w:val="%9."/>
+      <w:lvlJc w:val="right"/>
+      <w:pPr>
+        <w:ind w:left="6480" w:hanging="180"/>
+      </w:pPr>
+    </w:lvl>
+  </w:abstractNum>
+  <w:abstractNum w:abstractNumId="14" w15:restartNumberingAfterBreak="0">
     <w:nsid w:val="26C633CA"/>
     <w:multiLevelType w:val="multilevel"/>
     <w:tmpl w:val="1188EFB4"/>
@@ -14809,7 +14237,7 @@
       </w:pPr>
     </w:lvl>
   </w:abstractNum>
-  <w:abstractNum w:abstractNumId="14" w15:restartNumberingAfterBreak="0">
+  <w:abstractNum w:abstractNumId="15" w15:restartNumberingAfterBreak="0">
     <w:nsid w:val="302946EC"/>
     <w:multiLevelType w:val="multilevel"/>
     <w:tmpl w:val="FD8EFE7E"/>
@@ -14958,7 +14386,7 @@
       </w:rPr>
     </w:lvl>
   </w:abstractNum>
-  <w:abstractNum w:abstractNumId="15" w15:restartNumberingAfterBreak="0">
+  <w:abstractNum w:abstractNumId="16" w15:restartNumberingAfterBreak="0">
     <w:nsid w:val="336A37DE"/>
     <w:multiLevelType w:val="hybridMultilevel"/>
     <w:tmpl w:val="DA0A5820"/>
@@ -15044,7 +14472,7 @@
       </w:pPr>
     </w:lvl>
   </w:abstractNum>
-  <w:abstractNum w:abstractNumId="16" w15:restartNumberingAfterBreak="0">
+  <w:abstractNum w:abstractNumId="17" w15:restartNumberingAfterBreak="0">
     <w:nsid w:val="35577CD4"/>
     <w:multiLevelType w:val="multilevel"/>
     <w:tmpl w:val="6B1EC9DC"/>
@@ -15157,7 +14585,7 @@
       </w:pPr>
     </w:lvl>
   </w:abstractNum>
-  <w:abstractNum w:abstractNumId="17" w15:restartNumberingAfterBreak="0">
+  <w:abstractNum w:abstractNumId="18" w15:restartNumberingAfterBreak="0">
     <w:nsid w:val="384C69DB"/>
     <w:multiLevelType w:val="hybridMultilevel"/>
     <w:tmpl w:val="A45A8D22"/>
@@ -15246,7 +14674,7 @@
       </w:pPr>
     </w:lvl>
   </w:abstractNum>
-  <w:abstractNum w:abstractNumId="18" w15:restartNumberingAfterBreak="0">
+  <w:abstractNum w:abstractNumId="19" w15:restartNumberingAfterBreak="0">
     <w:nsid w:val="38AA0748"/>
     <w:multiLevelType w:val="hybridMultilevel"/>
     <w:tmpl w:val="14EACD32"/>
@@ -15458,7 +14886,7 @@
       </w:rPr>
     </w:lvl>
   </w:abstractNum>
-  <w:abstractNum w:abstractNumId="19" w15:restartNumberingAfterBreak="0">
+  <w:abstractNum w:abstractNumId="20" w15:restartNumberingAfterBreak="0">
     <w:nsid w:val="3C0D042C"/>
     <w:multiLevelType w:val="multilevel"/>
     <w:tmpl w:val="55761BC4"/>
@@ -15571,7 +14999,7 @@
       </w:pPr>
     </w:lvl>
   </w:abstractNum>
-  <w:abstractNum w:abstractNumId="20" w15:restartNumberingAfterBreak="0">
+  <w:abstractNum w:abstractNumId="21" w15:restartNumberingAfterBreak="0">
     <w:nsid w:val="3E7434EA"/>
     <w:multiLevelType w:val="multilevel"/>
     <w:tmpl w:val="55761BC4"/>
@@ -15684,7 +15112,7 @@
       </w:pPr>
     </w:lvl>
   </w:abstractNum>
-  <w:abstractNum w:abstractNumId="21" w15:restartNumberingAfterBreak="0">
+  <w:abstractNum w:abstractNumId="22" w15:restartNumberingAfterBreak="0">
     <w:nsid w:val="45A803DA"/>
     <w:multiLevelType w:val="multilevel"/>
     <w:tmpl w:val="6E5C2466"/>
@@ -15825,7 +15253,7 @@
       </w:rPr>
     </w:lvl>
   </w:abstractNum>
-  <w:abstractNum w:abstractNumId="22" w15:restartNumberingAfterBreak="0">
+  <w:abstractNum w:abstractNumId="23" w15:restartNumberingAfterBreak="0">
     <w:nsid w:val="498A7547"/>
     <w:multiLevelType w:val="hybridMultilevel"/>
     <w:tmpl w:val="09F67B74"/>
@@ -15911,7 +15339,7 @@
       </w:pPr>
     </w:lvl>
   </w:abstractNum>
-  <w:abstractNum w:abstractNumId="23" w15:restartNumberingAfterBreak="0">
+  <w:abstractNum w:abstractNumId="24" w15:restartNumberingAfterBreak="0">
     <w:nsid w:val="4ABF42D2"/>
     <w:multiLevelType w:val="multilevel"/>
     <w:tmpl w:val="8F3C98E2"/>
@@ -16060,7 +15488,7 @@
       </w:rPr>
     </w:lvl>
   </w:abstractNum>
-  <w:abstractNum w:abstractNumId="24" w15:restartNumberingAfterBreak="0">
+  <w:abstractNum w:abstractNumId="25" w15:restartNumberingAfterBreak="0">
     <w:nsid w:val="4B105943"/>
     <w:multiLevelType w:val="hybridMultilevel"/>
     <w:tmpl w:val="145EBBD0"/>
@@ -16272,7 +15700,7 @@
       </w:rPr>
     </w:lvl>
   </w:abstractNum>
-  <w:abstractNum w:abstractNumId="25" w15:restartNumberingAfterBreak="0">
+  <w:abstractNum w:abstractNumId="26" w15:restartNumberingAfterBreak="0">
     <w:nsid w:val="4DA04662"/>
     <w:multiLevelType w:val="multilevel"/>
     <w:tmpl w:val="FE967294"/>
@@ -16414,7 +15842,7 @@
       </w:rPr>
     </w:lvl>
   </w:abstractNum>
-  <w:abstractNum w:abstractNumId="26" w15:restartNumberingAfterBreak="0">
+  <w:abstractNum w:abstractNumId="27" w15:restartNumberingAfterBreak="0">
     <w:nsid w:val="54EB7095"/>
     <w:multiLevelType w:val="multilevel"/>
     <w:tmpl w:val="87D68D76"/>
@@ -16563,7 +15991,7 @@
       </w:rPr>
     </w:lvl>
   </w:abstractNum>
-  <w:abstractNum w:abstractNumId="27" w15:restartNumberingAfterBreak="0">
+  <w:abstractNum w:abstractNumId="28" w15:restartNumberingAfterBreak="0">
     <w:nsid w:val="567E575C"/>
     <w:multiLevelType w:val="hybridMultilevel"/>
     <w:tmpl w:val="3DFA2668"/>
@@ -16676,7 +16104,7 @@
       </w:pPr>
     </w:lvl>
   </w:abstractNum>
-  <w:abstractNum w:abstractNumId="28" w15:restartNumberingAfterBreak="0">
+  <w:abstractNum w:abstractNumId="29" w15:restartNumberingAfterBreak="0">
     <w:nsid w:val="5CDA57F7"/>
     <w:multiLevelType w:val="multilevel"/>
     <w:tmpl w:val="E1A280FC"/>
@@ -16789,7 +16217,7 @@
       </w:pPr>
     </w:lvl>
   </w:abstractNum>
-  <w:abstractNum w:abstractNumId="29" w15:restartNumberingAfterBreak="0">
+  <w:abstractNum w:abstractNumId="30" w15:restartNumberingAfterBreak="0">
     <w:nsid w:val="5D8040D3"/>
     <w:multiLevelType w:val="multilevel"/>
     <w:tmpl w:val="418644FE"/>
@@ -16938,7 +16366,7 @@
       </w:rPr>
     </w:lvl>
   </w:abstractNum>
-  <w:abstractNum w:abstractNumId="30" w15:restartNumberingAfterBreak="0">
+  <w:abstractNum w:abstractNumId="31" w15:restartNumberingAfterBreak="0">
     <w:nsid w:val="64560629"/>
     <w:multiLevelType w:val="hybridMultilevel"/>
     <w:tmpl w:val="F30485EC"/>
@@ -17051,7 +16479,7 @@
       </w:pPr>
     </w:lvl>
   </w:abstractNum>
-  <w:abstractNum w:abstractNumId="31" w15:restartNumberingAfterBreak="0">
+  <w:abstractNum w:abstractNumId="32" w15:restartNumberingAfterBreak="0">
     <w:nsid w:val="648B690F"/>
     <w:multiLevelType w:val="multilevel"/>
     <w:tmpl w:val="55761BC4"/>
@@ -17164,7 +16592,7 @@
       </w:pPr>
     </w:lvl>
   </w:abstractNum>
-  <w:abstractNum w:abstractNumId="32" w15:restartNumberingAfterBreak="0">
+  <w:abstractNum w:abstractNumId="33" w15:restartNumberingAfterBreak="0">
     <w:nsid w:val="6583101A"/>
     <w:multiLevelType w:val="multilevel"/>
     <w:tmpl w:val="CE66BD8A"/>
@@ -17313,7 +16741,7 @@
       </w:rPr>
     </w:lvl>
   </w:abstractNum>
-  <w:abstractNum w:abstractNumId="33" w15:restartNumberingAfterBreak="0">
+  <w:abstractNum w:abstractNumId="34" w15:restartNumberingAfterBreak="0">
     <w:nsid w:val="68D75C18"/>
     <w:multiLevelType w:val="multilevel"/>
     <w:tmpl w:val="A06CD112"/>
@@ -17462,7 +16890,7 @@
       </w:rPr>
     </w:lvl>
   </w:abstractNum>
-  <w:abstractNum w:abstractNumId="34" w15:restartNumberingAfterBreak="0">
+  <w:abstractNum w:abstractNumId="35" w15:restartNumberingAfterBreak="0">
     <w:nsid w:val="69536138"/>
     <w:multiLevelType w:val="multilevel"/>
     <w:tmpl w:val="B73E6874"/>
@@ -17611,7 +17039,7 @@
       </w:rPr>
     </w:lvl>
   </w:abstractNum>
-  <w:abstractNum w:abstractNumId="35" w15:restartNumberingAfterBreak="0">
+  <w:abstractNum w:abstractNumId="36" w15:restartNumberingAfterBreak="0">
     <w:nsid w:val="71B339D8"/>
     <w:multiLevelType w:val="multilevel"/>
     <w:tmpl w:val="55761BC4"/>
@@ -17724,7 +17152,7 @@
       </w:pPr>
     </w:lvl>
   </w:abstractNum>
-  <w:abstractNum w:abstractNumId="36" w15:restartNumberingAfterBreak="0">
+  <w:abstractNum w:abstractNumId="37" w15:restartNumberingAfterBreak="0">
     <w:nsid w:val="74216731"/>
     <w:multiLevelType w:val="hybridMultilevel"/>
     <w:tmpl w:val="C8248954"/>
@@ -17936,7 +17364,7 @@
       </w:rPr>
     </w:lvl>
   </w:abstractNum>
-  <w:abstractNum w:abstractNumId="37" w15:restartNumberingAfterBreak="0">
+  <w:abstractNum w:abstractNumId="38" w15:restartNumberingAfterBreak="0">
     <w:nsid w:val="76A1481E"/>
     <w:multiLevelType w:val="hybridMultilevel"/>
     <w:tmpl w:val="C8248954"/>
@@ -18148,7 +17576,7 @@
       </w:rPr>
     </w:lvl>
   </w:abstractNum>
-  <w:abstractNum w:abstractNumId="38" w15:restartNumberingAfterBreak="0">
+  <w:abstractNum w:abstractNumId="39" w15:restartNumberingAfterBreak="0">
     <w:nsid w:val="7A5E3808"/>
     <w:multiLevelType w:val="hybridMultilevel"/>
     <w:tmpl w:val="145EBBD0"/>
@@ -18360,7 +17788,7 @@
       </w:rPr>
     </w:lvl>
   </w:abstractNum>
-  <w:abstractNum w:abstractNumId="39" w15:restartNumberingAfterBreak="0">
+  <w:abstractNum w:abstractNumId="40" w15:restartNumberingAfterBreak="0">
     <w:nsid w:val="7AE31B72"/>
     <w:multiLevelType w:val="hybridMultilevel"/>
     <w:tmpl w:val="51940448"/>
@@ -18446,7 +17874,7 @@
       </w:pPr>
     </w:lvl>
   </w:abstractNum>
-  <w:abstractNum w:abstractNumId="40" w15:restartNumberingAfterBreak="0">
+  <w:abstractNum w:abstractNumId="41" w15:restartNumberingAfterBreak="0">
     <w:nsid w:val="7B857CBD"/>
     <w:multiLevelType w:val="hybridMultilevel"/>
     <w:tmpl w:val="7A966904"/>
@@ -18535,7 +17963,7 @@
       </w:pPr>
     </w:lvl>
   </w:abstractNum>
-  <w:abstractNum w:abstractNumId="41" w15:restartNumberingAfterBreak="0">
+  <w:abstractNum w:abstractNumId="42" w15:restartNumberingAfterBreak="0">
     <w:nsid w:val="7D224224"/>
     <w:multiLevelType w:val="multilevel"/>
     <w:tmpl w:val="50BE1A90"/>
@@ -18684,7 +18112,7 @@
       </w:rPr>
     </w:lvl>
   </w:abstractNum>
-  <w:abstractNum w:abstractNumId="42" w15:restartNumberingAfterBreak="0">
+  <w:abstractNum w:abstractNumId="43" w15:restartNumberingAfterBreak="0">
     <w:nsid w:val="7E455E71"/>
     <w:multiLevelType w:val="multilevel"/>
     <w:tmpl w:val="CE287600"/>
@@ -18798,7 +18226,7 @@
     </w:lvl>
   </w:abstractNum>
   <w:num w:numId="1">
-    <w:abstractNumId w:val="28"/>
+    <w:abstractNumId w:val="29"/>
     <w:lvlOverride w:ilvl="0">
       <w:lvl w:ilvl="0">
         <w:numFmt w:val="upperRoman"/>
@@ -18808,28 +18236,28 @@
     </w:lvlOverride>
   </w:num>
   <w:num w:numId="2">
-    <w:abstractNumId w:val="30"/>
+    <w:abstractNumId w:val="31"/>
   </w:num>
   <w:num w:numId="3">
     <w:abstractNumId w:val="2"/>
   </w:num>
   <w:num w:numId="4">
-    <w:abstractNumId w:val="32"/>
+    <w:abstractNumId w:val="33"/>
   </w:num>
   <w:num w:numId="5">
-    <w:abstractNumId w:val="34"/>
+    <w:abstractNumId w:val="35"/>
   </w:num>
   <w:num w:numId="6">
-    <w:abstractNumId w:val="29"/>
+    <w:abstractNumId w:val="30"/>
   </w:num>
   <w:num w:numId="7">
     <w:abstractNumId w:val="7"/>
   </w:num>
   <w:num w:numId="8">
-    <w:abstractNumId w:val="41"/>
+    <w:abstractNumId w:val="42"/>
   </w:num>
   <w:num w:numId="9">
-    <w:abstractNumId w:val="13"/>
+    <w:abstractNumId w:val="14"/>
     <w:lvlOverride w:ilvl="0">
       <w:lvl w:ilvl="0">
         <w:numFmt w:val="decimal"/>
@@ -18951,40 +18379,40 @@
     </w:lvlOverride>
   </w:num>
   <w:num w:numId="10">
-    <w:abstractNumId w:val="14"/>
+    <w:abstractNumId w:val="15"/>
   </w:num>
   <w:num w:numId="11">
-    <w:abstractNumId w:val="33"/>
+    <w:abstractNumId w:val="34"/>
   </w:num>
   <w:num w:numId="12">
-    <w:abstractNumId w:val="27"/>
+    <w:abstractNumId w:val="28"/>
   </w:num>
   <w:num w:numId="13">
-    <w:abstractNumId w:val="16"/>
+    <w:abstractNumId w:val="17"/>
   </w:num>
   <w:num w:numId="14">
-    <w:abstractNumId w:val="21"/>
+    <w:abstractNumId w:val="22"/>
   </w:num>
   <w:num w:numId="15">
-    <w:abstractNumId w:val="26"/>
+    <w:abstractNumId w:val="27"/>
   </w:num>
   <w:num w:numId="16">
     <w:abstractNumId w:val="4"/>
   </w:num>
   <w:num w:numId="17">
-    <w:abstractNumId w:val="18"/>
+    <w:abstractNumId w:val="19"/>
   </w:num>
   <w:num w:numId="18">
-    <w:abstractNumId w:val="36"/>
+    <w:abstractNumId w:val="37"/>
   </w:num>
   <w:num w:numId="19">
     <w:abstractNumId w:val="10"/>
   </w:num>
   <w:num w:numId="20">
-    <w:abstractNumId w:val="38"/>
+    <w:abstractNumId w:val="39"/>
   </w:num>
   <w:num w:numId="21">
-    <w:abstractNumId w:val="24"/>
+    <w:abstractNumId w:val="25"/>
   </w:num>
   <w:num w:numId="22">
     <w:abstractNumId w:val="12"/>
@@ -18999,13 +18427,13 @@
     <w:abstractNumId w:val="6"/>
   </w:num>
   <w:num w:numId="26">
-    <w:abstractNumId w:val="39"/>
+    <w:abstractNumId w:val="40"/>
   </w:num>
   <w:num w:numId="27">
-    <w:abstractNumId w:val="22"/>
+    <w:abstractNumId w:val="23"/>
   </w:num>
   <w:num w:numId="28">
-    <w:abstractNumId w:val="37"/>
+    <w:abstractNumId w:val="38"/>
   </w:num>
   <w:num w:numId="29">
     <w:abstractNumId w:val="9"/>
@@ -19017,16 +18445,16 @@
     <w:abstractNumId w:val="8"/>
   </w:num>
   <w:num w:numId="32">
-    <w:abstractNumId w:val="25"/>
+    <w:abstractNumId w:val="26"/>
   </w:num>
   <w:num w:numId="33">
     <w:abstractNumId w:val="1"/>
   </w:num>
   <w:num w:numId="34">
-    <w:abstractNumId w:val="40"/>
+    <w:abstractNumId w:val="41"/>
   </w:num>
   <w:num w:numId="35">
-    <w:abstractNumId w:val="42"/>
+    <w:abstractNumId w:val="43"/>
     <w:lvlOverride w:ilvl="0">
       <w:startOverride w:val="1"/>
     </w:lvlOverride>
@@ -19056,28 +18484,31 @@
     </w:lvlOverride>
   </w:num>
   <w:num w:numId="36">
-    <w:abstractNumId w:val="19"/>
+    <w:abstractNumId w:val="20"/>
   </w:num>
   <w:num w:numId="37">
-    <w:abstractNumId w:val="23"/>
+    <w:abstractNumId w:val="24"/>
   </w:num>
   <w:num w:numId="38">
-    <w:abstractNumId w:val="15"/>
+    <w:abstractNumId w:val="16"/>
   </w:num>
   <w:num w:numId="39">
-    <w:abstractNumId w:val="17"/>
+    <w:abstractNumId w:val="18"/>
   </w:num>
   <w:num w:numId="40">
-    <w:abstractNumId w:val="31"/>
+    <w:abstractNumId w:val="32"/>
   </w:num>
   <w:num w:numId="41">
     <w:abstractNumId w:val="5"/>
   </w:num>
   <w:num w:numId="42">
-    <w:abstractNumId w:val="35"/>
+    <w:abstractNumId w:val="36"/>
   </w:num>
   <w:num w:numId="43">
-    <w:abstractNumId w:val="20"/>
+    <w:abstractNumId w:val="21"/>
+  </w:num>
+  <w:num w:numId="44">
+    <w:abstractNumId w:val="13"/>
   </w:num>
 </w:numbering>
 </file>
@@ -19521,6 +18952,7 @@
   <w:style w:type="character" w:default="1" w:styleId="DefaultParagraphFont">
     <w:name w:val="Default Paragraph Font"/>
     <w:uiPriority w:val="1"/>
+    <w:semiHidden/>
     <w:unhideWhenUsed/>
   </w:style>
   <w:style w:type="table" w:default="1" w:styleId="TableNormal">
@@ -19985,7 +19417,7 @@
 </file>
 
 <file path=customXml/itemProps1.xml><?xml version="1.0" encoding="utf-8"?>
-<ds:datastoreItem xmlns:ds="http://schemas.openxmlformats.org/officeDocument/2006/customXml" ds:itemID="{C36B1482-30F2-4D08-9D24-19B02C3AD95B}">
+<ds:datastoreItem xmlns:ds="http://schemas.openxmlformats.org/officeDocument/2006/customXml" ds:itemID="{EABB05B5-42C9-4112-B4C0-A2BAEECB10DD}">
   <ds:schemaRefs>
     <ds:schemaRef ds:uri="http://schemas.openxmlformats.org/officeDocument/2006/bibliography"/>
   </ds:schemaRefs>

</xml_diff>

<commit_message>
Update Document and Gantt Chart
</commit_message>
<xml_diff>
--- a/SRS/Software Requirements Specification.docx
+++ b/SRS/Software Requirements Specification.docx
@@ -1,6 +1,6 @@
 
 <file path=word/document.xml><?xml version="1.0" encoding="utf-8"?>
-<w:document xmlns:wpc="http://schemas.microsoft.com/office/word/2010/wordprocessingCanvas" xmlns:mc="http://schemas.openxmlformats.org/markup-compatibility/2006" xmlns:o="urn:schemas-microsoft-com:office:office" xmlns:r="http://schemas.openxmlformats.org/officeDocument/2006/relationships" xmlns:m="http://schemas.openxmlformats.org/officeDocument/2006/math" xmlns:v="urn:schemas-microsoft-com:vml" xmlns:wp14="http://schemas.microsoft.com/office/word/2010/wordprocessingDrawing" xmlns:wp="http://schemas.openxmlformats.org/drawingml/2006/wordprocessingDrawing" xmlns:w10="urn:schemas-microsoft-com:office:word" xmlns:w="http://schemas.openxmlformats.org/wordprocessingml/2006/main" xmlns:w14="http://schemas.microsoft.com/office/word/2010/wordml" xmlns:w15="http://schemas.microsoft.com/office/word/2012/wordml" xmlns:wpg="http://schemas.microsoft.com/office/word/2010/wordprocessingGroup" xmlns:wpi="http://schemas.microsoft.com/office/word/2010/wordprocessingInk" xmlns:wne="http://schemas.microsoft.com/office/word/2006/wordml" xmlns:wps="http://schemas.microsoft.com/office/word/2010/wordprocessingShape" mc:Ignorable="w14 w15 wp14">
+<w:document xmlns:wpc="http://schemas.microsoft.com/office/word/2010/wordprocessingCanvas" xmlns:cx="http://schemas.microsoft.com/office/drawing/2014/chartex" xmlns:cx1="http://schemas.microsoft.com/office/drawing/2015/9/8/chartex" xmlns:mc="http://schemas.openxmlformats.org/markup-compatibility/2006" xmlns:o="urn:schemas-microsoft-com:office:office" xmlns:r="http://schemas.openxmlformats.org/officeDocument/2006/relationships" xmlns:m="http://schemas.openxmlformats.org/officeDocument/2006/math" xmlns:v="urn:schemas-microsoft-com:vml" xmlns:wp14="http://schemas.microsoft.com/office/word/2010/wordprocessingDrawing" xmlns:wp="http://schemas.openxmlformats.org/drawingml/2006/wordprocessingDrawing" xmlns:w10="urn:schemas-microsoft-com:office:word" xmlns:w="http://schemas.openxmlformats.org/wordprocessingml/2006/main" xmlns:w14="http://schemas.microsoft.com/office/word/2010/wordml" xmlns:w15="http://schemas.microsoft.com/office/word/2012/wordml" xmlns:w16se="http://schemas.microsoft.com/office/word/2015/wordml/symex" xmlns:wpg="http://schemas.microsoft.com/office/word/2010/wordprocessingGroup" xmlns:wpi="http://schemas.microsoft.com/office/word/2010/wordprocessingInk" xmlns:wne="http://schemas.microsoft.com/office/word/2006/wordml" xmlns:wps="http://schemas.microsoft.com/office/word/2010/wordprocessingShape" mc:Ignorable="w14 w15 w16se wp14">
   <w:body>
     <w:p>
       <w:pPr>
@@ -1183,6 +1183,7 @@
           <w:noProof/>
           <w:sz w:val="32"/>
           <w:szCs w:val="32"/>
+          <w:lang w:val="vi-VN" w:eastAsia="vi-VN"/>
         </w:rPr>
         <w:drawing>
           <wp:inline distT="0" distB="0" distL="0" distR="0" wp14:anchorId="46EE8CC6" wp14:editId="489B54CE">
@@ -9384,6 +9385,7 @@
           <w:noProof/>
           <w:sz w:val="32"/>
           <w:szCs w:val="32"/>
+          <w:lang w:val="vi-VN" w:eastAsia="vi-VN"/>
         </w:rPr>
         <w:drawing>
           <wp:inline distT="0" distB="0" distL="0" distR="0" wp14:anchorId="59C9726B" wp14:editId="20374B97">
@@ -9392,7 +9394,7 @@
             <wp:docPr id="21" name="Content Placeholder 6">
               <a:extLst xmlns:a="http://schemas.openxmlformats.org/drawingml/2006/main">
                 <a:ext uri="{FF2B5EF4-FFF2-40B4-BE49-F238E27FC236}">
-                  <a16:creationId xmlns:a16="http://schemas.microsoft.com/office/drawing/2014/main" xmlns:w16se="http://schemas.microsoft.com/office/word/2015/wordml/symex" xmlns:w="http://schemas.openxmlformats.org/wordprocessingml/2006/main" xmlns:w10="urn:schemas-microsoft-com:office:word" xmlns:v="urn:schemas-microsoft-com:vml" xmlns:o="urn:schemas-microsoft-com:office:office" xmlns:cx1="http://schemas.microsoft.com/office/drawing/2015/9/8/chartex" xmlns:cx="http://schemas.microsoft.com/office/drawing/2014/chartex" xmlns="" id="{66A13B8D-C6E8-491D-9738-258B32D52127}"/>
+                  <a16:creationId xmlns:a16="http://schemas.microsoft.com/office/drawing/2014/main" id="{66A13B8D-C6E8-491D-9738-258B32D52127}"/>
                 </a:ext>
               </a:extLst>
             </wp:docPr>
@@ -9406,7 +9408,7 @@
                     <pic:cNvPr id="7" name="Content Placeholder 6">
                       <a:extLst>
                         <a:ext uri="{FF2B5EF4-FFF2-40B4-BE49-F238E27FC236}">
-                          <a16:creationId xmlns:a16="http://schemas.microsoft.com/office/drawing/2014/main" xmlns:w16se="http://schemas.microsoft.com/office/word/2015/wordml/symex" xmlns:w="http://schemas.openxmlformats.org/wordprocessingml/2006/main" xmlns:w10="urn:schemas-microsoft-com:office:word" xmlns:v="urn:schemas-microsoft-com:vml" xmlns:o="urn:schemas-microsoft-com:office:office" xmlns:cx1="http://schemas.microsoft.com/office/drawing/2015/9/8/chartex" xmlns:cx="http://schemas.microsoft.com/office/drawing/2014/chartex" xmlns="" id="{66A13B8D-C6E8-491D-9738-258B32D52127}"/>
+                          <a16:creationId xmlns:a16="http://schemas.microsoft.com/office/drawing/2014/main" id="{66A13B8D-C6E8-491D-9738-258B32D52127}"/>
                         </a:ext>
                       </a:extLst>
                     </pic:cNvPr>
@@ -9545,6 +9547,7 @@
           <w:noProof/>
           <w:sz w:val="32"/>
           <w:szCs w:val="32"/>
+          <w:lang w:val="vi-VN" w:eastAsia="vi-VN"/>
         </w:rPr>
         <w:drawing>
           <wp:inline distT="0" distB="0" distL="0" distR="0" wp14:anchorId="045B95BC" wp14:editId="488BF16A">
@@ -9553,7 +9556,7 @@
             <wp:docPr id="22" name="Content Placeholder 4">
               <a:extLst xmlns:a="http://schemas.openxmlformats.org/drawingml/2006/main">
                 <a:ext uri="{FF2B5EF4-FFF2-40B4-BE49-F238E27FC236}">
-                  <a16:creationId xmlns:a16="http://schemas.microsoft.com/office/drawing/2014/main" xmlns:w16se="http://schemas.microsoft.com/office/word/2015/wordml/symex" xmlns:w="http://schemas.openxmlformats.org/wordprocessingml/2006/main" xmlns:w10="urn:schemas-microsoft-com:office:word" xmlns:v="urn:schemas-microsoft-com:vml" xmlns:o="urn:schemas-microsoft-com:office:office" xmlns:cx1="http://schemas.microsoft.com/office/drawing/2015/9/8/chartex" xmlns:cx="http://schemas.microsoft.com/office/drawing/2014/chartex" xmlns="" id="{93E355EA-295F-454D-BEC2-81ECAE4B593E}"/>
+                  <a16:creationId xmlns:a16="http://schemas.microsoft.com/office/drawing/2014/main" id="{93E355EA-295F-454D-BEC2-81ECAE4B593E}"/>
                 </a:ext>
               </a:extLst>
             </wp:docPr>
@@ -9567,7 +9570,7 @@
                     <pic:cNvPr id="5" name="Content Placeholder 4">
                       <a:extLst>
                         <a:ext uri="{FF2B5EF4-FFF2-40B4-BE49-F238E27FC236}">
-                          <a16:creationId xmlns:a16="http://schemas.microsoft.com/office/drawing/2014/main" xmlns:w16se="http://schemas.microsoft.com/office/word/2015/wordml/symex" xmlns:w="http://schemas.openxmlformats.org/wordprocessingml/2006/main" xmlns:w10="urn:schemas-microsoft-com:office:word" xmlns:v="urn:schemas-microsoft-com:vml" xmlns:o="urn:schemas-microsoft-com:office:office" xmlns:cx1="http://schemas.microsoft.com/office/drawing/2015/9/8/chartex" xmlns:cx="http://schemas.microsoft.com/office/drawing/2014/chartex" xmlns="" id="{93E355EA-295F-454D-BEC2-81ECAE4B593E}"/>
+                          <a16:creationId xmlns:a16="http://schemas.microsoft.com/office/drawing/2014/main" id="{93E355EA-295F-454D-BEC2-81ECAE4B593E}"/>
                         </a:ext>
                       </a:extLst>
                     </pic:cNvPr>
@@ -9682,6 +9685,7 @@
           <w:noProof/>
           <w:sz w:val="32"/>
           <w:szCs w:val="32"/>
+          <w:lang w:val="vi-VN" w:eastAsia="vi-VN"/>
         </w:rPr>
         <w:drawing>
           <wp:inline distT="0" distB="0" distL="0" distR="0">
@@ -9757,6 +9761,7 @@
           <w:noProof/>
           <w:sz w:val="32"/>
           <w:szCs w:val="32"/>
+          <w:lang w:val="vi-VN" w:eastAsia="vi-VN"/>
         </w:rPr>
         <w:drawing>
           <wp:inline distT="0" distB="0" distL="0" distR="0">
@@ -9841,6 +9846,7 @@
           <w:noProof/>
           <w:sz w:val="32"/>
           <w:szCs w:val="32"/>
+          <w:lang w:val="vi-VN" w:eastAsia="vi-VN"/>
         </w:rPr>
         <w:drawing>
           <wp:inline distT="0" distB="0" distL="0" distR="0">
@@ -9916,6 +9922,7 @@
           <w:noProof/>
           <w:sz w:val="32"/>
           <w:szCs w:val="32"/>
+          <w:lang w:val="vi-VN" w:eastAsia="vi-VN"/>
         </w:rPr>
         <w:drawing>
           <wp:inline distT="0" distB="0" distL="0" distR="0">
@@ -9994,6 +10001,7 @@
           <w:noProof/>
           <w:sz w:val="32"/>
           <w:szCs w:val="32"/>
+          <w:lang w:val="vi-VN" w:eastAsia="vi-VN"/>
         </w:rPr>
         <w:drawing>
           <wp:inline distT="0" distB="0" distL="0" distR="0" wp14:anchorId="4E2CFB74" wp14:editId="643587DE">
@@ -10078,6 +10086,7 @@
           <w:noProof/>
           <w:sz w:val="32"/>
           <w:szCs w:val="32"/>
+          <w:lang w:val="vi-VN" w:eastAsia="vi-VN"/>
         </w:rPr>
         <w:drawing>
           <wp:inline distT="0" distB="0" distL="0" distR="0" wp14:anchorId="2EB76357" wp14:editId="24FFF8D5">
@@ -10192,6 +10201,7 @@
           <w:noProof/>
           <w:sz w:val="32"/>
           <w:szCs w:val="32"/>
+          <w:lang w:val="vi-VN" w:eastAsia="vi-VN"/>
         </w:rPr>
         <w:drawing>
           <wp:inline distT="0" distB="0" distL="0" distR="0" wp14:anchorId="4C6ABE0C" wp14:editId="51252A94">
@@ -10363,6 +10373,7 @@
           <w:noProof/>
           <w:sz w:val="32"/>
           <w:szCs w:val="32"/>
+          <w:lang w:val="vi-VN" w:eastAsia="vi-VN"/>
         </w:rPr>
         <w:drawing>
           <wp:inline distT="0" distB="0" distL="0" distR="0">
@@ -10467,6 +10478,7 @@
           <w:noProof/>
           <w:sz w:val="32"/>
           <w:szCs w:val="32"/>
+          <w:lang w:val="vi-VN" w:eastAsia="vi-VN"/>
         </w:rPr>
         <w:drawing>
           <wp:inline distT="0" distB="0" distL="0" distR="0">
@@ -10562,6 +10574,7 @@
           <w:noProof/>
           <w:sz w:val="32"/>
           <w:szCs w:val="32"/>
+          <w:lang w:val="vi-VN" w:eastAsia="vi-VN"/>
         </w:rPr>
         <w:drawing>
           <wp:inline distT="0" distB="0" distL="0" distR="0">
@@ -10644,6 +10657,7 @@
           <w:noProof/>
           <w:sz w:val="32"/>
           <w:szCs w:val="32"/>
+          <w:lang w:val="vi-VN" w:eastAsia="vi-VN"/>
         </w:rPr>
         <w:lastRenderedPageBreak/>
         <w:drawing>
@@ -10769,6 +10783,7 @@
           <w:noProof/>
           <w:sz w:val="32"/>
           <w:szCs w:val="32"/>
+          <w:lang w:val="vi-VN" w:eastAsia="vi-VN"/>
         </w:rPr>
         <w:drawing>
           <wp:inline distT="0" distB="0" distL="0" distR="0">
@@ -10859,6 +10874,7 @@
           <w:noProof/>
           <w:sz w:val="32"/>
           <w:szCs w:val="32"/>
+          <w:lang w:val="vi-VN" w:eastAsia="vi-VN"/>
         </w:rPr>
         <w:lastRenderedPageBreak/>
         <w:drawing>
@@ -10969,6 +10985,7 @@
           <w:noProof/>
           <w:sz w:val="32"/>
           <w:szCs w:val="32"/>
+          <w:lang w:val="vi-VN" w:eastAsia="vi-VN"/>
         </w:rPr>
         <w:drawing>
           <wp:inline distT="0" distB="0" distL="0" distR="0">
@@ -11052,6 +11069,7 @@
           <w:noProof/>
           <w:sz w:val="32"/>
           <w:szCs w:val="32"/>
+          <w:lang w:val="vi-VN" w:eastAsia="vi-VN"/>
         </w:rPr>
         <w:drawing>
           <wp:inline distT="0" distB="0" distL="0" distR="0">
@@ -11178,6 +11196,7 @@
           <w:noProof/>
           <w:sz w:val="32"/>
           <w:szCs w:val="32"/>
+          <w:lang w:val="vi-VN" w:eastAsia="vi-VN"/>
         </w:rPr>
         <w:drawing>
           <wp:inline distT="0" distB="0" distL="0" distR="0">
@@ -11280,6 +11299,7 @@
           <w:noProof/>
           <w:sz w:val="32"/>
           <w:szCs w:val="32"/>
+          <w:lang w:val="vi-VN" w:eastAsia="vi-VN"/>
         </w:rPr>
         <w:lastRenderedPageBreak/>
         <w:drawing>
@@ -11500,6 +11520,7 @@
       <w:r>
         <w:rPr>
           <w:noProof/>
+          <w:lang w:val="vi-VN" w:eastAsia="vi-VN"/>
         </w:rPr>
         <mc:AlternateContent>
           <mc:Choice Requires="wps">
@@ -11682,6 +11703,7 @@
       <w:r>
         <w:rPr>
           <w:noProof/>
+          <w:lang w:val="vi-VN" w:eastAsia="vi-VN"/>
         </w:rPr>
         <w:lastRenderedPageBreak/>
         <w:drawing>
@@ -11725,6 +11747,7 @@
       <w:r>
         <w:rPr>
           <w:noProof/>
+          <w:lang w:val="vi-VN" w:eastAsia="vi-VN"/>
         </w:rPr>
         <w:drawing>
           <wp:inline distT="0" distB="0" distL="0" distR="0" wp14:anchorId="27F650E1" wp14:editId="2F899537">
@@ -12971,6 +12994,7 @@
       <w:r>
         <w:rPr>
           <w:noProof/>
+          <w:lang w:val="vi-VN" w:eastAsia="vi-VN"/>
         </w:rPr>
         <w:drawing>
           <wp:inline distT="0" distB="0" distL="0" distR="0" wp14:anchorId="4C2E31C7" wp14:editId="23386E1F">
@@ -13502,12 +13526,14 @@
                 <w:rFonts w:cs="Times New Roman"/>
                 <w:b/>
                 <w:color w:val="000000" w:themeColor="text1"/>
-              </w:rPr>
-            </w:pPr>
-            <w:r>
-              <w:rPr>
-                <w:rFonts w:cs="Times New Roman"/>
-                <w:color w:val="000000" w:themeColor="text1"/>
+                <w:lang w:val="fr-FR"/>
+              </w:rPr>
+            </w:pPr>
+            <w:r>
+              <w:rPr>
+                <w:rFonts w:cs="Times New Roman"/>
+                <w:color w:val="000000" w:themeColor="text1"/>
+                <w:lang w:val="fr-FR"/>
               </w:rPr>
               <w:t>Đi đến trang Đặt phòng</w:t>
             </w:r>
@@ -13821,6 +13847,7 @@
       <w:r>
         <w:rPr>
           <w:noProof/>
+          <w:lang w:val="vi-VN" w:eastAsia="vi-VN"/>
         </w:rPr>
         <w:drawing>
           <wp:inline distT="0" distB="0" distL="0" distR="0" wp14:anchorId="46E55209" wp14:editId="6688F4A4">
@@ -14377,6 +14404,7 @@
       <w:r>
         <w:rPr>
           <w:noProof/>
+          <w:lang w:val="vi-VN" w:eastAsia="vi-VN"/>
         </w:rPr>
         <w:drawing>
           <wp:inline distT="0" distB="0" distL="0" distR="0" wp14:anchorId="2F1E1B75" wp14:editId="31103637">
@@ -14547,8 +14575,6 @@
                 <w:color w:val="000000" w:themeColor="text1"/>
               </w:rPr>
             </w:pPr>
-            <w:bookmarkStart w:id="14" w:name="_GoBack"/>
-            <w:bookmarkEnd w:id="14"/>
             <w:r>
               <w:rPr>
                 <w:rFonts w:cs="Times New Roman"/>
@@ -15344,6 +15370,7 @@
       <w:r>
         <w:rPr>
           <w:noProof/>
+          <w:lang w:val="vi-VN" w:eastAsia="vi-VN"/>
         </w:rPr>
         <w:drawing>
           <wp:inline distT="0" distB="0" distL="0" distR="0" wp14:anchorId="55FCA63C" wp14:editId="588225DC">
@@ -16029,6 +16056,7 @@
       <w:r>
         <w:rPr>
           <w:noProof/>
+          <w:lang w:val="vi-VN" w:eastAsia="vi-VN"/>
         </w:rPr>
         <w:drawing>
           <wp:inline distT="0" distB="0" distL="0" distR="0" wp14:anchorId="13F34F80" wp14:editId="783DAE86">
@@ -17086,6 +17114,7 @@
       <w:r>
         <w:rPr>
           <w:noProof/>
+          <w:lang w:val="vi-VN" w:eastAsia="vi-VN"/>
         </w:rPr>
         <w:drawing>
           <wp:inline distT="0" distB="0" distL="0" distR="0" wp14:anchorId="715D4064" wp14:editId="217C23F5">
@@ -17781,6 +17810,7 @@
           <w:noProof/>
           <w:sz w:val="32"/>
           <w:szCs w:val="32"/>
+          <w:lang w:val="vi-VN" w:eastAsia="vi-VN"/>
         </w:rPr>
         <w:drawing>
           <wp:inline distT="0" distB="0" distL="0" distR="0" wp14:anchorId="06CCC9D4" wp14:editId="11C7A224">
@@ -17789,7 +17819,7 @@
             <wp:docPr id="23" name="Content Placeholder 5">
               <a:extLst xmlns:a="http://schemas.openxmlformats.org/drawingml/2006/main">
                 <a:ext uri="{FF2B5EF4-FFF2-40B4-BE49-F238E27FC236}">
-                  <a16:creationId xmlns:a16="http://schemas.microsoft.com/office/drawing/2014/main" xmlns:w16se="http://schemas.microsoft.com/office/word/2015/wordml/symex" xmlns:w="http://schemas.openxmlformats.org/wordprocessingml/2006/main" xmlns:w10="urn:schemas-microsoft-com:office:word" xmlns:v="urn:schemas-microsoft-com:vml" xmlns:o="urn:schemas-microsoft-com:office:office" xmlns:cx1="http://schemas.microsoft.com/office/drawing/2015/9/8/chartex" xmlns:cx="http://schemas.microsoft.com/office/drawing/2014/chartex" xmlns="" id="{0488E110-0DF3-4FD5-A5F2-3FBC07365376}"/>
+                  <a16:creationId xmlns:a16="http://schemas.microsoft.com/office/drawing/2014/main" id="{0488E110-0DF3-4FD5-A5F2-3FBC07365376}"/>
                 </a:ext>
               </a:extLst>
             </wp:docPr>
@@ -17803,7 +17833,7 @@
                     <pic:cNvPr id="6" name="Content Placeholder 5">
                       <a:extLst>
                         <a:ext uri="{FF2B5EF4-FFF2-40B4-BE49-F238E27FC236}">
-                          <a16:creationId xmlns:a16="http://schemas.microsoft.com/office/drawing/2014/main" xmlns:w16se="http://schemas.microsoft.com/office/word/2015/wordml/symex" xmlns:w="http://schemas.openxmlformats.org/wordprocessingml/2006/main" xmlns:w10="urn:schemas-microsoft-com:office:word" xmlns:v="urn:schemas-microsoft-com:vml" xmlns:o="urn:schemas-microsoft-com:office:office" xmlns:cx1="http://schemas.microsoft.com/office/drawing/2015/9/8/chartex" xmlns:cx="http://schemas.microsoft.com/office/drawing/2014/chartex" xmlns="" id="{0488E110-0DF3-4FD5-A5F2-3FBC07365376}"/>
+                          <a16:creationId xmlns:a16="http://schemas.microsoft.com/office/drawing/2014/main" id="{0488E110-0DF3-4FD5-A5F2-3FBC07365376}"/>
                         </a:ext>
                       </a:extLst>
                     </pic:cNvPr>
@@ -17932,11 +17962,6 @@
     </w:p>
     <w:p>
       <w:pPr>
-        <w:pStyle w:val="ListParagraph"/>
-        <w:numPr>
-          <w:ilvl w:val="0"/>
-          <w:numId w:val="2"/>
-        </w:numPr>
         <w:tabs>
           <w:tab w:val="left" w:pos="972"/>
         </w:tabs>
@@ -17947,78 +17972,8 @@
           <w:szCs w:val="32"/>
         </w:rPr>
       </w:pPr>
-      <w:r>
-        <w:rPr>
-          <w:rFonts w:ascii="Candara" w:hAnsi="Candara" w:cs="Times New Roman"/>
-          <w:b/>
-          <w:sz w:val="32"/>
-          <w:szCs w:val="32"/>
-        </w:rPr>
-        <w:t>Database:</w:t>
-      </w:r>
-    </w:p>
-    <w:p>
-      <w:pPr>
-        <w:tabs>
-          <w:tab w:val="left" w:pos="972"/>
-        </w:tabs>
-        <w:rPr>
-          <w:rFonts w:ascii="Candara" w:hAnsi="Candara" w:cs="Times New Roman"/>
-          <w:b/>
-          <w:sz w:val="32"/>
-          <w:szCs w:val="32"/>
-        </w:rPr>
-      </w:pPr>
-      <w:r>
-        <w:rPr>
-          <w:rFonts w:ascii="Candara" w:hAnsi="Candara" w:cs="Times New Roman"/>
-          <w:b/>
-          <w:noProof/>
-          <w:sz w:val="32"/>
-          <w:szCs w:val="32"/>
-        </w:rPr>
-        <w:drawing>
-          <wp:inline distT="0" distB="0" distL="0" distR="0">
-            <wp:extent cx="5943600" cy="4015740"/>
-            <wp:effectExtent l="0" t="0" r="0" b="3810"/>
-            <wp:docPr id="20" name="Picture 20"/>
-            <wp:cNvGraphicFramePr>
-              <a:graphicFrameLocks xmlns:a="http://schemas.openxmlformats.org/drawingml/2006/main" noChangeAspect="1"/>
-            </wp:cNvGraphicFramePr>
-            <a:graphic xmlns:a="http://schemas.openxmlformats.org/drawingml/2006/main">
-              <a:graphicData uri="http://schemas.openxmlformats.org/drawingml/2006/picture">
-                <pic:pic xmlns:pic="http://schemas.openxmlformats.org/drawingml/2006/picture">
-                  <pic:nvPicPr>
-                    <pic:cNvPr id="20" name="db.png"/>
-                    <pic:cNvPicPr/>
-                  </pic:nvPicPr>
-                  <pic:blipFill>
-                    <a:blip r:embed="rId37">
-                      <a:extLst>
-                        <a:ext uri="{28A0092B-C50C-407E-A947-70E740481C1C}">
-                          <a14:useLocalDpi xmlns:a14="http://schemas.microsoft.com/office/drawing/2010/main" val="0"/>
-                        </a:ext>
-                      </a:extLst>
-                    </a:blip>
-                    <a:stretch>
-                      <a:fillRect/>
-                    </a:stretch>
-                  </pic:blipFill>
-                  <pic:spPr>
-                    <a:xfrm>
-                      <a:off x="0" y="0"/>
-                      <a:ext cx="5943600" cy="4015740"/>
-                    </a:xfrm>
-                    <a:prstGeom prst="rect">
-                      <a:avLst/>
-                    </a:prstGeom>
-                  </pic:spPr>
-                </pic:pic>
-              </a:graphicData>
-            </a:graphic>
-          </wp:inline>
-        </w:drawing>
-      </w:r>
+      <w:bookmarkStart w:id="14" w:name="_GoBack"/>
+      <w:bookmarkEnd w:id="14"/>
     </w:p>
     <w:p>
       <w:pPr>
@@ -18043,7 +17998,7 @@
 </file>
 
 <file path=word/endnotes.xml><?xml version="1.0" encoding="utf-8"?>
-<w:endnotes xmlns:wpc="http://schemas.microsoft.com/office/word/2010/wordprocessingCanvas" xmlns:mc="http://schemas.openxmlformats.org/markup-compatibility/2006" xmlns:o="urn:schemas-microsoft-com:office:office" xmlns:r="http://schemas.openxmlformats.org/officeDocument/2006/relationships" xmlns:m="http://schemas.openxmlformats.org/officeDocument/2006/math" xmlns:v="urn:schemas-microsoft-com:vml" xmlns:wp14="http://schemas.microsoft.com/office/word/2010/wordprocessingDrawing" xmlns:wp="http://schemas.openxmlformats.org/drawingml/2006/wordprocessingDrawing" xmlns:w10="urn:schemas-microsoft-com:office:word" xmlns:w="http://schemas.openxmlformats.org/wordprocessingml/2006/main" xmlns:w14="http://schemas.microsoft.com/office/word/2010/wordml" xmlns:w15="http://schemas.microsoft.com/office/word/2012/wordml" xmlns:wpg="http://schemas.microsoft.com/office/word/2010/wordprocessingGroup" xmlns:wpi="http://schemas.microsoft.com/office/word/2010/wordprocessingInk" xmlns:wne="http://schemas.microsoft.com/office/word/2006/wordml" xmlns:wps="http://schemas.microsoft.com/office/word/2010/wordprocessingShape" mc:Ignorable="w14 w15 wp14">
+<w:endnotes xmlns:wpc="http://schemas.microsoft.com/office/word/2010/wordprocessingCanvas" xmlns:cx="http://schemas.microsoft.com/office/drawing/2014/chartex" xmlns:cx1="http://schemas.microsoft.com/office/drawing/2015/9/8/chartex" xmlns:mc="http://schemas.openxmlformats.org/markup-compatibility/2006" xmlns:o="urn:schemas-microsoft-com:office:office" xmlns:r="http://schemas.openxmlformats.org/officeDocument/2006/relationships" xmlns:m="http://schemas.openxmlformats.org/officeDocument/2006/math" xmlns:v="urn:schemas-microsoft-com:vml" xmlns:wp14="http://schemas.microsoft.com/office/word/2010/wordprocessingDrawing" xmlns:wp="http://schemas.openxmlformats.org/drawingml/2006/wordprocessingDrawing" xmlns:w10="urn:schemas-microsoft-com:office:word" xmlns:w="http://schemas.openxmlformats.org/wordprocessingml/2006/main" xmlns:w14="http://schemas.microsoft.com/office/word/2010/wordml" xmlns:w15="http://schemas.microsoft.com/office/word/2012/wordml" xmlns:w16se="http://schemas.microsoft.com/office/word/2015/wordml/symex" xmlns:wpg="http://schemas.microsoft.com/office/word/2010/wordprocessingGroup" xmlns:wpi="http://schemas.microsoft.com/office/word/2010/wordprocessingInk" xmlns:wne="http://schemas.microsoft.com/office/word/2006/wordml" xmlns:wps="http://schemas.microsoft.com/office/word/2010/wordprocessingShape" mc:Ignorable="w14 w15 w16se wp14">
   <w:endnote w:type="separator" w:id="-1">
     <w:p>
       <w:pPr>
@@ -18068,7 +18023,7 @@
 </file>
 
 <file path=word/footnotes.xml><?xml version="1.0" encoding="utf-8"?>
-<w:footnotes xmlns:wpc="http://schemas.microsoft.com/office/word/2010/wordprocessingCanvas" xmlns:mc="http://schemas.openxmlformats.org/markup-compatibility/2006" xmlns:o="urn:schemas-microsoft-com:office:office" xmlns:r="http://schemas.openxmlformats.org/officeDocument/2006/relationships" xmlns:m="http://schemas.openxmlformats.org/officeDocument/2006/math" xmlns:v="urn:schemas-microsoft-com:vml" xmlns:wp14="http://schemas.microsoft.com/office/word/2010/wordprocessingDrawing" xmlns:wp="http://schemas.openxmlformats.org/drawingml/2006/wordprocessingDrawing" xmlns:w10="urn:schemas-microsoft-com:office:word" xmlns:w="http://schemas.openxmlformats.org/wordprocessingml/2006/main" xmlns:w14="http://schemas.microsoft.com/office/word/2010/wordml" xmlns:w15="http://schemas.microsoft.com/office/word/2012/wordml" xmlns:wpg="http://schemas.microsoft.com/office/word/2010/wordprocessingGroup" xmlns:wpi="http://schemas.microsoft.com/office/word/2010/wordprocessingInk" xmlns:wne="http://schemas.microsoft.com/office/word/2006/wordml" xmlns:wps="http://schemas.microsoft.com/office/word/2010/wordprocessingShape" mc:Ignorable="w14 w15 wp14">
+<w:footnotes xmlns:wpc="http://schemas.microsoft.com/office/word/2010/wordprocessingCanvas" xmlns:cx="http://schemas.microsoft.com/office/drawing/2014/chartex" xmlns:cx1="http://schemas.microsoft.com/office/drawing/2015/9/8/chartex" xmlns:mc="http://schemas.openxmlformats.org/markup-compatibility/2006" xmlns:o="urn:schemas-microsoft-com:office:office" xmlns:r="http://schemas.openxmlformats.org/officeDocument/2006/relationships" xmlns:m="http://schemas.openxmlformats.org/officeDocument/2006/math" xmlns:v="urn:schemas-microsoft-com:vml" xmlns:wp14="http://schemas.microsoft.com/office/word/2010/wordprocessingDrawing" xmlns:wp="http://schemas.openxmlformats.org/drawingml/2006/wordprocessingDrawing" xmlns:w10="urn:schemas-microsoft-com:office:word" xmlns:w="http://schemas.openxmlformats.org/wordprocessingml/2006/main" xmlns:w14="http://schemas.microsoft.com/office/word/2010/wordml" xmlns:w15="http://schemas.microsoft.com/office/word/2012/wordml" xmlns:w16se="http://schemas.microsoft.com/office/word/2015/wordml/symex" xmlns:wpg="http://schemas.microsoft.com/office/word/2010/wordprocessingGroup" xmlns:wpi="http://schemas.microsoft.com/office/word/2010/wordprocessingInk" xmlns:wne="http://schemas.microsoft.com/office/word/2006/wordml" xmlns:wps="http://schemas.microsoft.com/office/word/2010/wordprocessingShape" mc:Ignorable="w14 w15 w16se wp14">
   <w:footnote w:type="separator" w:id="-1">
     <w:p>
       <w:pPr>
@@ -18093,8 +18048,8 @@
 </file>
 
 <file path=word/numbering.xml><?xml version="1.0" encoding="utf-8"?>
-<w:numbering xmlns:wpc="http://schemas.microsoft.com/office/word/2010/wordprocessingCanvas" xmlns:mc="http://schemas.openxmlformats.org/markup-compatibility/2006" xmlns:o="urn:schemas-microsoft-com:office:office" xmlns:r="http://schemas.openxmlformats.org/officeDocument/2006/relationships" xmlns:m="http://schemas.openxmlformats.org/officeDocument/2006/math" xmlns:v="urn:schemas-microsoft-com:vml" xmlns:wp14="http://schemas.microsoft.com/office/word/2010/wordprocessingDrawing" xmlns:wp="http://schemas.openxmlformats.org/drawingml/2006/wordprocessingDrawing" xmlns:w10="urn:schemas-microsoft-com:office:word" xmlns:w="http://schemas.openxmlformats.org/wordprocessingml/2006/main" xmlns:w14="http://schemas.microsoft.com/office/word/2010/wordml" xmlns:w15="http://schemas.microsoft.com/office/word/2012/wordml" xmlns:wpg="http://schemas.microsoft.com/office/word/2010/wordprocessingGroup" xmlns:wpi="http://schemas.microsoft.com/office/word/2010/wordprocessingInk" xmlns:wne="http://schemas.microsoft.com/office/word/2006/wordml" xmlns:wps="http://schemas.microsoft.com/office/word/2010/wordprocessingShape" mc:Ignorable="w14 w15 wp14">
-  <w:abstractNum w:abstractNumId="0">
+<w:numbering xmlns:wpc="http://schemas.microsoft.com/office/word/2010/wordprocessingCanvas" xmlns:cx="http://schemas.microsoft.com/office/drawing/2014/chartex" xmlns:cx1="http://schemas.microsoft.com/office/drawing/2015/9/8/chartex" xmlns:mc="http://schemas.openxmlformats.org/markup-compatibility/2006" xmlns:o="urn:schemas-microsoft-com:office:office" xmlns:r="http://schemas.openxmlformats.org/officeDocument/2006/relationships" xmlns:m="http://schemas.openxmlformats.org/officeDocument/2006/math" xmlns:v="urn:schemas-microsoft-com:vml" xmlns:wp14="http://schemas.microsoft.com/office/word/2010/wordprocessingDrawing" xmlns:wp="http://schemas.openxmlformats.org/drawingml/2006/wordprocessingDrawing" xmlns:w10="urn:schemas-microsoft-com:office:word" xmlns:w="http://schemas.openxmlformats.org/wordprocessingml/2006/main" xmlns:w14="http://schemas.microsoft.com/office/word/2010/wordml" xmlns:w15="http://schemas.microsoft.com/office/word/2012/wordml" xmlns:w16se="http://schemas.microsoft.com/office/word/2015/wordml/symex" xmlns:wpg="http://schemas.microsoft.com/office/word/2010/wordprocessingGroup" xmlns:wpi="http://schemas.microsoft.com/office/word/2010/wordprocessingInk" xmlns:wne="http://schemas.microsoft.com/office/word/2006/wordml" xmlns:wps="http://schemas.microsoft.com/office/word/2010/wordprocessingShape" mc:Ignorable="w14 w15 w16se wp14">
+  <w:abstractNum w:abstractNumId="0" w15:restartNumberingAfterBreak="0">
     <w:nsid w:val="03A5700F"/>
     <w:multiLevelType w:val="hybridMultilevel"/>
     <w:tmpl w:val="68D8804A"/>
@@ -18180,7 +18135,7 @@
       </w:pPr>
     </w:lvl>
   </w:abstractNum>
-  <w:abstractNum w:abstractNumId="1">
+  <w:abstractNum w:abstractNumId="1" w15:restartNumberingAfterBreak="0">
     <w:nsid w:val="03B27F80"/>
     <w:multiLevelType w:val="hybridMultilevel"/>
     <w:tmpl w:val="6F78A756"/>
@@ -18269,7 +18224,7 @@
       </w:pPr>
     </w:lvl>
   </w:abstractNum>
-  <w:abstractNum w:abstractNumId="2">
+  <w:abstractNum w:abstractNumId="2" w15:restartNumberingAfterBreak="0">
     <w:nsid w:val="053F03B5"/>
     <w:multiLevelType w:val="multilevel"/>
     <w:tmpl w:val="D0F843BA"/>
@@ -18382,7 +18337,7 @@
       </w:pPr>
     </w:lvl>
   </w:abstractNum>
-  <w:abstractNum w:abstractNumId="3">
+  <w:abstractNum w:abstractNumId="3" w15:restartNumberingAfterBreak="0">
     <w:nsid w:val="066B76B9"/>
     <w:multiLevelType w:val="hybridMultilevel"/>
     <w:tmpl w:val="28E2E3DA"/>
@@ -18594,7 +18549,7 @@
       </w:rPr>
     </w:lvl>
   </w:abstractNum>
-  <w:abstractNum w:abstractNumId="4">
+  <w:abstractNum w:abstractNumId="4" w15:restartNumberingAfterBreak="0">
     <w:nsid w:val="087A5080"/>
     <w:multiLevelType w:val="hybridMultilevel"/>
     <w:tmpl w:val="145EBBD0"/>
@@ -18806,7 +18761,7 @@
       </w:rPr>
     </w:lvl>
   </w:abstractNum>
-  <w:abstractNum w:abstractNumId="5">
+  <w:abstractNum w:abstractNumId="5" w15:restartNumberingAfterBreak="0">
     <w:nsid w:val="0BF30ABE"/>
     <w:multiLevelType w:val="multilevel"/>
     <w:tmpl w:val="55761BC4"/>
@@ -18919,7 +18874,7 @@
       </w:pPr>
     </w:lvl>
   </w:abstractNum>
-  <w:abstractNum w:abstractNumId="6">
+  <w:abstractNum w:abstractNumId="6" w15:restartNumberingAfterBreak="0">
     <w:nsid w:val="0CF84073"/>
     <w:multiLevelType w:val="hybridMultilevel"/>
     <w:tmpl w:val="86749F22"/>
@@ -19005,7 +18960,7 @@
       </w:pPr>
     </w:lvl>
   </w:abstractNum>
-  <w:abstractNum w:abstractNumId="7">
+  <w:abstractNum w:abstractNumId="7" w15:restartNumberingAfterBreak="0">
     <w:nsid w:val="0D10454F"/>
     <w:multiLevelType w:val="multilevel"/>
     <w:tmpl w:val="7AB60C58"/>
@@ -19154,7 +19109,7 @@
       </w:rPr>
     </w:lvl>
   </w:abstractNum>
-  <w:abstractNum w:abstractNumId="8">
+  <w:abstractNum w:abstractNumId="8" w15:restartNumberingAfterBreak="0">
     <w:nsid w:val="0E3425F1"/>
     <w:multiLevelType w:val="multilevel"/>
     <w:tmpl w:val="C70005D6"/>
@@ -19295,7 +19250,7 @@
       </w:rPr>
     </w:lvl>
   </w:abstractNum>
-  <w:abstractNum w:abstractNumId="9">
+  <w:abstractNum w:abstractNumId="9" w15:restartNumberingAfterBreak="0">
     <w:nsid w:val="13EE42AD"/>
     <w:multiLevelType w:val="multilevel"/>
     <w:tmpl w:val="6E5C2466"/>
@@ -19436,7 +19391,7 @@
       </w:rPr>
     </w:lvl>
   </w:abstractNum>
-  <w:abstractNum w:abstractNumId="10">
+  <w:abstractNum w:abstractNumId="10" w15:restartNumberingAfterBreak="0">
     <w:nsid w:val="146B05BA"/>
     <w:multiLevelType w:val="hybridMultilevel"/>
     <w:tmpl w:val="A3EC1FDC"/>
@@ -19648,7 +19603,7 @@
       </w:rPr>
     </w:lvl>
   </w:abstractNum>
-  <w:abstractNum w:abstractNumId="11">
+  <w:abstractNum w:abstractNumId="11" w15:restartNumberingAfterBreak="0">
     <w:nsid w:val="17E433FE"/>
     <w:multiLevelType w:val="multilevel"/>
     <w:tmpl w:val="C70005D6"/>
@@ -19789,7 +19744,7 @@
       </w:rPr>
     </w:lvl>
   </w:abstractNum>
-  <w:abstractNum w:abstractNumId="12">
+  <w:abstractNum w:abstractNumId="12" w15:restartNumberingAfterBreak="0">
     <w:nsid w:val="1CDB3660"/>
     <w:multiLevelType w:val="hybridMultilevel"/>
     <w:tmpl w:val="14EACD32"/>
@@ -20001,7 +19956,7 @@
       </w:rPr>
     </w:lvl>
   </w:abstractNum>
-  <w:abstractNum w:abstractNumId="13">
+  <w:abstractNum w:abstractNumId="13" w15:restartNumberingAfterBreak="0">
     <w:nsid w:val="1D033DC7"/>
     <w:multiLevelType w:val="hybridMultilevel"/>
     <w:tmpl w:val="76B6B0BE"/>
@@ -20087,7 +20042,7 @@
       </w:pPr>
     </w:lvl>
   </w:abstractNum>
-  <w:abstractNum w:abstractNumId="14">
+  <w:abstractNum w:abstractNumId="14" w15:restartNumberingAfterBreak="0">
     <w:nsid w:val="26C633CA"/>
     <w:multiLevelType w:val="multilevel"/>
     <w:tmpl w:val="1188EFB4"/>
@@ -20200,7 +20155,7 @@
       </w:pPr>
     </w:lvl>
   </w:abstractNum>
-  <w:abstractNum w:abstractNumId="15">
+  <w:abstractNum w:abstractNumId="15" w15:restartNumberingAfterBreak="0">
     <w:nsid w:val="302946EC"/>
     <w:multiLevelType w:val="multilevel"/>
     <w:tmpl w:val="FD8EFE7E"/>
@@ -20349,7 +20304,7 @@
       </w:rPr>
     </w:lvl>
   </w:abstractNum>
-  <w:abstractNum w:abstractNumId="16">
+  <w:abstractNum w:abstractNumId="16" w15:restartNumberingAfterBreak="0">
     <w:nsid w:val="336A37DE"/>
     <w:multiLevelType w:val="hybridMultilevel"/>
     <w:tmpl w:val="DA0A5820"/>
@@ -20435,7 +20390,7 @@
       </w:pPr>
     </w:lvl>
   </w:abstractNum>
-  <w:abstractNum w:abstractNumId="17">
+  <w:abstractNum w:abstractNumId="17" w15:restartNumberingAfterBreak="0">
     <w:nsid w:val="35577CD4"/>
     <w:multiLevelType w:val="multilevel"/>
     <w:tmpl w:val="6B1EC9DC"/>
@@ -20548,7 +20503,7 @@
       </w:pPr>
     </w:lvl>
   </w:abstractNum>
-  <w:abstractNum w:abstractNumId="18">
+  <w:abstractNum w:abstractNumId="18" w15:restartNumberingAfterBreak="0">
     <w:nsid w:val="384C69DB"/>
     <w:multiLevelType w:val="hybridMultilevel"/>
     <w:tmpl w:val="A45A8D22"/>
@@ -20637,7 +20592,7 @@
       </w:pPr>
     </w:lvl>
   </w:abstractNum>
-  <w:abstractNum w:abstractNumId="19">
+  <w:abstractNum w:abstractNumId="19" w15:restartNumberingAfterBreak="0">
     <w:nsid w:val="38AA0748"/>
     <w:multiLevelType w:val="hybridMultilevel"/>
     <w:tmpl w:val="14EACD32"/>
@@ -20849,7 +20804,7 @@
       </w:rPr>
     </w:lvl>
   </w:abstractNum>
-  <w:abstractNum w:abstractNumId="20">
+  <w:abstractNum w:abstractNumId="20" w15:restartNumberingAfterBreak="0">
     <w:nsid w:val="3C0D042C"/>
     <w:multiLevelType w:val="multilevel"/>
     <w:tmpl w:val="55761BC4"/>
@@ -20962,7 +20917,7 @@
       </w:pPr>
     </w:lvl>
   </w:abstractNum>
-  <w:abstractNum w:abstractNumId="21">
+  <w:abstractNum w:abstractNumId="21" w15:restartNumberingAfterBreak="0">
     <w:nsid w:val="3E7434EA"/>
     <w:multiLevelType w:val="multilevel"/>
     <w:tmpl w:val="55761BC4"/>
@@ -21075,7 +21030,7 @@
       </w:pPr>
     </w:lvl>
   </w:abstractNum>
-  <w:abstractNum w:abstractNumId="22">
+  <w:abstractNum w:abstractNumId="22" w15:restartNumberingAfterBreak="0">
     <w:nsid w:val="45A803DA"/>
     <w:multiLevelType w:val="multilevel"/>
     <w:tmpl w:val="6E5C2466"/>
@@ -21216,7 +21171,7 @@
       </w:rPr>
     </w:lvl>
   </w:abstractNum>
-  <w:abstractNum w:abstractNumId="23">
+  <w:abstractNum w:abstractNumId="23" w15:restartNumberingAfterBreak="0">
     <w:nsid w:val="498A7547"/>
     <w:multiLevelType w:val="hybridMultilevel"/>
     <w:tmpl w:val="09F67B74"/>
@@ -21302,7 +21257,7 @@
       </w:pPr>
     </w:lvl>
   </w:abstractNum>
-  <w:abstractNum w:abstractNumId="24">
+  <w:abstractNum w:abstractNumId="24" w15:restartNumberingAfterBreak="0">
     <w:nsid w:val="4ABF42D2"/>
     <w:multiLevelType w:val="multilevel"/>
     <w:tmpl w:val="8F3C98E2"/>
@@ -21451,7 +21406,7 @@
       </w:rPr>
     </w:lvl>
   </w:abstractNum>
-  <w:abstractNum w:abstractNumId="25">
+  <w:abstractNum w:abstractNumId="25" w15:restartNumberingAfterBreak="0">
     <w:nsid w:val="4B105943"/>
     <w:multiLevelType w:val="hybridMultilevel"/>
     <w:tmpl w:val="145EBBD0"/>
@@ -21663,7 +21618,7 @@
       </w:rPr>
     </w:lvl>
   </w:abstractNum>
-  <w:abstractNum w:abstractNumId="26">
+  <w:abstractNum w:abstractNumId="26" w15:restartNumberingAfterBreak="0">
     <w:nsid w:val="4C7F6B9D"/>
     <w:multiLevelType w:val="multilevel"/>
     <w:tmpl w:val="B6346830"/>
@@ -21781,7 +21736,7 @@
       </w:rPr>
     </w:lvl>
   </w:abstractNum>
-  <w:abstractNum w:abstractNumId="27">
+  <w:abstractNum w:abstractNumId="27" w15:restartNumberingAfterBreak="0">
     <w:nsid w:val="4DA04662"/>
     <w:multiLevelType w:val="multilevel"/>
     <w:tmpl w:val="FE967294"/>
@@ -21923,7 +21878,7 @@
       </w:rPr>
     </w:lvl>
   </w:abstractNum>
-  <w:abstractNum w:abstractNumId="28">
+  <w:abstractNum w:abstractNumId="28" w15:restartNumberingAfterBreak="0">
     <w:nsid w:val="54EB7095"/>
     <w:multiLevelType w:val="multilevel"/>
     <w:tmpl w:val="87D68D76"/>
@@ -22072,7 +22027,7 @@
       </w:rPr>
     </w:lvl>
   </w:abstractNum>
-  <w:abstractNum w:abstractNumId="29">
+  <w:abstractNum w:abstractNumId="29" w15:restartNumberingAfterBreak="0">
     <w:nsid w:val="567E575C"/>
     <w:multiLevelType w:val="hybridMultilevel"/>
     <w:tmpl w:val="3DFA2668"/>
@@ -22185,7 +22140,7 @@
       </w:pPr>
     </w:lvl>
   </w:abstractNum>
-  <w:abstractNum w:abstractNumId="30">
+  <w:abstractNum w:abstractNumId="30" w15:restartNumberingAfterBreak="0">
     <w:nsid w:val="5CDA57F7"/>
     <w:multiLevelType w:val="multilevel"/>
     <w:tmpl w:val="E1A280FC"/>
@@ -22298,7 +22253,7 @@
       </w:pPr>
     </w:lvl>
   </w:abstractNum>
-  <w:abstractNum w:abstractNumId="31">
+  <w:abstractNum w:abstractNumId="31" w15:restartNumberingAfterBreak="0">
     <w:nsid w:val="5D8040D3"/>
     <w:multiLevelType w:val="multilevel"/>
     <w:tmpl w:val="418644FE"/>
@@ -22447,7 +22402,7 @@
       </w:rPr>
     </w:lvl>
   </w:abstractNum>
-  <w:abstractNum w:abstractNumId="32">
+  <w:abstractNum w:abstractNumId="32" w15:restartNumberingAfterBreak="0">
     <w:nsid w:val="64560629"/>
     <w:multiLevelType w:val="hybridMultilevel"/>
     <w:tmpl w:val="8EBA030A"/>
@@ -22563,7 +22518,7 @@
       </w:pPr>
     </w:lvl>
   </w:abstractNum>
-  <w:abstractNum w:abstractNumId="33">
+  <w:abstractNum w:abstractNumId="33" w15:restartNumberingAfterBreak="0">
     <w:nsid w:val="648B690F"/>
     <w:multiLevelType w:val="multilevel"/>
     <w:tmpl w:val="55761BC4"/>
@@ -22676,7 +22631,7 @@
       </w:pPr>
     </w:lvl>
   </w:abstractNum>
-  <w:abstractNum w:abstractNumId="34">
+  <w:abstractNum w:abstractNumId="34" w15:restartNumberingAfterBreak="0">
     <w:nsid w:val="6583101A"/>
     <w:multiLevelType w:val="multilevel"/>
     <w:tmpl w:val="CE66BD8A"/>
@@ -22825,7 +22780,7 @@
       </w:rPr>
     </w:lvl>
   </w:abstractNum>
-  <w:abstractNum w:abstractNumId="35">
+  <w:abstractNum w:abstractNumId="35" w15:restartNumberingAfterBreak="0">
     <w:nsid w:val="66B62D3A"/>
     <w:multiLevelType w:val="multilevel"/>
     <w:tmpl w:val="F5CC5316"/>
@@ -22938,7 +22893,7 @@
       </w:rPr>
     </w:lvl>
   </w:abstractNum>
-  <w:abstractNum w:abstractNumId="36">
+  <w:abstractNum w:abstractNumId="36" w15:restartNumberingAfterBreak="0">
     <w:nsid w:val="68D75C18"/>
     <w:multiLevelType w:val="multilevel"/>
     <w:tmpl w:val="A06CD112"/>
@@ -23087,7 +23042,7 @@
       </w:rPr>
     </w:lvl>
   </w:abstractNum>
-  <w:abstractNum w:abstractNumId="37">
+  <w:abstractNum w:abstractNumId="37" w15:restartNumberingAfterBreak="0">
     <w:nsid w:val="69536138"/>
     <w:multiLevelType w:val="multilevel"/>
     <w:tmpl w:val="B73E6874"/>
@@ -23236,7 +23191,7 @@
       </w:rPr>
     </w:lvl>
   </w:abstractNum>
-  <w:abstractNum w:abstractNumId="38">
+  <w:abstractNum w:abstractNumId="38" w15:restartNumberingAfterBreak="0">
     <w:nsid w:val="71B339D8"/>
     <w:multiLevelType w:val="multilevel"/>
     <w:tmpl w:val="55761BC4"/>
@@ -23349,7 +23304,7 @@
       </w:pPr>
     </w:lvl>
   </w:abstractNum>
-  <w:abstractNum w:abstractNumId="39">
+  <w:abstractNum w:abstractNumId="39" w15:restartNumberingAfterBreak="0">
     <w:nsid w:val="74105C01"/>
     <w:multiLevelType w:val="multilevel"/>
     <w:tmpl w:val="0409001F"/>
@@ -23435,7 +23390,7 @@
       </w:pPr>
     </w:lvl>
   </w:abstractNum>
-  <w:abstractNum w:abstractNumId="40">
+  <w:abstractNum w:abstractNumId="40" w15:restartNumberingAfterBreak="0">
     <w:nsid w:val="74216731"/>
     <w:multiLevelType w:val="hybridMultilevel"/>
     <w:tmpl w:val="C8248954"/>
@@ -23647,7 +23602,7 @@
       </w:rPr>
     </w:lvl>
   </w:abstractNum>
-  <w:abstractNum w:abstractNumId="41">
+  <w:abstractNum w:abstractNumId="41" w15:restartNumberingAfterBreak="0">
     <w:nsid w:val="76A1481E"/>
     <w:multiLevelType w:val="hybridMultilevel"/>
     <w:tmpl w:val="C8248954"/>
@@ -23859,7 +23814,7 @@
       </w:rPr>
     </w:lvl>
   </w:abstractNum>
-  <w:abstractNum w:abstractNumId="42">
+  <w:abstractNum w:abstractNumId="42" w15:restartNumberingAfterBreak="0">
     <w:nsid w:val="7A5E3808"/>
     <w:multiLevelType w:val="hybridMultilevel"/>
     <w:tmpl w:val="145EBBD0"/>
@@ -24071,7 +24026,7 @@
       </w:rPr>
     </w:lvl>
   </w:abstractNum>
-  <w:abstractNum w:abstractNumId="43">
+  <w:abstractNum w:abstractNumId="43" w15:restartNumberingAfterBreak="0">
     <w:nsid w:val="7AE31B72"/>
     <w:multiLevelType w:val="hybridMultilevel"/>
     <w:tmpl w:val="51940448"/>
@@ -24157,7 +24112,7 @@
       </w:pPr>
     </w:lvl>
   </w:abstractNum>
-  <w:abstractNum w:abstractNumId="44">
+  <w:abstractNum w:abstractNumId="44" w15:restartNumberingAfterBreak="0">
     <w:nsid w:val="7B857CBD"/>
     <w:multiLevelType w:val="hybridMultilevel"/>
     <w:tmpl w:val="7A966904"/>
@@ -24246,7 +24201,7 @@
       </w:pPr>
     </w:lvl>
   </w:abstractNum>
-  <w:abstractNum w:abstractNumId="45">
+  <w:abstractNum w:abstractNumId="45" w15:restartNumberingAfterBreak="0">
     <w:nsid w:val="7D224224"/>
     <w:multiLevelType w:val="multilevel"/>
     <w:tmpl w:val="50BE1A90"/>
@@ -24395,7 +24350,7 @@
       </w:rPr>
     </w:lvl>
   </w:abstractNum>
-  <w:abstractNum w:abstractNumId="46">
+  <w:abstractNum w:abstractNumId="46" w15:restartNumberingAfterBreak="0">
     <w:nsid w:val="7E455E71"/>
     <w:multiLevelType w:val="multilevel"/>
     <w:tmpl w:val="CE287600"/>
@@ -24806,7 +24761,7 @@
 </file>
 
 <file path=word/styles.xml><?xml version="1.0" encoding="utf-8"?>
-<w:styles xmlns:mc="http://schemas.openxmlformats.org/markup-compatibility/2006" xmlns:r="http://schemas.openxmlformats.org/officeDocument/2006/relationships" xmlns:w="http://schemas.openxmlformats.org/wordprocessingml/2006/main" xmlns:w14="http://schemas.microsoft.com/office/word/2010/wordml" xmlns:w15="http://schemas.microsoft.com/office/word/2012/wordml" mc:Ignorable="w14 w15">
+<w:styles xmlns:mc="http://schemas.openxmlformats.org/markup-compatibility/2006" xmlns:r="http://schemas.openxmlformats.org/officeDocument/2006/relationships" xmlns:w="http://schemas.openxmlformats.org/wordprocessingml/2006/main" xmlns:w14="http://schemas.microsoft.com/office/word/2010/wordml" xmlns:w15="http://schemas.microsoft.com/office/word/2012/wordml" xmlns:w16se="http://schemas.microsoft.com/office/word/2015/wordml/symex" mc:Ignorable="w14 w15 w16se">
   <w:docDefaults>
     <w:rPrDefault>
       <w:rPr>
@@ -25340,7 +25295,6 @@
       <w:spacing w:after="0" w:line="240" w:lineRule="auto"/>
     </w:pPr>
     <w:tblPr>
-      <w:tblInd w:w="0" w:type="dxa"/>
       <w:tblBorders>
         <w:top w:val="single" w:sz="4" w:space="0" w:color="auto"/>
         <w:left w:val="single" w:sz="4" w:space="0" w:color="auto"/>
@@ -25349,12 +25303,6 @@
         <w:insideH w:val="single" w:sz="4" w:space="0" w:color="auto"/>
         <w:insideV w:val="single" w:sz="4" w:space="0" w:color="auto"/>
       </w:tblBorders>
-      <w:tblCellMar>
-        <w:top w:w="0" w:type="dxa"/>
-        <w:left w:w="108" w:type="dxa"/>
-        <w:bottom w:w="0" w:type="dxa"/>
-        <w:right w:w="108" w:type="dxa"/>
-      </w:tblCellMar>
     </w:tblPr>
   </w:style>
   <w:style w:type="paragraph" w:styleId="HTMLPreformatted">
@@ -25716,7 +25664,7 @@
 </file>
 
 <file path=customXml/itemProps1.xml><?xml version="1.0" encoding="utf-8"?>
-<ds:datastoreItem xmlns:ds="http://schemas.openxmlformats.org/officeDocument/2006/customXml" ds:itemID="{2C11BB18-1D86-4B84-BD67-2C7C5332BF6A}">
+<ds:datastoreItem xmlns:ds="http://schemas.openxmlformats.org/officeDocument/2006/customXml" ds:itemID="{C8C544EF-B3E4-49D8-8331-B60A29D955F4}">
   <ds:schemaRefs>
     <ds:schemaRef ds:uri="http://schemas.openxmlformats.org/officeDocument/2006/bibliography"/>
   </ds:schemaRefs>

</xml_diff>